<commit_message>
general update / clean up
</commit_message>
<xml_diff>
--- a/assets/pdfs/CV_feb2019.docx
+++ b/assets/pdfs/CV_feb2019.docx
@@ -1,6 +1,6 @@
 
 <file path=word/document.xml><?xml version="1.0" encoding="utf-8"?>
-<w:document xmlns:wpc="http://schemas.microsoft.com/office/word/2010/wordprocessingCanvas" xmlns:mo="http://schemas.microsoft.com/office/mac/office/2008/main" xmlns:mc="http://schemas.openxmlformats.org/markup-compatibility/2006" xmlns:mv="urn:schemas-microsoft-com:mac:vml" xmlns:o="urn:schemas-microsoft-com:office:office" xmlns:r="http://schemas.openxmlformats.org/officeDocument/2006/relationships" xmlns:m="http://schemas.openxmlformats.org/officeDocument/2006/math" xmlns:v="urn:schemas-microsoft-com:vml" xmlns:wp14="http://schemas.microsoft.com/office/word/2010/wordprocessingDrawing" xmlns:wp="http://schemas.openxmlformats.org/drawingml/2006/wordprocessingDrawing" xmlns:w10="urn:schemas-microsoft-com:office:word" xmlns:w="http://schemas.openxmlformats.org/wordprocessingml/2006/main" xmlns:w14="http://schemas.microsoft.com/office/word/2010/wordml" xmlns:wpg="http://schemas.microsoft.com/office/word/2010/wordprocessingGroup" xmlns:wpi="http://schemas.microsoft.com/office/word/2010/wordprocessingInk" xmlns:wne="http://schemas.microsoft.com/office/word/2006/wordml" xmlns:wps="http://schemas.microsoft.com/office/word/2010/wordprocessingShape" mc:Ignorable="w14 wp14">
+<w:document xmlns:wpc="http://schemas.microsoft.com/office/word/2010/wordprocessingCanvas" xmlns:cx="http://schemas.microsoft.com/office/drawing/2014/chartex" xmlns:cx1="http://schemas.microsoft.com/office/drawing/2015/9/8/chartex" xmlns:cx2="http://schemas.microsoft.com/office/drawing/2015/10/21/chartex" xmlns:cx3="http://schemas.microsoft.com/office/drawing/2016/5/9/chartex" xmlns:cx4="http://schemas.microsoft.com/office/drawing/2016/5/10/chartex" xmlns:cx5="http://schemas.microsoft.com/office/drawing/2016/5/11/chartex" xmlns:cx6="http://schemas.microsoft.com/office/drawing/2016/5/12/chartex" xmlns:cx7="http://schemas.microsoft.com/office/drawing/2016/5/13/chartex" xmlns:cx8="http://schemas.microsoft.com/office/drawing/2016/5/14/chartex" xmlns:mc="http://schemas.openxmlformats.org/markup-compatibility/2006" xmlns:aink="http://schemas.microsoft.com/office/drawing/2016/ink" xmlns:am3d="http://schemas.microsoft.com/office/drawing/2017/model3d" xmlns:o="urn:schemas-microsoft-com:office:office" xmlns:r="http://schemas.openxmlformats.org/officeDocument/2006/relationships" xmlns:m="http://schemas.openxmlformats.org/officeDocument/2006/math" xmlns:v="urn:schemas-microsoft-com:vml" xmlns:wp14="http://schemas.microsoft.com/office/word/2010/wordprocessingDrawing" xmlns:wp="http://schemas.openxmlformats.org/drawingml/2006/wordprocessingDrawing" xmlns:w10="urn:schemas-microsoft-com:office:word" xmlns:w="http://schemas.openxmlformats.org/wordprocessingml/2006/main" xmlns:w14="http://schemas.microsoft.com/office/word/2010/wordml" xmlns:w15="http://schemas.microsoft.com/office/word/2012/wordml" xmlns:w16cid="http://schemas.microsoft.com/office/word/2016/wordml/cid" xmlns:w16se="http://schemas.microsoft.com/office/word/2015/wordml/symex" xmlns:wpg="http://schemas.microsoft.com/office/word/2010/wordprocessingGroup" xmlns:wpi="http://schemas.microsoft.com/office/word/2010/wordprocessingInk" xmlns:wne="http://schemas.microsoft.com/office/word/2006/wordml" xmlns:wps="http://schemas.microsoft.com/office/word/2010/wordprocessingShape" mc:Ignorable="w14 w15 w16se w16cid wp14">
   <w:body>
     <w:p>
       <w:pPr>
@@ -73,19 +73,7 @@
         <w:rPr>
           <w:rFonts w:cs="Times New Roman"/>
         </w:rPr>
-        <w:t xml:space="preserve">Data Scientist at KAYAK Software Corporation | Lecturer in </w:t>
-      </w:r>
-      <w:r>
-        <w:rPr>
-          <w:rFonts w:cs="Times New Roman"/>
-        </w:rPr>
-        <w:t>Analytics</w:t>
-      </w:r>
-      <w:r>
-        <w:rPr>
-          <w:rFonts w:cs="Times New Roman"/>
-        </w:rPr>
-        <w:t xml:space="preserve"> at Northeastern University </w:t>
+        <w:t xml:space="preserve">Data Scientist at KAYAK Software Corporation | Lecturer in Analytics at Northeastern University </w:t>
       </w:r>
     </w:p>
     <w:p>
@@ -102,7 +90,7 @@
         </w:rPr>
         <w:t xml:space="preserve">Website: </w:t>
       </w:r>
-      <w:hyperlink r:id="rId8" w:history="1">
+      <w:hyperlink r:id="rId7" w:history="1">
         <w:r>
           <w:rPr>
             <w:rStyle w:val="Hyperlink"/>
@@ -123,7 +111,7 @@
         </w:rPr>
         <w:t xml:space="preserve">E-mail: </w:t>
       </w:r>
-      <w:hyperlink r:id="rId9" w:history="1">
+      <w:hyperlink r:id="rId8" w:history="1">
         <w:r>
           <w:rPr>
             <w:rStyle w:val="Hyperlink"/>
@@ -664,38 +652,50 @@
         <w:rPr>
           <w:rFonts w:cs="Times New Roman"/>
         </w:rPr>
-        <w:t xml:space="preserve"> Data Mining Applications (Northeastern)</w:t>
-      </w:r>
-      <w:r>
-        <w:rPr>
-          <w:rFonts w:cs="Times New Roman"/>
-        </w:rPr>
-        <w:tab/>
-      </w:r>
-      <w:r>
-        <w:rPr>
-          <w:rFonts w:cs="Times New Roman"/>
-        </w:rPr>
-        <w:tab/>
-      </w:r>
-      <w:r>
-        <w:rPr>
-          <w:rFonts w:cs="Times New Roman"/>
-        </w:rPr>
-        <w:tab/>
-      </w:r>
-      <w:r>
-        <w:rPr>
-          <w:rFonts w:cs="Times New Roman"/>
-        </w:rPr>
-        <w:tab/>
-      </w:r>
-      <w:r>
-        <w:rPr>
-          <w:rFonts w:cs="Times New Roman"/>
-        </w:rPr>
-        <w:tab/>
-        <w:t>Winter 2019</w:t>
+        <w:t xml:space="preserve"> Data Mining Applications</w:t>
+      </w:r>
+      <w:r>
+        <w:rPr>
+          <w:rFonts w:cs="Times New Roman"/>
+        </w:rPr>
+        <w:t>, Capstone</w:t>
+      </w:r>
+      <w:r>
+        <w:rPr>
+          <w:rFonts w:cs="Times New Roman"/>
+        </w:rPr>
+        <w:t xml:space="preserve"> (Northeastern)</w:t>
+      </w:r>
+      <w:r>
+        <w:rPr>
+          <w:rFonts w:cs="Times New Roman"/>
+        </w:rPr>
+        <w:tab/>
+      </w:r>
+      <w:r>
+        <w:rPr>
+          <w:rFonts w:cs="Times New Roman"/>
+        </w:rPr>
+        <w:tab/>
+      </w:r>
+      <w:r>
+        <w:rPr>
+          <w:rFonts w:cs="Times New Roman"/>
+        </w:rPr>
+        <w:tab/>
+      </w:r>
+      <w:r>
+        <w:rPr>
+          <w:rFonts w:cs="Times New Roman"/>
+        </w:rPr>
+        <w:tab/>
+        <w:t>2019</w:t>
+      </w:r>
+      <w:r>
+        <w:rPr>
+          <w:rFonts w:cs="Times New Roman"/>
+        </w:rPr>
+        <w:t>-2020</w:t>
       </w:r>
       <w:r>
         <w:rPr>
@@ -784,7 +784,221 @@
         <w:rPr>
           <w:rFonts w:cs="Times New Roman"/>
         </w:rPr>
-        <w:t>Primate Sexuality (Du</w:t>
+        <w:t>Primate Sexuality (Duke)</w:t>
+      </w:r>
+      <w:r>
+        <w:rPr>
+          <w:rFonts w:cs="Times New Roman"/>
+        </w:rPr>
+        <w:tab/>
+      </w:r>
+      <w:r>
+        <w:rPr>
+          <w:rFonts w:cs="Times New Roman"/>
+        </w:rPr>
+        <w:tab/>
+      </w:r>
+      <w:r>
+        <w:rPr>
+          <w:rFonts w:cs="Times New Roman"/>
+        </w:rPr>
+        <w:tab/>
+      </w:r>
+      <w:r>
+        <w:rPr>
+          <w:rFonts w:cs="Times New Roman"/>
+        </w:rPr>
+        <w:tab/>
+      </w:r>
+      <w:r>
+        <w:rPr>
+          <w:rFonts w:cs="Times New Roman"/>
+        </w:rPr>
+        <w:tab/>
+      </w:r>
+      <w:r>
+        <w:rPr>
+          <w:rFonts w:cs="Times New Roman"/>
+        </w:rPr>
+        <w:tab/>
+      </w:r>
+      <w:r>
+        <w:rPr>
+          <w:rFonts w:cs="Times New Roman"/>
+        </w:rPr>
+        <w:t>Spring 2015</w:t>
+      </w:r>
+    </w:p>
+    <w:p>
+      <w:pPr>
+        <w:spacing w:after="0"/>
+        <w:ind w:left="144"/>
+        <w:rPr>
+          <w:rFonts w:cs="Times New Roman"/>
+        </w:rPr>
+      </w:pPr>
+      <w:r>
+        <w:rPr>
+          <w:rFonts w:cs="Times New Roman"/>
+          <w:i/>
+        </w:rPr>
+        <w:t xml:space="preserve">Senior undergraduate thesis mentor: </w:t>
+      </w:r>
+      <w:proofErr w:type="spellStart"/>
+      <w:r>
+        <w:rPr>
+          <w:rFonts w:cs="Times New Roman"/>
+        </w:rPr>
+        <w:t>Sania</w:t>
+      </w:r>
+      <w:proofErr w:type="spellEnd"/>
+      <w:r>
+        <w:rPr>
+          <w:rFonts w:cs="Times New Roman"/>
+        </w:rPr>
+        <w:t xml:space="preserve"> Rahim (Duke) </w:t>
+      </w:r>
+      <w:r>
+        <w:rPr>
+          <w:rFonts w:cs="Times New Roman"/>
+        </w:rPr>
+        <w:tab/>
+      </w:r>
+      <w:r>
+        <w:rPr>
+          <w:rFonts w:cs="Times New Roman"/>
+        </w:rPr>
+        <w:tab/>
+      </w:r>
+      <w:r>
+        <w:rPr>
+          <w:rFonts w:cs="Times New Roman"/>
+        </w:rPr>
+        <w:tab/>
+      </w:r>
+      <w:r>
+        <w:rPr>
+          <w:rFonts w:cs="Times New Roman"/>
+        </w:rPr>
+        <w:tab/>
+      </w:r>
+      <w:r>
+        <w:rPr>
+          <w:rFonts w:cs="Times New Roman"/>
+        </w:rPr>
+        <w:t>2014-2015</w:t>
+      </w:r>
+    </w:p>
+    <w:p>
+      <w:pPr>
+        <w:spacing w:after="0"/>
+        <w:ind w:left="144"/>
+        <w:rPr>
+          <w:rFonts w:cs="Times New Roman"/>
+        </w:rPr>
+      </w:pPr>
+      <w:r>
+        <w:rPr>
+          <w:rFonts w:cs="Times New Roman"/>
+          <w:i/>
+        </w:rPr>
+        <w:t xml:space="preserve">Teaching Assistant: </w:t>
+      </w:r>
+      <w:r>
+        <w:rPr>
+          <w:rFonts w:cs="Times New Roman"/>
+        </w:rPr>
+        <w:t>Health in Evolutionary Perspective (Duke)</w:t>
+      </w:r>
+      <w:r>
+        <w:rPr>
+          <w:rFonts w:cs="Times New Roman"/>
+        </w:rPr>
+        <w:tab/>
+      </w:r>
+      <w:r>
+        <w:rPr>
+          <w:rFonts w:cs="Times New Roman"/>
+        </w:rPr>
+        <w:tab/>
+      </w:r>
+      <w:r>
+        <w:rPr>
+          <w:rFonts w:cs="Times New Roman"/>
+        </w:rPr>
+        <w:tab/>
+      </w:r>
+      <w:r>
+        <w:rPr>
+          <w:rFonts w:cs="Times New Roman"/>
+        </w:rPr>
+        <w:tab/>
+      </w:r>
+      <w:r>
+        <w:rPr>
+          <w:rFonts w:cs="Times New Roman"/>
+        </w:rPr>
+        <w:t>Fall 2014</w:t>
+      </w:r>
+    </w:p>
+    <w:p>
+      <w:pPr>
+        <w:spacing w:after="0"/>
+        <w:ind w:left="144"/>
+        <w:rPr>
+          <w:rFonts w:cs="Times New Roman"/>
+        </w:rPr>
+      </w:pPr>
+      <w:r>
+        <w:rPr>
+          <w:rFonts w:cs="Times New Roman"/>
+          <w:i/>
+        </w:rPr>
+        <w:t>Instructor</w:t>
+      </w:r>
+      <w:r>
+        <w:rPr>
+          <w:rFonts w:cs="Times New Roman"/>
+        </w:rPr>
+        <w:t xml:space="preserve">: </w:t>
+      </w:r>
+      <w:proofErr w:type="spellStart"/>
+      <w:r>
+        <w:rPr>
+          <w:rFonts w:cs="Times New Roman"/>
+        </w:rPr>
+        <w:t>AnthroTree</w:t>
+      </w:r>
+      <w:proofErr w:type="spellEnd"/>
+      <w:r>
+        <w:rPr>
+          <w:rFonts w:cs="Times New Roman"/>
+        </w:rPr>
+        <w:t xml:space="preserve"> W</w:t>
+      </w:r>
+      <w:r>
+        <w:rPr>
+          <w:rFonts w:cs="Times New Roman"/>
+        </w:rPr>
+        <w:t>orkshop on phylogenetic methods</w:t>
+      </w:r>
+      <w:r>
+        <w:rPr>
+          <w:rFonts w:cs="Times New Roman"/>
+        </w:rPr>
+        <w:t xml:space="preserve"> </w:t>
+      </w:r>
+      <w:r>
+        <w:rPr>
+          <w:rFonts w:cs="Times New Roman"/>
+        </w:rPr>
+        <w:t>(Harvard, Duke)</w:t>
+      </w:r>
+      <w:r>
+        <w:rPr>
+          <w:rFonts w:cs="Times New Roman"/>
+        </w:rPr>
+        <w:tab/>
       </w:r>
       <w:bookmarkStart w:id="0" w:name="_GoBack"/>
       <w:bookmarkEnd w:id="0"/>
@@ -792,204 +1006,6 @@
         <w:rPr>
           <w:rFonts w:cs="Times New Roman"/>
         </w:rPr>
-        <w:t>ke)</w:t>
-      </w:r>
-      <w:r>
-        <w:rPr>
-          <w:rFonts w:cs="Times New Roman"/>
-        </w:rPr>
-        <w:tab/>
-      </w:r>
-      <w:r>
-        <w:rPr>
-          <w:rFonts w:cs="Times New Roman"/>
-        </w:rPr>
-        <w:tab/>
-      </w:r>
-      <w:r>
-        <w:rPr>
-          <w:rFonts w:cs="Times New Roman"/>
-        </w:rPr>
-        <w:tab/>
-      </w:r>
-      <w:r>
-        <w:rPr>
-          <w:rFonts w:cs="Times New Roman"/>
-        </w:rPr>
-        <w:tab/>
-      </w:r>
-      <w:r>
-        <w:rPr>
-          <w:rFonts w:cs="Times New Roman"/>
-        </w:rPr>
-        <w:tab/>
-      </w:r>
-      <w:r>
-        <w:rPr>
-          <w:rFonts w:cs="Times New Roman"/>
-        </w:rPr>
-        <w:tab/>
-      </w:r>
-      <w:r>
-        <w:rPr>
-          <w:rFonts w:cs="Times New Roman"/>
-        </w:rPr>
-        <w:t>Spring 2015</w:t>
-      </w:r>
-    </w:p>
-    <w:p>
-      <w:pPr>
-        <w:spacing w:after="0"/>
-        <w:ind w:left="144"/>
-        <w:rPr>
-          <w:rFonts w:cs="Times New Roman"/>
-        </w:rPr>
-      </w:pPr>
-      <w:r>
-        <w:rPr>
-          <w:rFonts w:cs="Times New Roman"/>
-          <w:i/>
-        </w:rPr>
-        <w:t xml:space="preserve">Senior undergraduate thesis mentor: </w:t>
-      </w:r>
-      <w:r>
-        <w:rPr>
-          <w:rFonts w:cs="Times New Roman"/>
-        </w:rPr>
-        <w:t xml:space="preserve">Sania Rahim (Duke) </w:t>
-      </w:r>
-      <w:r>
-        <w:rPr>
-          <w:rFonts w:cs="Times New Roman"/>
-        </w:rPr>
-        <w:tab/>
-      </w:r>
-      <w:r>
-        <w:rPr>
-          <w:rFonts w:cs="Times New Roman"/>
-        </w:rPr>
-        <w:tab/>
-      </w:r>
-      <w:r>
-        <w:rPr>
-          <w:rFonts w:cs="Times New Roman"/>
-        </w:rPr>
-        <w:tab/>
-      </w:r>
-      <w:r>
-        <w:rPr>
-          <w:rFonts w:cs="Times New Roman"/>
-        </w:rPr>
-        <w:tab/>
-      </w:r>
-      <w:r>
-        <w:rPr>
-          <w:rFonts w:cs="Times New Roman"/>
-        </w:rPr>
-        <w:t>2014-2015</w:t>
-      </w:r>
-    </w:p>
-    <w:p>
-      <w:pPr>
-        <w:spacing w:after="0"/>
-        <w:ind w:left="144"/>
-        <w:rPr>
-          <w:rFonts w:cs="Times New Roman"/>
-        </w:rPr>
-      </w:pPr>
-      <w:r>
-        <w:rPr>
-          <w:rFonts w:cs="Times New Roman"/>
-          <w:i/>
-        </w:rPr>
-        <w:t xml:space="preserve">Teaching Assistant: </w:t>
-      </w:r>
-      <w:r>
-        <w:rPr>
-          <w:rFonts w:cs="Times New Roman"/>
-        </w:rPr>
-        <w:t>Health in Evolutionary Perspective (Duke)</w:t>
-      </w:r>
-      <w:r>
-        <w:rPr>
-          <w:rFonts w:cs="Times New Roman"/>
-        </w:rPr>
-        <w:tab/>
-      </w:r>
-      <w:r>
-        <w:rPr>
-          <w:rFonts w:cs="Times New Roman"/>
-        </w:rPr>
-        <w:tab/>
-      </w:r>
-      <w:r>
-        <w:rPr>
-          <w:rFonts w:cs="Times New Roman"/>
-        </w:rPr>
-        <w:tab/>
-      </w:r>
-      <w:r>
-        <w:rPr>
-          <w:rFonts w:cs="Times New Roman"/>
-        </w:rPr>
-        <w:tab/>
-      </w:r>
-      <w:r>
-        <w:rPr>
-          <w:rFonts w:cs="Times New Roman"/>
-        </w:rPr>
-        <w:t>Fall 2014</w:t>
-      </w:r>
-    </w:p>
-    <w:p>
-      <w:pPr>
-        <w:spacing w:after="0"/>
-        <w:ind w:left="144"/>
-        <w:rPr>
-          <w:rFonts w:cs="Times New Roman"/>
-        </w:rPr>
-      </w:pPr>
-      <w:r>
-        <w:rPr>
-          <w:rFonts w:cs="Times New Roman"/>
-          <w:i/>
-        </w:rPr>
-        <w:t>Instructor</w:t>
-      </w:r>
-      <w:r>
-        <w:rPr>
-          <w:rFonts w:cs="Times New Roman"/>
-        </w:rPr>
-        <w:t>: AnthroTree W</w:t>
-      </w:r>
-      <w:r>
-        <w:rPr>
-          <w:rFonts w:cs="Times New Roman"/>
-        </w:rPr>
-        <w:t>orkshop on phylogenetic methods</w:t>
-      </w:r>
-      <w:r>
-        <w:rPr>
-          <w:rFonts w:cs="Times New Roman"/>
-        </w:rPr>
-        <w:t xml:space="preserve"> </w:t>
-      </w:r>
-      <w:r>
-        <w:rPr>
-          <w:rFonts w:cs="Times New Roman"/>
-        </w:rPr>
-        <w:t>(Harvard, Duke)</w:t>
-      </w:r>
-      <w:r>
-        <w:rPr>
-          <w:rFonts w:cs="Times New Roman"/>
-        </w:rPr>
-        <w:tab/>
-      </w:r>
-      <w:r>
-        <w:rPr>
-          <w:rFonts w:cs="Times New Roman"/>
-        </w:rPr>
         <w:tab/>
         <w:t>2012-2014</w:t>
       </w:r>
@@ -1346,8 +1362,16 @@
         <w:rPr>
           <w:rFonts w:cs="Times New Roman"/>
         </w:rPr>
-        <w:t xml:space="preserve">: comparative biology with Dr. Charles L. Nunn (Harvard)   </w:t>
-      </w:r>
+        <w:t>: comparative biology with Dr. Charles L. Nunn (</w:t>
+      </w:r>
+      <w:proofErr w:type="gramStart"/>
+      <w:r>
+        <w:rPr>
+          <w:rFonts w:cs="Times New Roman"/>
+        </w:rPr>
+        <w:t xml:space="preserve">Harvard)   </w:t>
+      </w:r>
+      <w:proofErr w:type="gramEnd"/>
       <w:r>
         <w:rPr>
           <w:rFonts w:cs="Times New Roman"/>
@@ -1513,7 +1537,21 @@
         <w:rPr>
           <w:rFonts w:cs="Times New Roman"/>
         </w:rPr>
-        <w:t xml:space="preserve">Biological Journal of the Linnean Society; </w:t>
+        <w:t xml:space="preserve">Biological Journal of the </w:t>
+      </w:r>
+      <w:proofErr w:type="spellStart"/>
+      <w:r>
+        <w:rPr>
+          <w:rFonts w:cs="Times New Roman"/>
+        </w:rPr>
+        <w:t>Linnean</w:t>
+      </w:r>
+      <w:proofErr w:type="spellEnd"/>
+      <w:r>
+        <w:rPr>
+          <w:rFonts w:cs="Times New Roman"/>
+        </w:rPr>
+        <w:t xml:space="preserve"> Society; </w:t>
       </w:r>
       <w:r>
         <w:rPr>
@@ -1641,12 +1679,13 @@
         <w:rPr>
           <w:rFonts w:ascii="Times New Roman" w:hAnsi="Times New Roman" w:cs="Times New Roman"/>
         </w:rPr>
-        <w:t xml:space="preserve">Schneider-Crease, I.A., </w:t>
+        <w:t xml:space="preserve">Fox, S.D., </w:t>
       </w:r>
       <w:r>
         <w:rPr>
           <w:rFonts w:ascii="Times New Roman" w:hAnsi="Times New Roman" w:cs="Times New Roman"/>
           <w:b/>
+          <w:bCs/>
         </w:rPr>
         <w:t>Griffin, R.H.</w:t>
       </w:r>
@@ -1654,70 +1693,35 @@
         <w:rPr>
           <w:rFonts w:ascii="Times New Roman" w:hAnsi="Times New Roman" w:cs="Times New Roman"/>
         </w:rPr>
-        <w:t xml:space="preserve">, Dorny, P., Noh, J.C., Handali, S., Chastain, H.M., Wilkins, P.P., Nunn, C.L., Snyder-Mackler, N., Beehner, J.C., and T.J. Bergman. 2017. Identifying wildlife reservoirs of neglected taeniid tapeworms: non-invasive diagnosis of endemic </w:t>
-      </w:r>
-      <w:r>
-        <w:rPr>
-          <w:rFonts w:ascii="Times New Roman" w:hAnsi="Times New Roman" w:cs="Times New Roman"/>
-          <w:i/>
-        </w:rPr>
-        <w:t>Taenia serialis</w:t>
-      </w:r>
-      <w:r>
-        <w:rPr>
-          <w:rFonts w:ascii="Times New Roman" w:hAnsi="Times New Roman" w:cs="Times New Roman"/>
-        </w:rPr>
-        <w:t xml:space="preserve"> infection in wild primates. </w:t>
-      </w:r>
-      <w:r>
-        <w:rPr>
-          <w:rFonts w:ascii="Times New Roman" w:hAnsi="Times New Roman" w:cs="Times New Roman"/>
-          <w:i/>
-        </w:rPr>
-        <w:t>PLOS Neglected Tropical Diseases</w:t>
-      </w:r>
-      <w:r>
-        <w:rPr>
-          <w:rFonts w:ascii="Times New Roman" w:hAnsi="Times New Roman" w:cs="Times New Roman"/>
-        </w:rPr>
         <w:t xml:space="preserve">, </w:t>
       </w:r>
-      <w:r>
-        <w:rPr>
-          <w:rFonts w:ascii="Times New Roman" w:eastAsia="Times New Roman" w:hAnsi="Times New Roman" w:cs="Times New Roman"/>
+      <w:proofErr w:type="spellStart"/>
+      <w:r>
+        <w:rPr>
+          <w:rFonts w:ascii="Times New Roman" w:hAnsi="Times New Roman" w:cs="Times New Roman"/>
+        </w:rPr>
+        <w:t>Pachankis</w:t>
+      </w:r>
+      <w:proofErr w:type="spellEnd"/>
+      <w:r>
+        <w:rPr>
+          <w:rFonts w:ascii="Times New Roman" w:hAnsi="Times New Roman" w:cs="Times New Roman"/>
+        </w:rPr>
+        <w:t xml:space="preserve">, J.E. 2020. Minority Stress, Social Integration, and the Mental Health Needs of LGBTQ Asylum Seekers in North America. </w:t>
+      </w:r>
+      <w:r>
+        <w:rPr>
+          <w:rFonts w:ascii="Times New Roman" w:hAnsi="Times New Roman" w:cs="Times New Roman"/>
+          <w:i/>
           <w:iCs/>
         </w:rPr>
-        <w:t>11</w:t>
-      </w:r>
-      <w:r>
-        <w:rPr>
-          <w:rFonts w:ascii="Times New Roman" w:eastAsia="Times New Roman" w:hAnsi="Times New Roman" w:cs="Times New Roman"/>
-        </w:rPr>
-        <w:t>(7)</w:t>
-      </w:r>
-      <w:r>
-        <w:rPr>
-          <w:rFonts w:ascii="Times New Roman" w:eastAsia="Times New Roman" w:hAnsi="Times New Roman" w:cs="Times New Roman"/>
-        </w:rPr>
-        <w:t>:</w:t>
-      </w:r>
-      <w:r>
-        <w:rPr>
-          <w:rFonts w:eastAsia="Times New Roman" w:cs="Times New Roman"/>
-        </w:rPr>
-        <w:t xml:space="preserve"> </w:t>
-      </w:r>
-      <w:r>
-        <w:rPr>
-          <w:rFonts w:ascii="Times New Roman" w:eastAsia="Times New Roman" w:hAnsi="Times New Roman" w:cs="Times New Roman"/>
-        </w:rPr>
-        <w:t>p.e0005709</w:t>
-      </w:r>
-      <w:r>
-        <w:rPr>
-          <w:rFonts w:ascii="Times New Roman" w:hAnsi="Times New Roman" w:cs="Times New Roman"/>
-        </w:rPr>
-        <w:t>.</w:t>
+        <w:t>Social Science &amp; Medicine</w:t>
+      </w:r>
+      <w:r>
+        <w:rPr>
+          <w:rFonts w:ascii="Times New Roman" w:hAnsi="Times New Roman" w:cs="Times New Roman"/>
+        </w:rPr>
+        <w:t>, 246, 112727.</w:t>
       </w:r>
     </w:p>
     <w:p>
@@ -1743,70 +1747,141 @@
           <w:rFonts w:ascii="Times New Roman" w:hAnsi="Times New Roman" w:cs="Times New Roman"/>
           <w:b/>
         </w:rPr>
-        <w:t>Griffin, R.H</w:t>
-      </w:r>
-      <w:r>
-        <w:rPr>
-          <w:rFonts w:ascii="Times New Roman" w:hAnsi="Times New Roman" w:cs="Times New Roman"/>
-          <w:b/>
-        </w:rPr>
-        <w:t>.,</w:t>
-      </w:r>
-      <w:r>
-        <w:rPr>
-          <w:rFonts w:ascii="Times New Roman" w:hAnsi="Times New Roman" w:cs="Times New Roman"/>
-        </w:rPr>
-        <w:t xml:space="preserve"> Gomery, M.A., Bergman, T.J., and J.C. Beehner.</w:t>
-      </w:r>
-      <w:r>
-        <w:rPr>
-          <w:rFonts w:ascii="Times New Roman" w:hAnsi="Times New Roman" w:cs="Times New Roman"/>
+        <w:t>Griffin, R.H.</w:t>
+      </w:r>
+      <w:r>
+        <w:rPr>
+          <w:rFonts w:ascii="Times New Roman" w:hAnsi="Times New Roman" w:cs="Times New Roman"/>
+        </w:rPr>
+        <w:t xml:space="preserve">, </w:t>
+      </w:r>
+      <w:proofErr w:type="spellStart"/>
+      <w:r>
+        <w:rPr>
+          <w:rFonts w:ascii="Times New Roman" w:hAnsi="Times New Roman" w:cs="Times New Roman"/>
+        </w:rPr>
+        <w:t>Dorny</w:t>
+      </w:r>
+      <w:proofErr w:type="spellEnd"/>
+      <w:r>
+        <w:rPr>
+          <w:rFonts w:ascii="Times New Roman" w:hAnsi="Times New Roman" w:cs="Times New Roman"/>
+        </w:rPr>
+        <w:t xml:space="preserve">, P., Noh, J.C., </w:t>
+      </w:r>
+      <w:proofErr w:type="spellStart"/>
+      <w:r>
+        <w:rPr>
+          <w:rFonts w:ascii="Times New Roman" w:hAnsi="Times New Roman" w:cs="Times New Roman"/>
+        </w:rPr>
+        <w:t>Handali</w:t>
+      </w:r>
+      <w:proofErr w:type="spellEnd"/>
+      <w:r>
+        <w:rPr>
+          <w:rFonts w:ascii="Times New Roman" w:hAnsi="Times New Roman" w:cs="Times New Roman"/>
+        </w:rPr>
+        <w:t>, S., Chastain, H.M., Wilkins, P.P., Nunn, C.L., Snyder-</w:t>
+      </w:r>
+      <w:proofErr w:type="spellStart"/>
+      <w:r>
+        <w:rPr>
+          <w:rFonts w:ascii="Times New Roman" w:hAnsi="Times New Roman" w:cs="Times New Roman"/>
+        </w:rPr>
+        <w:t>Mackler</w:t>
+      </w:r>
+      <w:proofErr w:type="spellEnd"/>
+      <w:r>
+        <w:rPr>
+          <w:rFonts w:ascii="Times New Roman" w:hAnsi="Times New Roman" w:cs="Times New Roman"/>
+        </w:rPr>
+        <w:t xml:space="preserve">, N., </w:t>
+      </w:r>
+      <w:proofErr w:type="spellStart"/>
+      <w:r>
+        <w:rPr>
+          <w:rFonts w:ascii="Times New Roman" w:hAnsi="Times New Roman" w:cs="Times New Roman"/>
+        </w:rPr>
+        <w:t>Beehner</w:t>
+      </w:r>
+      <w:proofErr w:type="spellEnd"/>
+      <w:r>
+        <w:rPr>
+          <w:rFonts w:ascii="Times New Roman" w:hAnsi="Times New Roman" w:cs="Times New Roman"/>
+        </w:rPr>
+        <w:t xml:space="preserve">, J.C., and T.J. Bergman. 2017. Identifying wildlife reservoirs of neglected taeniid tapeworms: non-invasive diagnosis of endemic </w:t>
+      </w:r>
+      <w:r>
+        <w:rPr>
+          <w:rFonts w:ascii="Times New Roman" w:hAnsi="Times New Roman" w:cs="Times New Roman"/>
+          <w:i/>
+        </w:rPr>
+        <w:t xml:space="preserve">Taenia </w:t>
+      </w:r>
+      <w:proofErr w:type="spellStart"/>
+      <w:r>
+        <w:rPr>
+          <w:rFonts w:ascii="Times New Roman" w:hAnsi="Times New Roman" w:cs="Times New Roman"/>
+          <w:i/>
+        </w:rPr>
+        <w:t>serialis</w:t>
+      </w:r>
+      <w:proofErr w:type="spellEnd"/>
+      <w:r>
+        <w:rPr>
+          <w:rFonts w:ascii="Times New Roman" w:hAnsi="Times New Roman" w:cs="Times New Roman"/>
+        </w:rPr>
+        <w:t xml:space="preserve"> infection in wild primates. </w:t>
+      </w:r>
+      <w:r>
+        <w:rPr>
+          <w:rFonts w:ascii="Times New Roman" w:hAnsi="Times New Roman" w:cs="Times New Roman"/>
+          <w:i/>
+        </w:rPr>
+        <w:t>PLOS Neglected Tropical Diseases</w:t>
+      </w:r>
+      <w:r>
+        <w:rPr>
+          <w:rFonts w:ascii="Times New Roman" w:hAnsi="Times New Roman" w:cs="Times New Roman"/>
+        </w:rPr>
+        <w:t xml:space="preserve">, </w:t>
+      </w:r>
+      <w:r>
+        <w:rPr>
+          <w:rFonts w:ascii="Times New Roman" w:eastAsia="Times New Roman" w:hAnsi="Times New Roman" w:cs="Times New Roman"/>
+          <w:iCs/>
+        </w:rPr>
+        <w:t>11</w:t>
+      </w:r>
+      <w:r>
+        <w:rPr>
+          <w:rFonts w:ascii="Times New Roman" w:eastAsia="Times New Roman" w:hAnsi="Times New Roman" w:cs="Times New Roman"/>
+        </w:rPr>
+        <w:t>(7)</w:t>
+      </w:r>
+      <w:r>
+        <w:rPr>
+          <w:rFonts w:ascii="Times New Roman" w:eastAsia="Times New Roman" w:hAnsi="Times New Roman" w:cs="Times New Roman"/>
+        </w:rPr>
+        <w:t>:</w:t>
+      </w:r>
+      <w:r>
+        <w:rPr>
+          <w:rFonts w:eastAsia="Times New Roman" w:cs="Times New Roman"/>
         </w:rPr>
         <w:t xml:space="preserve"> </w:t>
       </w:r>
       <w:r>
         <w:rPr>
-          <w:rFonts w:ascii="Times New Roman" w:hAnsi="Times New Roman" w:cs="Times New Roman"/>
-          <w:i/>
-        </w:rPr>
-        <w:t>In review</w:t>
+          <w:rFonts w:ascii="Times New Roman" w:eastAsia="Times New Roman" w:hAnsi="Times New Roman" w:cs="Times New Roman"/>
+        </w:rPr>
+        <w:t>p.e0005709</w:t>
       </w:r>
       <w:r>
         <w:rPr>
           <w:rFonts w:ascii="Times New Roman" w:hAnsi="Times New Roman" w:cs="Times New Roman"/>
         </w:rPr>
         <w:t>.</w:t>
-      </w:r>
-      <w:r>
-        <w:rPr>
-          <w:rFonts w:ascii="Times New Roman" w:eastAsia="Times New Roman" w:hAnsi="Times New Roman" w:cs="Times New Roman"/>
-        </w:rPr>
-        <w:t xml:space="preserve"> High mortality associated with parasitism in geladas (Theropithecus gelada) in the Simien Mountains National Park, Ethiopia.</w:t>
-      </w:r>
-      <w:r>
-        <w:rPr>
-          <w:rFonts w:ascii="Times New Roman" w:hAnsi="Times New Roman" w:cs="Times New Roman"/>
-        </w:rPr>
-        <w:t xml:space="preserve"> </w:t>
-      </w:r>
-      <w:r>
-        <w:rPr>
-          <w:rFonts w:ascii="Times New Roman" w:hAnsi="Times New Roman" w:cs="Times New Roman"/>
-          <w:i/>
-        </w:rPr>
-        <w:t>American Journal of Primatology</w:t>
-      </w:r>
-      <w:r>
-        <w:rPr>
-          <w:rFonts w:ascii="Times New Roman" w:hAnsi="Times New Roman" w:cs="Times New Roman"/>
-        </w:rPr>
-        <w:t>, 79(9)</w:t>
-      </w:r>
-      <w:r>
-        <w:rPr>
-          <w:rFonts w:ascii="Times New Roman" w:hAnsi="Times New Roman" w:cs="Times New Roman"/>
-        </w:rPr>
-        <w:t xml:space="preserve">. </w:t>
       </w:r>
     </w:p>
     <w:p>
@@ -1824,34 +1899,120 @@
       <w:r>
         <w:rPr>
           <w:rFonts w:ascii="Times New Roman" w:hAnsi="Times New Roman" w:cs="Times New Roman"/>
+        </w:rPr>
+        <w:t xml:space="preserve">Schneider-Crease, I.A., </w:t>
+      </w:r>
+      <w:r>
+        <w:rPr>
+          <w:rFonts w:ascii="Times New Roman" w:hAnsi="Times New Roman" w:cs="Times New Roman"/>
           <w:b/>
         </w:rPr>
-        <w:t>Griffin, R.H.,</w:t>
-      </w:r>
-      <w:r>
-        <w:rPr>
-          <w:rFonts w:ascii="Times New Roman" w:hAnsi="Times New Roman" w:cs="Times New Roman"/>
-        </w:rPr>
-        <w:t xml:space="preserve"> and G.S. Yapuncich. 2016. A critical comment on the ‘multiple variance Brownian motion’ model of Smaers et al. (2016). </w:t>
-      </w:r>
-      <w:r>
-        <w:rPr>
-          <w:rFonts w:ascii="Times New Roman" w:hAnsi="Times New Roman" w:cs="Times New Roman"/>
-          <w:i/>
-        </w:rPr>
-        <w:t>Biological Journal of the Linnean Society</w:t>
-      </w:r>
-      <w:r>
-        <w:rPr>
-          <w:rFonts w:ascii="Times New Roman" w:hAnsi="Times New Roman" w:cs="Times New Roman"/>
-        </w:rPr>
-        <w:t>, 121(1): 223-228</w:t>
-      </w:r>
+        <w:t>Griffin, R.H</w:t>
+      </w:r>
+      <w:r>
+        <w:rPr>
+          <w:rFonts w:ascii="Times New Roman" w:hAnsi="Times New Roman" w:cs="Times New Roman"/>
+          <w:b/>
+        </w:rPr>
+        <w:t>.,</w:t>
+      </w:r>
+      <w:r>
+        <w:rPr>
+          <w:rFonts w:ascii="Times New Roman" w:hAnsi="Times New Roman" w:cs="Times New Roman"/>
+        </w:rPr>
+        <w:t xml:space="preserve"> </w:t>
+      </w:r>
+      <w:proofErr w:type="spellStart"/>
+      <w:r>
+        <w:rPr>
+          <w:rFonts w:ascii="Times New Roman" w:hAnsi="Times New Roman" w:cs="Times New Roman"/>
+        </w:rPr>
+        <w:t>Gomery</w:t>
+      </w:r>
+      <w:proofErr w:type="spellEnd"/>
+      <w:r>
+        <w:rPr>
+          <w:rFonts w:ascii="Times New Roman" w:hAnsi="Times New Roman" w:cs="Times New Roman"/>
+        </w:rPr>
+        <w:t xml:space="preserve">, M.A., Bergman, T.J., and J.C. </w:t>
+      </w:r>
+      <w:proofErr w:type="spellStart"/>
+      <w:r>
+        <w:rPr>
+          <w:rFonts w:ascii="Times New Roman" w:hAnsi="Times New Roman" w:cs="Times New Roman"/>
+        </w:rPr>
+        <w:t>Beehner</w:t>
+      </w:r>
+      <w:proofErr w:type="spellEnd"/>
       <w:r>
         <w:rPr>
           <w:rFonts w:ascii="Times New Roman" w:hAnsi="Times New Roman" w:cs="Times New Roman"/>
         </w:rPr>
         <w:t>.</w:t>
+      </w:r>
+      <w:r>
+        <w:rPr>
+          <w:rFonts w:ascii="Times New Roman" w:hAnsi="Times New Roman" w:cs="Times New Roman"/>
+        </w:rPr>
+        <w:t xml:space="preserve"> </w:t>
+      </w:r>
+      <w:r>
+        <w:rPr>
+          <w:rFonts w:ascii="Times New Roman" w:hAnsi="Times New Roman" w:cs="Times New Roman"/>
+          <w:i/>
+        </w:rPr>
+        <w:t>In review</w:t>
+      </w:r>
+      <w:r>
+        <w:rPr>
+          <w:rFonts w:ascii="Times New Roman" w:hAnsi="Times New Roman" w:cs="Times New Roman"/>
+        </w:rPr>
+        <w:t>.</w:t>
+      </w:r>
+      <w:r>
+        <w:rPr>
+          <w:rFonts w:ascii="Times New Roman" w:eastAsia="Times New Roman" w:hAnsi="Times New Roman" w:cs="Times New Roman"/>
+        </w:rPr>
+        <w:t xml:space="preserve"> High mortality associated with parasitism in geladas (</w:t>
+      </w:r>
+      <w:proofErr w:type="spellStart"/>
+      <w:r>
+        <w:rPr>
+          <w:rFonts w:ascii="Times New Roman" w:eastAsia="Times New Roman" w:hAnsi="Times New Roman" w:cs="Times New Roman"/>
+        </w:rPr>
+        <w:t>Theropithecus</w:t>
+      </w:r>
+      <w:proofErr w:type="spellEnd"/>
+      <w:r>
+        <w:rPr>
+          <w:rFonts w:ascii="Times New Roman" w:eastAsia="Times New Roman" w:hAnsi="Times New Roman" w:cs="Times New Roman"/>
+        </w:rPr>
+        <w:t xml:space="preserve"> gelada) in the Simien Mountains National Park, Ethiopia.</w:t>
+      </w:r>
+      <w:r>
+        <w:rPr>
+          <w:rFonts w:ascii="Times New Roman" w:hAnsi="Times New Roman" w:cs="Times New Roman"/>
+        </w:rPr>
+        <w:t xml:space="preserve"> </w:t>
+      </w:r>
+      <w:r>
+        <w:rPr>
+          <w:rFonts w:ascii="Times New Roman" w:hAnsi="Times New Roman" w:cs="Times New Roman"/>
+          <w:i/>
+        </w:rPr>
+        <w:t>American Journal of Primatology</w:t>
+      </w:r>
+      <w:r>
+        <w:rPr>
+          <w:rFonts w:ascii="Times New Roman" w:hAnsi="Times New Roman" w:cs="Times New Roman"/>
+        </w:rPr>
+        <w:t>, 79(9)</w:t>
+      </w:r>
+      <w:r>
+        <w:rPr>
+          <w:rFonts w:ascii="Times New Roman" w:hAnsi="Times New Roman" w:cs="Times New Roman"/>
+        </w:rPr>
+        <w:t xml:space="preserve">. </w:t>
       </w:r>
     </w:p>
     <w:p>
@@ -1869,70 +2030,44 @@
       <w:r>
         <w:rPr>
           <w:rFonts w:ascii="Times New Roman" w:hAnsi="Times New Roman" w:cs="Times New Roman"/>
-        </w:rPr>
-        <w:t xml:space="preserve">Reiskind, M., </w:t>
-      </w:r>
-      <w:r>
-        <w:rPr>
-          <w:rFonts w:ascii="Times New Roman" w:hAnsi="Times New Roman" w:cs="Times New Roman"/>
           <w:b/>
         </w:rPr>
-        <w:t>Griffin, R.H.</w:t>
-      </w:r>
-      <w:r>
-        <w:rPr>
-          <w:rFonts w:ascii="Times New Roman" w:hAnsi="Times New Roman" w:cs="Times New Roman"/>
-        </w:rPr>
-        <w:t xml:space="preserve">, </w:t>
-      </w:r>
-      <w:r>
-        <w:rPr>
-          <w:rFonts w:ascii="Times New Roman" w:hAnsi="Times New Roman" w:cs="Times New Roman"/>
-        </w:rPr>
-        <w:t>Janairo, M.S., and</w:t>
-      </w:r>
-      <w:r>
-        <w:rPr>
-          <w:rFonts w:ascii="Times New Roman" w:hAnsi="Times New Roman" w:cs="Times New Roman"/>
-        </w:rPr>
-        <w:t xml:space="preserve"> K.A. Hopperstad</w:t>
-      </w:r>
-      <w:r>
-        <w:rPr>
-          <w:rFonts w:ascii="Times New Roman" w:hAnsi="Times New Roman" w:cs="Times New Roman"/>
-        </w:rPr>
-        <w:t>.</w:t>
-      </w:r>
-      <w:r>
-        <w:rPr>
-          <w:rFonts w:ascii="Times New Roman" w:hAnsi="Times New Roman" w:cs="Times New Roman"/>
-        </w:rPr>
-        <w:t xml:space="preserve"> 2016</w:t>
-      </w:r>
-      <w:r>
-        <w:rPr>
-          <w:rFonts w:ascii="Times New Roman" w:hAnsi="Times New Roman" w:cs="Times New Roman"/>
-        </w:rPr>
-        <w:t xml:space="preserve">. </w:t>
-      </w:r>
-      <w:r>
-        <w:rPr>
-          <w:rFonts w:ascii="Times New Roman" w:hAnsi="Times New Roman" w:cs="Times New Roman"/>
-        </w:rPr>
-        <w:t xml:space="preserve">Mosquitoes of Field and Forest: The Scale of Habitat Segregation in a Diverse Mosquito Assemblage. </w:t>
-      </w:r>
-      <w:r>
-        <w:rPr>
-          <w:rFonts w:ascii="Times New Roman" w:hAnsi="Times New Roman" w:cs="Times New Roman"/>
-          <w:i/>
-        </w:rPr>
-        <w:t xml:space="preserve">Medical and Veterinary Entomology, </w:t>
-      </w:r>
-      <w:r>
-        <w:rPr>
-          <w:rFonts w:ascii="Times New Roman" w:hAnsi="Times New Roman" w:cs="Times New Roman"/>
-        </w:rPr>
-        <w:t>31(1): 44-54</w:t>
+        <w:t>Griffin, R.H.,</w:t>
+      </w:r>
+      <w:r>
+        <w:rPr>
+          <w:rFonts w:ascii="Times New Roman" w:hAnsi="Times New Roman" w:cs="Times New Roman"/>
+        </w:rPr>
+        <w:t xml:space="preserve"> and G.S. Yapuncich. 2016. A critical comment on the ‘multiple variance Brownian motion’ model of Smaers et al. (2016). </w:t>
+      </w:r>
+      <w:r>
+        <w:rPr>
+          <w:rFonts w:ascii="Times New Roman" w:hAnsi="Times New Roman" w:cs="Times New Roman"/>
+          <w:i/>
+        </w:rPr>
+        <w:t xml:space="preserve">Biological Journal of the </w:t>
+      </w:r>
+      <w:proofErr w:type="spellStart"/>
+      <w:r>
+        <w:rPr>
+          <w:rFonts w:ascii="Times New Roman" w:hAnsi="Times New Roman" w:cs="Times New Roman"/>
+          <w:i/>
+        </w:rPr>
+        <w:t>Linnean</w:t>
+      </w:r>
+      <w:proofErr w:type="spellEnd"/>
+      <w:r>
+        <w:rPr>
+          <w:rFonts w:ascii="Times New Roman" w:hAnsi="Times New Roman" w:cs="Times New Roman"/>
+          <w:i/>
+        </w:rPr>
+        <w:t xml:space="preserve"> Society</w:t>
+      </w:r>
+      <w:r>
+        <w:rPr>
+          <w:rFonts w:ascii="Times New Roman" w:hAnsi="Times New Roman" w:cs="Times New Roman"/>
+        </w:rPr>
+        <w:t>, 121(1): 223-228</w:t>
       </w:r>
       <w:r>
         <w:rPr>
@@ -1956,66 +2091,86 @@
       <w:r>
         <w:rPr>
           <w:rFonts w:ascii="Times New Roman" w:hAnsi="Times New Roman" w:cs="Times New Roman"/>
+        </w:rPr>
+        <w:t xml:space="preserve">Reiskind, M., </w:t>
+      </w:r>
+      <w:r>
+        <w:rPr>
+          <w:rFonts w:ascii="Times New Roman" w:hAnsi="Times New Roman" w:cs="Times New Roman"/>
           <w:b/>
         </w:rPr>
-        <w:t>Griffin, R.H</w:t>
-      </w:r>
-      <w:r>
-        <w:rPr>
-          <w:rFonts w:ascii="Times New Roman" w:hAnsi="Times New Roman" w:cs="Times New Roman"/>
-        </w:rPr>
-        <w:t xml:space="preserve">., </w:t>
-      </w:r>
-      <w:r>
-        <w:rPr>
-          <w:rFonts w:ascii="Times New Roman" w:hAnsi="Times New Roman" w:cs="Times New Roman"/>
-        </w:rPr>
-        <w:t>and</w:t>
-      </w:r>
-      <w:r>
-        <w:rPr>
-          <w:rFonts w:ascii="Times New Roman" w:hAnsi="Times New Roman" w:cs="Times New Roman"/>
-        </w:rPr>
-        <w:t xml:space="preserve"> G.S. Yapuncich. </w:t>
-      </w:r>
-      <w:r>
-        <w:rPr>
-          <w:rFonts w:ascii="Times New Roman" w:hAnsi="Times New Roman" w:cs="Times New Roman"/>
-        </w:rPr>
-        <w:t xml:space="preserve">2015. </w:t>
-      </w:r>
-      <w:r>
-        <w:rPr>
-          <w:rFonts w:ascii="Times New Roman" w:hAnsi="Times New Roman" w:cs="Times New Roman"/>
-        </w:rPr>
-        <w:t>The Independent Evolution method is not a viable phylogenetic comparative method.</w:t>
-      </w:r>
-      <w:r>
-        <w:rPr>
-          <w:rFonts w:ascii="Times New Roman" w:hAnsi="Times New Roman" w:cs="Times New Roman"/>
-          <w:i/>
-        </w:rPr>
-        <w:t xml:space="preserve"> PLoS</w:t>
-      </w:r>
-      <w:r>
-        <w:rPr>
-          <w:rFonts w:ascii="Times New Roman" w:hAnsi="Times New Roman" w:cs="Times New Roman"/>
-          <w:i/>
-        </w:rPr>
-        <w:t xml:space="preserve"> ONE</w:t>
-      </w:r>
-      <w:r>
-        <w:rPr>
-          <w:rFonts w:ascii="Times New Roman" w:hAnsi="Times New Roman" w:cs="Times New Roman"/>
-          <w:i/>
-        </w:rPr>
-        <w:t xml:space="preserve"> </w:t>
-      </w:r>
-      <w:r>
-        <w:rPr>
-          <w:rFonts w:ascii="Times New Roman" w:eastAsia="Times New Roman" w:hAnsi="Times New Roman" w:cs="Times New Roman"/>
-        </w:rPr>
-        <w:t>10(12):e0144147</w:t>
+        <w:t>Griffin, R.H.</w:t>
+      </w:r>
+      <w:r>
+        <w:rPr>
+          <w:rFonts w:ascii="Times New Roman" w:hAnsi="Times New Roman" w:cs="Times New Roman"/>
+        </w:rPr>
+        <w:t xml:space="preserve">, </w:t>
+      </w:r>
+      <w:proofErr w:type="spellStart"/>
+      <w:r>
+        <w:rPr>
+          <w:rFonts w:ascii="Times New Roman" w:hAnsi="Times New Roman" w:cs="Times New Roman"/>
+        </w:rPr>
+        <w:t>Janairo</w:t>
+      </w:r>
+      <w:proofErr w:type="spellEnd"/>
+      <w:r>
+        <w:rPr>
+          <w:rFonts w:ascii="Times New Roman" w:hAnsi="Times New Roman" w:cs="Times New Roman"/>
+        </w:rPr>
+        <w:t>, M.S., and</w:t>
+      </w:r>
+      <w:r>
+        <w:rPr>
+          <w:rFonts w:ascii="Times New Roman" w:hAnsi="Times New Roman" w:cs="Times New Roman"/>
+        </w:rPr>
+        <w:t xml:space="preserve"> K.A. </w:t>
+      </w:r>
+      <w:proofErr w:type="spellStart"/>
+      <w:r>
+        <w:rPr>
+          <w:rFonts w:ascii="Times New Roman" w:hAnsi="Times New Roman" w:cs="Times New Roman"/>
+        </w:rPr>
+        <w:t>Hopperstad</w:t>
+      </w:r>
+      <w:proofErr w:type="spellEnd"/>
+      <w:r>
+        <w:rPr>
+          <w:rFonts w:ascii="Times New Roman" w:hAnsi="Times New Roman" w:cs="Times New Roman"/>
+        </w:rPr>
+        <w:t>.</w:t>
+      </w:r>
+      <w:r>
+        <w:rPr>
+          <w:rFonts w:ascii="Times New Roman" w:hAnsi="Times New Roman" w:cs="Times New Roman"/>
+        </w:rPr>
+        <w:t xml:space="preserve"> 2016</w:t>
+      </w:r>
+      <w:r>
+        <w:rPr>
+          <w:rFonts w:ascii="Times New Roman" w:hAnsi="Times New Roman" w:cs="Times New Roman"/>
+        </w:rPr>
+        <w:t xml:space="preserve">. </w:t>
+      </w:r>
+      <w:r>
+        <w:rPr>
+          <w:rFonts w:ascii="Times New Roman" w:hAnsi="Times New Roman" w:cs="Times New Roman"/>
+        </w:rPr>
+        <w:t xml:space="preserve">Mosquitoes of Field and Forest: The Scale of Habitat Segregation in a Diverse Mosquito Assemblage. </w:t>
+      </w:r>
+      <w:r>
+        <w:rPr>
+          <w:rFonts w:ascii="Times New Roman" w:hAnsi="Times New Roman" w:cs="Times New Roman"/>
+          <w:i/>
+        </w:rPr>
+        <w:t xml:space="preserve">Medical and Veterinary Entomology, </w:t>
+      </w:r>
+      <w:r>
+        <w:rPr>
+          <w:rFonts w:ascii="Times New Roman" w:hAnsi="Times New Roman" w:cs="Times New Roman"/>
+        </w:rPr>
+        <w:t>31(1): 44-54</w:t>
       </w:r>
       <w:r>
         <w:rPr>
@@ -2039,107 +2194,95 @@
       <w:r>
         <w:rPr>
           <w:rFonts w:ascii="Times New Roman" w:hAnsi="Times New Roman" w:cs="Times New Roman"/>
-        </w:rPr>
-        <w:t xml:space="preserve">Coburn, R.A., </w:t>
-      </w:r>
-      <w:r>
-        <w:rPr>
-          <w:rFonts w:ascii="Times New Roman" w:hAnsi="Times New Roman" w:cs="Times New Roman"/>
           <w:b/>
         </w:rPr>
-        <w:t>Griffin, R.H.</w:t>
-      </w:r>
-      <w:r>
-        <w:rPr>
-          <w:rFonts w:ascii="Times New Roman" w:hAnsi="Times New Roman" w:cs="Times New Roman"/>
-        </w:rPr>
-        <w:t>,</w:t>
-      </w:r>
-      <w:r>
-        <w:rPr>
-          <w:rFonts w:ascii="Times New Roman" w:hAnsi="Times New Roman" w:cs="Times New Roman"/>
-        </w:rPr>
-        <w:t xml:space="preserve"> &amp; S.D. Smith.</w:t>
-      </w:r>
-      <w:r>
-        <w:rPr>
-          <w:rFonts w:ascii="Times New Roman" w:hAnsi="Times New Roman" w:cs="Times New Roman"/>
-        </w:rPr>
-        <w:t xml:space="preserve"> 2015</w:t>
-      </w:r>
-      <w:r>
-        <w:rPr>
-          <w:rFonts w:ascii="Times New Roman" w:hAnsi="Times New Roman" w:cs="Times New Roman"/>
-        </w:rPr>
-        <w:t xml:space="preserve">. Genetic basis for a rare floral mutant in an Andean species of Solanaceae. </w:t>
-      </w:r>
-      <w:r>
-        <w:rPr>
-          <w:rFonts w:ascii="Times New Roman" w:hAnsi="Times New Roman" w:cs="Times New Roman"/>
-          <w:i/>
-        </w:rPr>
-        <w:t>Am</w:t>
-      </w:r>
-      <w:r>
-        <w:rPr>
-          <w:rFonts w:ascii="Times New Roman" w:hAnsi="Times New Roman" w:cs="Times New Roman"/>
-          <w:i/>
-        </w:rPr>
-        <w:t>erican</w:t>
-      </w:r>
-      <w:r>
-        <w:rPr>
-          <w:rFonts w:ascii="Times New Roman" w:hAnsi="Times New Roman" w:cs="Times New Roman"/>
-          <w:i/>
-        </w:rPr>
-        <w:t xml:space="preserve"> J</w:t>
-      </w:r>
-      <w:r>
-        <w:rPr>
-          <w:rFonts w:ascii="Times New Roman" w:hAnsi="Times New Roman" w:cs="Times New Roman"/>
-          <w:i/>
-        </w:rPr>
-        <w:t>ournal of</w:t>
-      </w:r>
-      <w:r>
-        <w:rPr>
-          <w:rFonts w:ascii="Times New Roman" w:hAnsi="Times New Roman" w:cs="Times New Roman"/>
-          <w:i/>
-        </w:rPr>
-        <w:t xml:space="preserve"> Bot</w:t>
-      </w:r>
-      <w:r>
-        <w:rPr>
-          <w:rFonts w:ascii="Times New Roman" w:hAnsi="Times New Roman" w:cs="Times New Roman"/>
-          <w:i/>
-        </w:rPr>
-        <w:t>any</w:t>
-      </w:r>
-      <w:r>
-        <w:rPr>
-          <w:rFonts w:ascii="Times New Roman" w:hAnsi="Times New Roman" w:cs="Times New Roman"/>
-          <w:i/>
-        </w:rPr>
-        <w:t xml:space="preserve">, </w:t>
-      </w:r>
-      <w:r>
-        <w:rPr>
-          <w:rFonts w:ascii="Times New Roman" w:hAnsi="Times New Roman" w:cs="Times New Roman"/>
-        </w:rPr>
-        <w:t>102: 171-172</w:t>
-      </w:r>
-      <w:r>
-        <w:rPr>
-          <w:rFonts w:ascii="Times New Roman" w:hAnsi="Times New Roman" w:cs="Times New Roman"/>
-          <w:i/>
+        <w:t>Griffin, R.H</w:t>
+      </w:r>
+      <w:r>
+        <w:rPr>
+          <w:rFonts w:ascii="Times New Roman" w:hAnsi="Times New Roman" w:cs="Times New Roman"/>
+        </w:rPr>
+        <w:t xml:space="preserve">., </w:t>
+      </w:r>
+      <w:r>
+        <w:rPr>
+          <w:rFonts w:ascii="Times New Roman" w:hAnsi="Times New Roman" w:cs="Times New Roman"/>
+        </w:rPr>
+        <w:t>and</w:t>
+      </w:r>
+      <w:r>
+        <w:rPr>
+          <w:rFonts w:ascii="Times New Roman" w:hAnsi="Times New Roman" w:cs="Times New Roman"/>
+        </w:rPr>
+        <w:t xml:space="preserve"> G.S. Yapuncich. </w:t>
+      </w:r>
+      <w:r>
+        <w:rPr>
+          <w:rFonts w:ascii="Times New Roman" w:hAnsi="Times New Roman" w:cs="Times New Roman"/>
+        </w:rPr>
+        <w:t xml:space="preserve">2015. </w:t>
+      </w:r>
+      <w:r>
+        <w:rPr>
+          <w:rFonts w:ascii="Times New Roman" w:hAnsi="Times New Roman" w:cs="Times New Roman"/>
+        </w:rPr>
+        <w:t>The Independent Evolution method is not a viable phylogenetic comparative method.</w:t>
+      </w:r>
+      <w:r>
+        <w:rPr>
+          <w:rFonts w:ascii="Times New Roman" w:hAnsi="Times New Roman" w:cs="Times New Roman"/>
+          <w:i/>
+        </w:rPr>
+        <w:t xml:space="preserve"> </w:t>
+      </w:r>
+      <w:proofErr w:type="spellStart"/>
+      <w:r>
+        <w:rPr>
+          <w:rFonts w:ascii="Times New Roman" w:hAnsi="Times New Roman" w:cs="Times New Roman"/>
+          <w:i/>
+        </w:rPr>
+        <w:t>PLoS</w:t>
+      </w:r>
+      <w:proofErr w:type="spellEnd"/>
+      <w:r>
+        <w:rPr>
+          <w:rFonts w:ascii="Times New Roman" w:hAnsi="Times New Roman" w:cs="Times New Roman"/>
+          <w:i/>
+        </w:rPr>
+        <w:t xml:space="preserve"> ONE</w:t>
+      </w:r>
+      <w:r>
+        <w:rPr>
+          <w:rFonts w:ascii="Times New Roman" w:hAnsi="Times New Roman" w:cs="Times New Roman"/>
+          <w:i/>
+        </w:rPr>
+        <w:t xml:space="preserve"> </w:t>
+      </w:r>
+      <w:r>
+        <w:rPr>
+          <w:rFonts w:ascii="Times New Roman" w:eastAsia="Times New Roman" w:hAnsi="Times New Roman" w:cs="Times New Roman"/>
+        </w:rPr>
+        <w:t>10(12</w:t>
+      </w:r>
+      <w:proofErr w:type="gramStart"/>
+      <w:r>
+        <w:rPr>
+          <w:rFonts w:ascii="Times New Roman" w:eastAsia="Times New Roman" w:hAnsi="Times New Roman" w:cs="Times New Roman"/>
+        </w:rPr>
+        <w:t>):e</w:t>
+      </w:r>
+      <w:proofErr w:type="gramEnd"/>
+      <w:r>
+        <w:rPr>
+          <w:rFonts w:ascii="Times New Roman" w:eastAsia="Times New Roman" w:hAnsi="Times New Roman" w:cs="Times New Roman"/>
+        </w:rPr>
+        <w:t>0144147</w:t>
+      </w:r>
+      <w:r>
+        <w:rPr>
+          <w:rFonts w:ascii="Times New Roman" w:hAnsi="Times New Roman" w:cs="Times New Roman"/>
         </w:rPr>
         <w:t>.</w:t>
-      </w:r>
-      <w:r>
-        <w:rPr>
-          <w:rFonts w:ascii="Times New Roman" w:hAnsi="Times New Roman" w:cs="Times New Roman"/>
-        </w:rPr>
-        <w:t xml:space="preserve"> </w:t>
       </w:r>
     </w:p>
     <w:p>
@@ -2158,60 +2301,106 @@
         <w:rPr>
           <w:rFonts w:ascii="Times New Roman" w:hAnsi="Times New Roman" w:cs="Times New Roman"/>
         </w:rPr>
-        <w:t xml:space="preserve">Young, H., </w:t>
+        <w:t xml:space="preserve">Coburn, R.A., </w:t>
       </w:r>
       <w:r>
         <w:rPr>
           <w:rFonts w:ascii="Times New Roman" w:hAnsi="Times New Roman" w:cs="Times New Roman"/>
           <w:b/>
         </w:rPr>
-        <w:t>Griffin, R.</w:t>
-      </w:r>
-      <w:r>
-        <w:rPr>
-          <w:rFonts w:ascii="Times New Roman" w:hAnsi="Times New Roman" w:cs="Times New Roman"/>
-        </w:rPr>
-        <w:t xml:space="preserve">, Wood, C.L., and Nunn, C.L. 2013. Does habitat disturbance increase infectious disease risk for primates? </w:t>
-      </w:r>
-      <w:r>
-        <w:rPr>
-          <w:rFonts w:ascii="Times New Roman" w:hAnsi="Times New Roman" w:cs="Times New Roman"/>
-          <w:i/>
-        </w:rPr>
-        <w:t>Ecol</w:t>
-      </w:r>
-      <w:r>
-        <w:rPr>
-          <w:rFonts w:ascii="Times New Roman" w:hAnsi="Times New Roman" w:cs="Times New Roman"/>
-          <w:i/>
-        </w:rPr>
-        <w:t>ogy</w:t>
-      </w:r>
-      <w:r>
-        <w:rPr>
-          <w:rFonts w:ascii="Times New Roman" w:hAnsi="Times New Roman" w:cs="Times New Roman"/>
-          <w:i/>
-        </w:rPr>
-        <w:t xml:space="preserve"> Lett</w:t>
-      </w:r>
-      <w:r>
-        <w:rPr>
-          <w:rFonts w:ascii="Times New Roman" w:hAnsi="Times New Roman" w:cs="Times New Roman"/>
-          <w:i/>
-        </w:rPr>
-        <w:t>ers</w:t>
-      </w:r>
-      <w:r>
-        <w:rPr>
-          <w:rFonts w:ascii="Times New Roman" w:hAnsi="Times New Roman" w:cs="Times New Roman"/>
-        </w:rPr>
-        <w:t>, 16:</w:t>
-      </w:r>
-      <w:r>
-        <w:rPr>
-          <w:rFonts w:ascii="Times New Roman" w:hAnsi="Times New Roman" w:cs="Times New Roman"/>
-        </w:rPr>
-        <w:t>656-663.</w:t>
+        <w:t>Griffin, R.H.</w:t>
+      </w:r>
+      <w:r>
+        <w:rPr>
+          <w:rFonts w:ascii="Times New Roman" w:hAnsi="Times New Roman" w:cs="Times New Roman"/>
+        </w:rPr>
+        <w:t>,</w:t>
+      </w:r>
+      <w:r>
+        <w:rPr>
+          <w:rFonts w:ascii="Times New Roman" w:hAnsi="Times New Roman" w:cs="Times New Roman"/>
+        </w:rPr>
+        <w:t xml:space="preserve"> &amp; S.D. Smith.</w:t>
+      </w:r>
+      <w:r>
+        <w:rPr>
+          <w:rFonts w:ascii="Times New Roman" w:hAnsi="Times New Roman" w:cs="Times New Roman"/>
+        </w:rPr>
+        <w:t xml:space="preserve"> 2015</w:t>
+      </w:r>
+      <w:r>
+        <w:rPr>
+          <w:rFonts w:ascii="Times New Roman" w:hAnsi="Times New Roman" w:cs="Times New Roman"/>
+        </w:rPr>
+        <w:t xml:space="preserve">. Genetic basis for a rare floral mutant in an Andean species of Solanaceae. </w:t>
+      </w:r>
+      <w:r>
+        <w:rPr>
+          <w:rFonts w:ascii="Times New Roman" w:hAnsi="Times New Roman" w:cs="Times New Roman"/>
+          <w:i/>
+        </w:rPr>
+        <w:t>Am</w:t>
+      </w:r>
+      <w:r>
+        <w:rPr>
+          <w:rFonts w:ascii="Times New Roman" w:hAnsi="Times New Roman" w:cs="Times New Roman"/>
+          <w:i/>
+        </w:rPr>
+        <w:t>erican</w:t>
+      </w:r>
+      <w:r>
+        <w:rPr>
+          <w:rFonts w:ascii="Times New Roman" w:hAnsi="Times New Roman" w:cs="Times New Roman"/>
+          <w:i/>
+        </w:rPr>
+        <w:t xml:space="preserve"> J</w:t>
+      </w:r>
+      <w:r>
+        <w:rPr>
+          <w:rFonts w:ascii="Times New Roman" w:hAnsi="Times New Roman" w:cs="Times New Roman"/>
+          <w:i/>
+        </w:rPr>
+        <w:t>ournal of</w:t>
+      </w:r>
+      <w:r>
+        <w:rPr>
+          <w:rFonts w:ascii="Times New Roman" w:hAnsi="Times New Roman" w:cs="Times New Roman"/>
+          <w:i/>
+        </w:rPr>
+        <w:t xml:space="preserve"> Bot</w:t>
+      </w:r>
+      <w:r>
+        <w:rPr>
+          <w:rFonts w:ascii="Times New Roman" w:hAnsi="Times New Roman" w:cs="Times New Roman"/>
+          <w:i/>
+        </w:rPr>
+        <w:t>any</w:t>
+      </w:r>
+      <w:r>
+        <w:rPr>
+          <w:rFonts w:ascii="Times New Roman" w:hAnsi="Times New Roman" w:cs="Times New Roman"/>
+          <w:i/>
+        </w:rPr>
+        <w:t xml:space="preserve">, </w:t>
+      </w:r>
+      <w:r>
+        <w:rPr>
+          <w:rFonts w:ascii="Times New Roman" w:hAnsi="Times New Roman" w:cs="Times New Roman"/>
+        </w:rPr>
+        <w:t>102: 171-172</w:t>
+      </w:r>
+      <w:r>
+        <w:rPr>
+          <w:rFonts w:ascii="Times New Roman" w:hAnsi="Times New Roman" w:cs="Times New Roman"/>
+          <w:i/>
+        </w:rPr>
+        <w:t>.</w:t>
+      </w:r>
+      <w:r>
+        <w:rPr>
+          <w:rFonts w:ascii="Times New Roman" w:hAnsi="Times New Roman" w:cs="Times New Roman"/>
+        </w:rPr>
+        <w:t xml:space="preserve"> </w:t>
       </w:r>
     </w:p>
     <w:p>
@@ -2230,7 +2419,7 @@
         <w:rPr>
           <w:rFonts w:ascii="Times New Roman" w:hAnsi="Times New Roman" w:cs="Times New Roman"/>
         </w:rPr>
-        <w:t xml:space="preserve">Cooper, N., </w:t>
+        <w:t xml:space="preserve">Young, H., </w:t>
       </w:r>
       <w:r>
         <w:rPr>
@@ -2243,14 +2432,7 @@
         <w:rPr>
           <w:rFonts w:ascii="Times New Roman" w:hAnsi="Times New Roman" w:cs="Times New Roman"/>
         </w:rPr>
-        <w:t>, Franz, M., Omotayo, M., and Nunn, C.L. 2012. Phylogenetic host specificity and understanding parasite sharing in primates</w:t>
-      </w:r>
-      <w:r>
-        <w:rPr>
-          <w:rFonts w:ascii="Times New Roman" w:hAnsi="Times New Roman" w:cs="Times New Roman"/>
-          <w:i/>
-        </w:rPr>
-        <w:t xml:space="preserve">. </w:t>
+        <w:t xml:space="preserve">, Wood, C.L., and Nunn, C.L. 2013. Does habitat disturbance increase infectious disease risk for primates? </w:t>
       </w:r>
       <w:r>
         <w:rPr>
@@ -2271,14 +2453,7 @@
           <w:rFonts w:ascii="Times New Roman" w:hAnsi="Times New Roman" w:cs="Times New Roman"/>
           <w:i/>
         </w:rPr>
-        <w:t xml:space="preserve"> </w:t>
-      </w:r>
-      <w:r>
-        <w:rPr>
-          <w:rFonts w:ascii="Times New Roman" w:hAnsi="Times New Roman" w:cs="Times New Roman"/>
-          <w:i/>
-        </w:rPr>
-        <w:t>Lett</w:t>
+        <w:t xml:space="preserve"> Lett</w:t>
       </w:r>
       <w:r>
         <w:rPr>
@@ -2291,55 +2466,13 @@
         <w:rPr>
           <w:rFonts w:ascii="Times New Roman" w:hAnsi="Times New Roman" w:cs="Times New Roman"/>
         </w:rPr>
-        <w:t>,</w:t>
-      </w:r>
-      <w:r>
-        <w:rPr>
-          <w:rFonts w:ascii="Times New Roman" w:hAnsi="Times New Roman" w:cs="Times New Roman"/>
-        </w:rPr>
-        <w:t xml:space="preserve"> </w:t>
-      </w:r>
-      <w:r>
-        <w:rPr>
-          <w:rFonts w:ascii="Times New Roman" w:hAnsi="Times New Roman" w:cs="Times New Roman"/>
-        </w:rPr>
-        <w:fldChar w:fldCharType="begin"/>
-      </w:r>
-      <w:r>
-        <w:rPr>
-          <w:rFonts w:ascii="Times New Roman" w:hAnsi="Times New Roman" w:cs="Times New Roman"/>
-        </w:rPr>
-        <w:instrText xml:space="preserve"> HYPERLINK "http://www.randigriffin.com/home/Cooper%20et%20al.%202012.pdf?attredirects=0" \t "_blank" </w:instrText>
-      </w:r>
-      <w:r>
-        <w:rPr>
-          <w:rFonts w:ascii="Times New Roman" w:hAnsi="Times New Roman" w:cs="Times New Roman"/>
-        </w:rPr>
-        <w:fldChar w:fldCharType="separate"/>
-      </w:r>
-      <w:r>
-        <w:rPr>
-          <w:rStyle w:val="Hyperlink"/>
-          <w:rFonts w:ascii="Times New Roman" w:hAnsi="Times New Roman" w:cs="Times New Roman"/>
-          <w:color w:val="auto"/>
-          <w:u w:val="none"/>
-        </w:rPr>
-        <w:t>15</w:t>
-      </w:r>
-      <w:r>
-        <w:rPr>
-          <w:rStyle w:val="Hyperlink"/>
-          <w:rFonts w:ascii="Times New Roman" w:hAnsi="Times New Roman" w:cs="Times New Roman"/>
-          <w:color w:val="auto"/>
-          <w:u w:val="none"/>
-        </w:rPr>
-        <w:t>: 1370-77</w:t>
-      </w:r>
-      <w:r>
-        <w:rPr>
-          <w:rFonts w:ascii="Times New Roman" w:hAnsi="Times New Roman" w:cs="Times New Roman"/>
-        </w:rPr>
-        <w:fldChar w:fldCharType="end"/>
+        <w:t>, 16:</w:t>
+      </w:r>
+      <w:r>
+        <w:rPr>
+          <w:rFonts w:ascii="Times New Roman" w:hAnsi="Times New Roman" w:cs="Times New Roman"/>
+        </w:rPr>
+        <w:t>656-663.</w:t>
       </w:r>
     </w:p>
     <w:p>
@@ -2357,41 +2490,56 @@
       <w:r>
         <w:rPr>
           <w:rFonts w:ascii="Times New Roman" w:hAnsi="Times New Roman" w:cs="Times New Roman"/>
+        </w:rPr>
+        <w:t xml:space="preserve">Cooper, N., </w:t>
+      </w:r>
+      <w:r>
+        <w:rPr>
+          <w:rFonts w:ascii="Times New Roman" w:hAnsi="Times New Roman" w:cs="Times New Roman"/>
           <w:b/>
         </w:rPr>
-        <w:t>Griffin, R.H.</w:t>
-      </w:r>
-      <w:r>
-        <w:rPr>
-          <w:rFonts w:ascii="Times New Roman" w:hAnsi="Times New Roman" w:cs="Times New Roman"/>
-        </w:rPr>
-        <w:t>, Matthews, L.J., and</w:t>
-      </w:r>
-      <w:r>
-        <w:rPr>
-          <w:rFonts w:ascii="Times New Roman" w:hAnsi="Times New Roman" w:cs="Times New Roman"/>
-        </w:rPr>
-        <w:t xml:space="preserve"> Nunn, C.L. 2012. Evolutionary disequilibrium and activity period in p</w:t>
-      </w:r>
-      <w:r>
-        <w:rPr>
-          <w:rFonts w:ascii="Times New Roman" w:hAnsi="Times New Roman" w:cs="Times New Roman"/>
-        </w:rPr>
-        <w:t xml:space="preserve">rimates: A Bayesian Phylogenetic Approach. </w:t>
-      </w:r>
-      <w:r>
-        <w:rPr>
-          <w:rFonts w:ascii="Times New Roman" w:hAnsi="Times New Roman" w:cs="Times New Roman"/>
-          <w:i/>
-        </w:rPr>
-        <w:t>Am</w:t>
-      </w:r>
-      <w:r>
-        <w:rPr>
-          <w:rFonts w:ascii="Times New Roman" w:hAnsi="Times New Roman" w:cs="Times New Roman"/>
-          <w:i/>
-        </w:rPr>
-        <w:t>erican</w:t>
+        <w:t>Griffin, R.</w:t>
+      </w:r>
+      <w:r>
+        <w:rPr>
+          <w:rFonts w:ascii="Times New Roman" w:hAnsi="Times New Roman" w:cs="Times New Roman"/>
+        </w:rPr>
+        <w:t xml:space="preserve">, Franz, M., </w:t>
+      </w:r>
+      <w:proofErr w:type="spellStart"/>
+      <w:r>
+        <w:rPr>
+          <w:rFonts w:ascii="Times New Roman" w:hAnsi="Times New Roman" w:cs="Times New Roman"/>
+        </w:rPr>
+        <w:t>Omotayo</w:t>
+      </w:r>
+      <w:proofErr w:type="spellEnd"/>
+      <w:r>
+        <w:rPr>
+          <w:rFonts w:ascii="Times New Roman" w:hAnsi="Times New Roman" w:cs="Times New Roman"/>
+        </w:rPr>
+        <w:t>, M., and Nunn, C.L. 2012. Phylogenetic host specificity and understanding parasite sharing in primates</w:t>
+      </w:r>
+      <w:r>
+        <w:rPr>
+          <w:rFonts w:ascii="Times New Roman" w:hAnsi="Times New Roman" w:cs="Times New Roman"/>
+          <w:i/>
+        </w:rPr>
+        <w:t xml:space="preserve">. </w:t>
+      </w:r>
+      <w:r>
+        <w:rPr>
+          <w:rFonts w:ascii="Times New Roman" w:hAnsi="Times New Roman" w:cs="Times New Roman"/>
+          <w:i/>
+        </w:rPr>
+        <w:t>Ecol</w:t>
+      </w:r>
+      <w:r>
+        <w:rPr>
+          <w:rFonts w:ascii="Times New Roman" w:hAnsi="Times New Roman" w:cs="Times New Roman"/>
+          <w:i/>
+        </w:rPr>
+        <w:t>ogy</w:t>
       </w:r>
       <w:r>
         <w:rPr>
@@ -2405,47 +2553,18 @@
           <w:rFonts w:ascii="Times New Roman" w:hAnsi="Times New Roman" w:cs="Times New Roman"/>
           <w:i/>
         </w:rPr>
-        <w:t>J</w:t>
-      </w:r>
-      <w:r>
-        <w:rPr>
-          <w:rFonts w:ascii="Times New Roman" w:hAnsi="Times New Roman" w:cs="Times New Roman"/>
-          <w:i/>
-        </w:rPr>
-        <w:t>ournal of</w:t>
-      </w:r>
-      <w:r>
-        <w:rPr>
-          <w:rFonts w:ascii="Times New Roman" w:hAnsi="Times New Roman" w:cs="Times New Roman"/>
-          <w:i/>
-        </w:rPr>
-        <w:t xml:space="preserve"> Phys</w:t>
-      </w:r>
-      <w:r>
-        <w:rPr>
-          <w:rFonts w:ascii="Times New Roman" w:hAnsi="Times New Roman" w:cs="Times New Roman"/>
-          <w:i/>
-        </w:rPr>
-        <w:t>ical</w:t>
-      </w:r>
-      <w:r>
-        <w:rPr>
-          <w:rFonts w:ascii="Times New Roman" w:hAnsi="Times New Roman" w:cs="Times New Roman"/>
-          <w:i/>
-        </w:rPr>
-        <w:t xml:space="preserve"> Anth</w:t>
-      </w:r>
-      <w:r>
-        <w:rPr>
-          <w:rFonts w:ascii="Times New Roman" w:hAnsi="Times New Roman" w:cs="Times New Roman"/>
-          <w:i/>
-        </w:rPr>
-        <w:t>ropology</w:t>
-      </w:r>
-      <w:r>
-        <w:rPr>
-          <w:rFonts w:ascii="Times New Roman" w:hAnsi="Times New Roman" w:cs="Times New Roman"/>
-          <w:i/>
+        <w:t>Lett</w:t>
+      </w:r>
+      <w:r>
+        <w:rPr>
+          <w:rFonts w:ascii="Times New Roman" w:hAnsi="Times New Roman" w:cs="Times New Roman"/>
+          <w:i/>
+        </w:rPr>
+        <w:t>ers</w:t>
+      </w:r>
+      <w:r>
+        <w:rPr>
+          <w:rFonts w:ascii="Times New Roman" w:hAnsi="Times New Roman" w:cs="Times New Roman"/>
         </w:rPr>
         <w:t>,</w:t>
       </w:r>
@@ -2453,8 +2572,28 @@
         <w:rPr>
           <w:rFonts w:ascii="Times New Roman" w:hAnsi="Times New Roman" w:cs="Times New Roman"/>
         </w:rPr>
-        <w:t xml:space="preserve"> 147:409-416.</w:t>
-      </w:r>
+        <w:t xml:space="preserve"> </w:t>
+      </w:r>
+      <w:hyperlink r:id="rId9" w:tgtFrame="_blank" w:history="1">
+        <w:r>
+          <w:rPr>
+            <w:rStyle w:val="Hyperlink"/>
+            <w:rFonts w:ascii="Times New Roman" w:hAnsi="Times New Roman" w:cs="Times New Roman"/>
+            <w:color w:val="auto"/>
+            <w:u w:val="none"/>
+          </w:rPr>
+          <w:t>15</w:t>
+        </w:r>
+        <w:r>
+          <w:rPr>
+            <w:rStyle w:val="Hyperlink"/>
+            <w:rFonts w:ascii="Times New Roman" w:hAnsi="Times New Roman" w:cs="Times New Roman"/>
+            <w:color w:val="auto"/>
+            <w:u w:val="none"/>
+          </w:rPr>
+          <w:t>: 1370-77</w:t>
+        </w:r>
+      </w:hyperlink>
     </w:p>
     <w:p>
       <w:pPr>
@@ -2479,21 +2618,33 @@
         <w:rPr>
           <w:rFonts w:ascii="Times New Roman" w:hAnsi="Times New Roman" w:cs="Times New Roman"/>
         </w:rPr>
-        <w:t xml:space="preserve"> and Nunn, C.L. 2011. Community structure and the spread of infectious disease in primate social networks. </w:t>
-      </w:r>
-      <w:r>
-        <w:rPr>
-          <w:rFonts w:ascii="Times New Roman" w:hAnsi="Times New Roman" w:cs="Times New Roman"/>
-          <w:i/>
-        </w:rPr>
-        <w:t>Evol</w:t>
-      </w:r>
-      <w:r>
-        <w:rPr>
-          <w:rFonts w:ascii="Times New Roman" w:hAnsi="Times New Roman" w:cs="Times New Roman"/>
-          <w:i/>
-        </w:rPr>
-        <w:t>utionary</w:t>
+        <w:t>, Matthews, L.J., and</w:t>
+      </w:r>
+      <w:r>
+        <w:rPr>
+          <w:rFonts w:ascii="Times New Roman" w:hAnsi="Times New Roman" w:cs="Times New Roman"/>
+        </w:rPr>
+        <w:t xml:space="preserve"> Nunn, C.L. 2012. Evolutionary disequilibrium and activity period in p</w:t>
+      </w:r>
+      <w:r>
+        <w:rPr>
+          <w:rFonts w:ascii="Times New Roman" w:hAnsi="Times New Roman" w:cs="Times New Roman"/>
+        </w:rPr>
+        <w:t xml:space="preserve">rimates: A Bayesian Phylogenetic Approach. </w:t>
+      </w:r>
+      <w:r>
+        <w:rPr>
+          <w:rFonts w:ascii="Times New Roman" w:hAnsi="Times New Roman" w:cs="Times New Roman"/>
+          <w:i/>
+        </w:rPr>
+        <w:t>Am</w:t>
+      </w:r>
+      <w:r>
+        <w:rPr>
+          <w:rFonts w:ascii="Times New Roman" w:hAnsi="Times New Roman" w:cs="Times New Roman"/>
+          <w:i/>
+        </w:rPr>
+        <w:t>erican</w:t>
       </w:r>
       <w:r>
         <w:rPr>
@@ -2507,14 +2658,42 @@
           <w:rFonts w:ascii="Times New Roman" w:hAnsi="Times New Roman" w:cs="Times New Roman"/>
           <w:i/>
         </w:rPr>
-        <w:t>Ecol</w:t>
-      </w:r>
-      <w:r>
-        <w:rPr>
-          <w:rFonts w:ascii="Times New Roman" w:hAnsi="Times New Roman" w:cs="Times New Roman"/>
-          <w:i/>
-        </w:rPr>
-        <w:t>ogy</w:t>
+        <w:t>J</w:t>
+      </w:r>
+      <w:r>
+        <w:rPr>
+          <w:rFonts w:ascii="Times New Roman" w:hAnsi="Times New Roman" w:cs="Times New Roman"/>
+          <w:i/>
+        </w:rPr>
+        <w:t>ournal of</w:t>
+      </w:r>
+      <w:r>
+        <w:rPr>
+          <w:rFonts w:ascii="Times New Roman" w:hAnsi="Times New Roman" w:cs="Times New Roman"/>
+          <w:i/>
+        </w:rPr>
+        <w:t xml:space="preserve"> Phys</w:t>
+      </w:r>
+      <w:r>
+        <w:rPr>
+          <w:rFonts w:ascii="Times New Roman" w:hAnsi="Times New Roman" w:cs="Times New Roman"/>
+          <w:i/>
+        </w:rPr>
+        <w:t>ical</w:t>
+      </w:r>
+      <w:r>
+        <w:rPr>
+          <w:rFonts w:ascii="Times New Roman" w:hAnsi="Times New Roman" w:cs="Times New Roman"/>
+          <w:i/>
+        </w:rPr>
+        <w:t xml:space="preserve"> Anth</w:t>
+      </w:r>
+      <w:r>
+        <w:rPr>
+          <w:rFonts w:ascii="Times New Roman" w:hAnsi="Times New Roman" w:cs="Times New Roman"/>
+          <w:i/>
+        </w:rPr>
+        <w:t>ropology</w:t>
       </w:r>
       <w:r>
         <w:rPr>
@@ -2527,50 +2706,8 @@
         <w:rPr>
           <w:rFonts w:ascii="Times New Roman" w:hAnsi="Times New Roman" w:cs="Times New Roman"/>
         </w:rPr>
-        <w:t xml:space="preserve"> 26</w:t>
-      </w:r>
-      <w:r>
-        <w:rPr>
-          <w:rFonts w:ascii="Times New Roman" w:hAnsi="Times New Roman" w:cs="Times New Roman"/>
-        </w:rPr>
-        <w:t>:779-800.</w:t>
-      </w:r>
-    </w:p>
-    <w:p>
-      <w:pPr>
-        <w:spacing w:after="0"/>
-        <w:rPr>
-          <w:rFonts w:cs="Times New Roman"/>
-          <w:sz w:val="28"/>
-        </w:rPr>
-      </w:pPr>
-    </w:p>
-    <w:p>
-      <w:pPr>
-        <w:spacing w:after="0"/>
-        <w:rPr>
-          <w:rFonts w:cs="Times New Roman"/>
-          <w:sz w:val="28"/>
-          <w:u w:val="single"/>
-        </w:rPr>
-      </w:pPr>
-      <w:r>
-        <w:rPr>
-          <w:rFonts w:cs="Times New Roman"/>
-          <w:sz w:val="28"/>
-          <w:u w:val="single"/>
-        </w:rPr>
-        <w:t>Conference presentations</w:t>
-      </w:r>
-    </w:p>
-    <w:p>
-      <w:pPr>
-        <w:spacing w:after="0"/>
-        <w:rPr>
-          <w:rFonts w:cs="Times New Roman"/>
-          <w:sz w:val="28"/>
-        </w:rPr>
-      </w:pPr>
+        <w:t xml:space="preserve"> 147:409-416.</w:t>
+      </w:r>
     </w:p>
     <w:p>
       <w:pPr>
@@ -2587,12 +2724,6 @@
       <w:r>
         <w:rPr>
           <w:rFonts w:ascii="Times New Roman" w:hAnsi="Times New Roman" w:cs="Times New Roman"/>
-        </w:rPr>
-        <w:t xml:space="preserve">Nunn, C.L., Young, H.S., </w:t>
-      </w:r>
-      <w:r>
-        <w:rPr>
-          <w:rFonts w:ascii="Times New Roman" w:hAnsi="Times New Roman" w:cs="Times New Roman"/>
           <w:b/>
         </w:rPr>
         <w:t>Griffin, R.H.</w:t>
@@ -2601,8 +2732,98 @@
         <w:rPr>
           <w:rFonts w:ascii="Times New Roman" w:hAnsi="Times New Roman" w:cs="Times New Roman"/>
         </w:rPr>
-        <w:t>, &amp; J. Clark. 2013. Parasites and primate communities: Amplification and dilution effects. American Association of Physical Anthropology Conference.</w:t>
-      </w:r>
+        <w:t xml:space="preserve"> and Nunn, C.L. 2011. Community structure and the spread of infectious disease in primate social networks. </w:t>
+      </w:r>
+      <w:r>
+        <w:rPr>
+          <w:rFonts w:ascii="Times New Roman" w:hAnsi="Times New Roman" w:cs="Times New Roman"/>
+          <w:i/>
+        </w:rPr>
+        <w:t>Evol</w:t>
+      </w:r>
+      <w:r>
+        <w:rPr>
+          <w:rFonts w:ascii="Times New Roman" w:hAnsi="Times New Roman" w:cs="Times New Roman"/>
+          <w:i/>
+        </w:rPr>
+        <w:t>utionary</w:t>
+      </w:r>
+      <w:r>
+        <w:rPr>
+          <w:rFonts w:ascii="Times New Roman" w:hAnsi="Times New Roman" w:cs="Times New Roman"/>
+          <w:i/>
+        </w:rPr>
+        <w:t xml:space="preserve"> </w:t>
+      </w:r>
+      <w:r>
+        <w:rPr>
+          <w:rFonts w:ascii="Times New Roman" w:hAnsi="Times New Roman" w:cs="Times New Roman"/>
+          <w:i/>
+        </w:rPr>
+        <w:t>Ecol</w:t>
+      </w:r>
+      <w:r>
+        <w:rPr>
+          <w:rFonts w:ascii="Times New Roman" w:hAnsi="Times New Roman" w:cs="Times New Roman"/>
+          <w:i/>
+        </w:rPr>
+        <w:t>ogy</w:t>
+      </w:r>
+      <w:r>
+        <w:rPr>
+          <w:rFonts w:ascii="Times New Roman" w:hAnsi="Times New Roman" w:cs="Times New Roman"/>
+          <w:i/>
+        </w:rPr>
+        <w:t>,</w:t>
+      </w:r>
+      <w:r>
+        <w:rPr>
+          <w:rFonts w:ascii="Times New Roman" w:hAnsi="Times New Roman" w:cs="Times New Roman"/>
+        </w:rPr>
+        <w:t xml:space="preserve"> 26</w:t>
+      </w:r>
+      <w:r>
+        <w:rPr>
+          <w:rFonts w:ascii="Times New Roman" w:hAnsi="Times New Roman" w:cs="Times New Roman"/>
+        </w:rPr>
+        <w:t>:779-800.</w:t>
+      </w:r>
+    </w:p>
+    <w:p>
+      <w:pPr>
+        <w:spacing w:after="0"/>
+        <w:rPr>
+          <w:rFonts w:cs="Times New Roman"/>
+          <w:sz w:val="28"/>
+        </w:rPr>
+      </w:pPr>
+    </w:p>
+    <w:p>
+      <w:pPr>
+        <w:spacing w:after="0"/>
+        <w:rPr>
+          <w:rFonts w:cs="Times New Roman"/>
+          <w:sz w:val="28"/>
+          <w:u w:val="single"/>
+        </w:rPr>
+      </w:pPr>
+      <w:r>
+        <w:rPr>
+          <w:rFonts w:cs="Times New Roman"/>
+          <w:sz w:val="28"/>
+          <w:u w:val="single"/>
+        </w:rPr>
+        <w:t>Conference presentations</w:t>
+      </w:r>
+    </w:p>
+    <w:p>
+      <w:pPr>
+        <w:spacing w:after="0"/>
+        <w:rPr>
+          <w:rFonts w:cs="Times New Roman"/>
+          <w:sz w:val="28"/>
+        </w:rPr>
+      </w:pPr>
     </w:p>
     <w:p>
       <w:pPr>
@@ -2619,35 +2840,21 @@
       <w:r>
         <w:rPr>
           <w:rFonts w:ascii="Times New Roman" w:hAnsi="Times New Roman" w:cs="Times New Roman"/>
+        </w:rPr>
+        <w:t xml:space="preserve">Nunn, C.L., Young, H.S., </w:t>
+      </w:r>
+      <w:r>
+        <w:rPr>
+          <w:rFonts w:ascii="Times New Roman" w:hAnsi="Times New Roman" w:cs="Times New Roman"/>
           <w:b/>
         </w:rPr>
-        <w:t>Griffin</w:t>
-      </w:r>
-      <w:r>
-        <w:rPr>
-          <w:rFonts w:ascii="Times New Roman" w:hAnsi="Times New Roman" w:cs="Times New Roman"/>
-          <w:b/>
-        </w:rPr>
-        <w:t>,</w:t>
-      </w:r>
-      <w:r>
-        <w:rPr>
-          <w:rFonts w:ascii="Times New Roman" w:hAnsi="Times New Roman" w:cs="Times New Roman"/>
-          <w:b/>
-        </w:rPr>
-        <w:t xml:space="preserve"> R.H.</w:t>
-      </w:r>
-      <w:r>
-        <w:rPr>
-          <w:rFonts w:ascii="Times New Roman" w:hAnsi="Times New Roman" w:cs="Times New Roman"/>
-        </w:rPr>
-        <w:t xml:space="preserve"> &amp; Nunn C.L. 2012</w:t>
-      </w:r>
-      <w:r>
-        <w:rPr>
-          <w:rFonts w:ascii="Times New Roman" w:hAnsi="Times New Roman" w:cs="Times New Roman"/>
-        </w:rPr>
-        <w:t>. How does mating skew affect STD prevalence in multi-male multi-female mating systems? Ecology and Evolution of Infectious Disease Conference.</w:t>
+        <w:t>Griffin, R.H.</w:t>
+      </w:r>
+      <w:r>
+        <w:rPr>
+          <w:rFonts w:ascii="Times New Roman" w:hAnsi="Times New Roman" w:cs="Times New Roman"/>
+        </w:rPr>
+        <w:t>, &amp; J. Clark. 2013. Parasites and primate communities: Amplification and dilution effects. American Association of Physical Anthropology Conference.</w:t>
       </w:r>
     </w:p>
     <w:p>
@@ -2687,6 +2894,52 @@
         <w:rPr>
           <w:rFonts w:ascii="Times New Roman" w:hAnsi="Times New Roman" w:cs="Times New Roman"/>
         </w:rPr>
+        <w:t xml:space="preserve"> &amp; Nunn C.L. 2012</w:t>
+      </w:r>
+      <w:r>
+        <w:rPr>
+          <w:rFonts w:ascii="Times New Roman" w:hAnsi="Times New Roman" w:cs="Times New Roman"/>
+        </w:rPr>
+        <w:t>. How does mating skew affect STD prevalence in multi-male multi-female mating systems? Ecology and Evolution of Infectious Disease Conference.</w:t>
+      </w:r>
+    </w:p>
+    <w:p>
+      <w:pPr>
+        <w:pStyle w:val="ListParagraph"/>
+        <w:numPr>
+          <w:ilvl w:val="0"/>
+          <w:numId w:val="11"/>
+        </w:numPr>
+        <w:spacing w:after="120"/>
+        <w:rPr>
+          <w:rFonts w:ascii="Times New Roman" w:hAnsi="Times New Roman" w:cs="Times New Roman"/>
+        </w:rPr>
+      </w:pPr>
+      <w:r>
+        <w:rPr>
+          <w:rFonts w:ascii="Times New Roman" w:hAnsi="Times New Roman" w:cs="Times New Roman"/>
+          <w:b/>
+        </w:rPr>
+        <w:t>Griffin</w:t>
+      </w:r>
+      <w:r>
+        <w:rPr>
+          <w:rFonts w:ascii="Times New Roman" w:hAnsi="Times New Roman" w:cs="Times New Roman"/>
+          <w:b/>
+        </w:rPr>
+        <w:t>,</w:t>
+      </w:r>
+      <w:r>
+        <w:rPr>
+          <w:rFonts w:ascii="Times New Roman" w:hAnsi="Times New Roman" w:cs="Times New Roman"/>
+          <w:b/>
+        </w:rPr>
+        <w:t xml:space="preserve"> R.H.</w:t>
+      </w:r>
+      <w:r>
+        <w:rPr>
+          <w:rFonts w:ascii="Times New Roman" w:hAnsi="Times New Roman" w:cs="Times New Roman"/>
+        </w:rPr>
         <w:t xml:space="preserve"> &amp; Nunn C.L. 2011</w:t>
       </w:r>
       <w:r>
@@ -2722,6 +2975,42 @@
     </w:p>
     <w:p>
       <w:pPr>
+        <w:widowControl w:val="0"/>
+        <w:autoSpaceDE w:val="0"/>
+        <w:autoSpaceDN w:val="0"/>
+        <w:adjustRightInd w:val="0"/>
+        <w:spacing w:after="0"/>
+        <w:rPr>
+          <w:rFonts w:cs="Times New Roman"/>
+        </w:rPr>
+      </w:pPr>
+    </w:p>
+    <w:p>
+      <w:pPr>
+        <w:widowControl w:val="0"/>
+        <w:autoSpaceDE w:val="0"/>
+        <w:autoSpaceDN w:val="0"/>
+        <w:adjustRightInd w:val="0"/>
+        <w:spacing w:after="0"/>
+        <w:rPr>
+          <w:rFonts w:cs="Times New Roman"/>
+        </w:rPr>
+      </w:pPr>
+    </w:p>
+    <w:p>
+      <w:pPr>
+        <w:widowControl w:val="0"/>
+        <w:autoSpaceDE w:val="0"/>
+        <w:autoSpaceDN w:val="0"/>
+        <w:adjustRightInd w:val="0"/>
+        <w:spacing w:after="0"/>
+        <w:rPr>
+          <w:rFonts w:cs="Times New Roman"/>
+        </w:rPr>
+      </w:pPr>
+    </w:p>
+    <w:p>
+      <w:pPr>
         <w:spacing w:after="0"/>
         <w:rPr>
           <w:rFonts w:cs="Times New Roman"/>
@@ -2735,6 +3024,7 @@
           <w:sz w:val="28"/>
           <w:u w:val="single"/>
         </w:rPr>
+        <w:lastRenderedPageBreak/>
         <w:t>Science outreach</w:t>
       </w:r>
     </w:p>
@@ -3014,13 +3304,13 @@
         <w:rPr>
           <w:rFonts w:cs="Times New Roman"/>
         </w:rPr>
-        <w:t>L</w:t>
-      </w:r>
-      <w:r>
-        <w:rPr>
-          <w:rFonts w:cs="Times New Roman"/>
-        </w:rPr>
-        <w:t xml:space="preserve">ead Instructor of </w:t>
+        <w:t>Head</w:t>
+      </w:r>
+      <w:r>
+        <w:rPr>
+          <w:rFonts w:cs="Times New Roman"/>
+        </w:rPr>
+        <w:t xml:space="preserve"> Instructor of </w:t>
       </w:r>
       <w:r>
         <w:rPr>
@@ -3289,25 +3579,19 @@
         <w:rPr>
           <w:rFonts w:cs="Times New Roman"/>
         </w:rPr>
-        <w:t>player</w:t>
-      </w:r>
-      <w:r>
-        <w:rPr>
-          <w:rFonts w:cs="Times New Roman"/>
-        </w:rPr>
-        <w:tab/>
-      </w:r>
-      <w:r>
-        <w:rPr>
-          <w:rFonts w:cs="Times New Roman"/>
-        </w:rPr>
-        <w:tab/>
-      </w:r>
-      <w:r>
-        <w:rPr>
-          <w:rFonts w:cs="Times New Roman"/>
-        </w:rPr>
-        <w:tab/>
+        <w:t>&amp; ECAC All-Academic</w:t>
+      </w:r>
+      <w:r>
+        <w:rPr>
+          <w:rFonts w:cs="Times New Roman"/>
+        </w:rPr>
+        <w:tab/>
+      </w:r>
+      <w:r>
+        <w:rPr>
+          <w:rFonts w:cs="Times New Roman"/>
+        </w:rPr>
+        <w:t>Team</w:t>
       </w:r>
       <w:r>
         <w:rPr>
@@ -3376,72 +3660,10 @@
     <w:p>
       <w:pPr>
         <w:spacing w:after="0"/>
-        <w:ind w:left="144"/>
-        <w:rPr>
-          <w:rFonts w:cs="Times New Roman"/>
-        </w:rPr>
-      </w:pPr>
-      <w:r>
-        <w:rPr>
-          <w:rFonts w:cs="Times New Roman"/>
-        </w:rPr>
-        <w:t>ECAC All-Academic Team</w:t>
-      </w:r>
-      <w:r>
-        <w:rPr>
-          <w:rFonts w:cs="Times New Roman"/>
-        </w:rPr>
-        <w:tab/>
-      </w:r>
-      <w:r>
-        <w:rPr>
-          <w:rFonts w:cs="Times New Roman"/>
-        </w:rPr>
-        <w:tab/>
-      </w:r>
-      <w:r>
-        <w:rPr>
-          <w:rFonts w:cs="Times New Roman"/>
-        </w:rPr>
-        <w:tab/>
-      </w:r>
-      <w:r>
-        <w:rPr>
-          <w:rFonts w:cs="Times New Roman"/>
-        </w:rPr>
-        <w:tab/>
-      </w:r>
-      <w:r>
-        <w:rPr>
-          <w:rFonts w:cs="Times New Roman"/>
-        </w:rPr>
-        <w:tab/>
-      </w:r>
-      <w:r>
-        <w:rPr>
-          <w:rFonts w:cs="Times New Roman"/>
-        </w:rPr>
-        <w:tab/>
-      </w:r>
-      <w:r>
-        <w:rPr>
-          <w:rFonts w:cs="Times New Roman"/>
-        </w:rPr>
-        <w:tab/>
-      </w:r>
-      <w:r>
-        <w:rPr>
-          <w:rFonts w:cs="Times New Roman"/>
-        </w:rPr>
-        <w:tab/>
-      </w:r>
-      <w:r>
-        <w:rPr>
-          <w:rFonts w:cs="Times New Roman"/>
-        </w:rPr>
-        <w:tab/>
-        <w:t>2006-10</w:t>
-      </w:r>
+        <w:rPr>
+          <w:rFonts w:cs="Times New Roman"/>
+        </w:rPr>
+      </w:pPr>
     </w:p>
     <w:sectPr>
       <w:footerReference w:type="even" r:id="rId10"/>
@@ -3455,7 +3677,7 @@
 </file>
 
 <file path=word/endnotes.xml><?xml version="1.0" encoding="utf-8"?>
-<w:endnotes xmlns:wpc="http://schemas.microsoft.com/office/word/2010/wordprocessingCanvas" xmlns:mo="http://schemas.microsoft.com/office/mac/office/2008/main" xmlns:mc="http://schemas.openxmlformats.org/markup-compatibility/2006" xmlns:mv="urn:schemas-microsoft-com:mac:vml" xmlns:o="urn:schemas-microsoft-com:office:office" xmlns:r="http://schemas.openxmlformats.org/officeDocument/2006/relationships" xmlns:m="http://schemas.openxmlformats.org/officeDocument/2006/math" xmlns:v="urn:schemas-microsoft-com:vml" xmlns:wp14="http://schemas.microsoft.com/office/word/2010/wordprocessingDrawing" xmlns:wp="http://schemas.openxmlformats.org/drawingml/2006/wordprocessingDrawing" xmlns:w10="urn:schemas-microsoft-com:office:word" xmlns:w="http://schemas.openxmlformats.org/wordprocessingml/2006/main" xmlns:w14="http://schemas.microsoft.com/office/word/2010/wordml" xmlns:wpg="http://schemas.microsoft.com/office/word/2010/wordprocessingGroup" xmlns:wpi="http://schemas.microsoft.com/office/word/2010/wordprocessingInk" xmlns:wne="http://schemas.microsoft.com/office/word/2006/wordml" xmlns:wps="http://schemas.microsoft.com/office/word/2010/wordprocessingShape" mc:Ignorable="w14 wp14">
+<w:endnotes xmlns:wpc="http://schemas.microsoft.com/office/word/2010/wordprocessingCanvas" xmlns:cx="http://schemas.microsoft.com/office/drawing/2014/chartex" xmlns:cx1="http://schemas.microsoft.com/office/drawing/2015/9/8/chartex" xmlns:cx2="http://schemas.microsoft.com/office/drawing/2015/10/21/chartex" xmlns:cx3="http://schemas.microsoft.com/office/drawing/2016/5/9/chartex" xmlns:cx4="http://schemas.microsoft.com/office/drawing/2016/5/10/chartex" xmlns:cx5="http://schemas.microsoft.com/office/drawing/2016/5/11/chartex" xmlns:cx6="http://schemas.microsoft.com/office/drawing/2016/5/12/chartex" xmlns:cx7="http://schemas.microsoft.com/office/drawing/2016/5/13/chartex" xmlns:cx8="http://schemas.microsoft.com/office/drawing/2016/5/14/chartex" xmlns:mc="http://schemas.openxmlformats.org/markup-compatibility/2006" xmlns:aink="http://schemas.microsoft.com/office/drawing/2016/ink" xmlns:am3d="http://schemas.microsoft.com/office/drawing/2017/model3d" xmlns:o="urn:schemas-microsoft-com:office:office" xmlns:r="http://schemas.openxmlformats.org/officeDocument/2006/relationships" xmlns:m="http://schemas.openxmlformats.org/officeDocument/2006/math" xmlns:v="urn:schemas-microsoft-com:vml" xmlns:wp14="http://schemas.microsoft.com/office/word/2010/wordprocessingDrawing" xmlns:wp="http://schemas.openxmlformats.org/drawingml/2006/wordprocessingDrawing" xmlns:w10="urn:schemas-microsoft-com:office:word" xmlns:w="http://schemas.openxmlformats.org/wordprocessingml/2006/main" xmlns:w14="http://schemas.microsoft.com/office/word/2010/wordml" xmlns:w15="http://schemas.microsoft.com/office/word/2012/wordml" xmlns:w16cid="http://schemas.microsoft.com/office/word/2016/wordml/cid" xmlns:w16se="http://schemas.microsoft.com/office/word/2015/wordml/symex" xmlns:wpg="http://schemas.microsoft.com/office/word/2010/wordprocessingGroup" xmlns:wpi="http://schemas.microsoft.com/office/word/2010/wordprocessingInk" xmlns:wne="http://schemas.microsoft.com/office/word/2006/wordml" xmlns:wps="http://schemas.microsoft.com/office/word/2010/wordprocessingShape" mc:Ignorable="w14 w15 w16se w16cid wp14">
   <w:endnote w:type="separator" w:id="-1">
     <w:p>
       <w:pPr>
@@ -3480,7 +3702,7 @@
 </file>
 
 <file path=word/footer1.xml><?xml version="1.0" encoding="utf-8"?>
-<w:ftr xmlns:wpc="http://schemas.microsoft.com/office/word/2010/wordprocessingCanvas" xmlns:mo="http://schemas.microsoft.com/office/mac/office/2008/main" xmlns:mc="http://schemas.openxmlformats.org/markup-compatibility/2006" xmlns:mv="urn:schemas-microsoft-com:mac:vml" xmlns:o="urn:schemas-microsoft-com:office:office" xmlns:r="http://schemas.openxmlformats.org/officeDocument/2006/relationships" xmlns:m="http://schemas.openxmlformats.org/officeDocument/2006/math" xmlns:v="urn:schemas-microsoft-com:vml" xmlns:wp14="http://schemas.microsoft.com/office/word/2010/wordprocessingDrawing" xmlns:wp="http://schemas.openxmlformats.org/drawingml/2006/wordprocessingDrawing" xmlns:w10="urn:schemas-microsoft-com:office:word" xmlns:w="http://schemas.openxmlformats.org/wordprocessingml/2006/main" xmlns:w14="http://schemas.microsoft.com/office/word/2010/wordml" xmlns:wpg="http://schemas.microsoft.com/office/word/2010/wordprocessingGroup" xmlns:wpi="http://schemas.microsoft.com/office/word/2010/wordprocessingInk" xmlns:wne="http://schemas.microsoft.com/office/word/2006/wordml" xmlns:wps="http://schemas.microsoft.com/office/word/2010/wordprocessingShape" mc:Ignorable="w14 wp14">
+<w:ftr xmlns:wpc="http://schemas.microsoft.com/office/word/2010/wordprocessingCanvas" xmlns:cx="http://schemas.microsoft.com/office/drawing/2014/chartex" xmlns:cx1="http://schemas.microsoft.com/office/drawing/2015/9/8/chartex" xmlns:cx2="http://schemas.microsoft.com/office/drawing/2015/10/21/chartex" xmlns:cx3="http://schemas.microsoft.com/office/drawing/2016/5/9/chartex" xmlns:cx4="http://schemas.microsoft.com/office/drawing/2016/5/10/chartex" xmlns:cx5="http://schemas.microsoft.com/office/drawing/2016/5/11/chartex" xmlns:cx6="http://schemas.microsoft.com/office/drawing/2016/5/12/chartex" xmlns:cx7="http://schemas.microsoft.com/office/drawing/2016/5/13/chartex" xmlns:cx8="http://schemas.microsoft.com/office/drawing/2016/5/14/chartex" xmlns:mc="http://schemas.openxmlformats.org/markup-compatibility/2006" xmlns:aink="http://schemas.microsoft.com/office/drawing/2016/ink" xmlns:am3d="http://schemas.microsoft.com/office/drawing/2017/model3d" xmlns:o="urn:schemas-microsoft-com:office:office" xmlns:r="http://schemas.openxmlformats.org/officeDocument/2006/relationships" xmlns:m="http://schemas.openxmlformats.org/officeDocument/2006/math" xmlns:v="urn:schemas-microsoft-com:vml" xmlns:wp14="http://schemas.microsoft.com/office/word/2010/wordprocessingDrawing" xmlns:wp="http://schemas.openxmlformats.org/drawingml/2006/wordprocessingDrawing" xmlns:w10="urn:schemas-microsoft-com:office:word" xmlns:w="http://schemas.openxmlformats.org/wordprocessingml/2006/main" xmlns:w14="http://schemas.microsoft.com/office/word/2010/wordml" xmlns:w15="http://schemas.microsoft.com/office/word/2012/wordml" xmlns:w16cid="http://schemas.microsoft.com/office/word/2016/wordml/cid" xmlns:w16se="http://schemas.microsoft.com/office/word/2015/wordml/symex" xmlns:wpg="http://schemas.microsoft.com/office/word/2010/wordprocessingGroup" xmlns:wpi="http://schemas.microsoft.com/office/word/2010/wordprocessingInk" xmlns:wne="http://schemas.microsoft.com/office/word/2006/wordml" xmlns:wps="http://schemas.microsoft.com/office/word/2010/wordprocessingShape" mc:Ignorable="w14 w15 w16se w16cid wp14">
   <w:p>
     <w:pPr>
       <w:pStyle w:val="Footer"/>
@@ -3517,7 +3739,7 @@
 </file>
 
 <file path=word/footer2.xml><?xml version="1.0" encoding="utf-8"?>
-<w:ftr xmlns:wpc="http://schemas.microsoft.com/office/word/2010/wordprocessingCanvas" xmlns:mo="http://schemas.microsoft.com/office/mac/office/2008/main" xmlns:mc="http://schemas.openxmlformats.org/markup-compatibility/2006" xmlns:mv="urn:schemas-microsoft-com:mac:vml" xmlns:o="urn:schemas-microsoft-com:office:office" xmlns:r="http://schemas.openxmlformats.org/officeDocument/2006/relationships" xmlns:m="http://schemas.openxmlformats.org/officeDocument/2006/math" xmlns:v="urn:schemas-microsoft-com:vml" xmlns:wp14="http://schemas.microsoft.com/office/word/2010/wordprocessingDrawing" xmlns:wp="http://schemas.openxmlformats.org/drawingml/2006/wordprocessingDrawing" xmlns:w10="urn:schemas-microsoft-com:office:word" xmlns:w="http://schemas.openxmlformats.org/wordprocessingml/2006/main" xmlns:w14="http://schemas.microsoft.com/office/word/2010/wordml" xmlns:wpg="http://schemas.microsoft.com/office/word/2010/wordprocessingGroup" xmlns:wpi="http://schemas.microsoft.com/office/word/2010/wordprocessingInk" xmlns:wne="http://schemas.microsoft.com/office/word/2006/wordml" xmlns:wps="http://schemas.microsoft.com/office/word/2010/wordprocessingShape" mc:Ignorable="w14 wp14">
+<w:ftr xmlns:wpc="http://schemas.microsoft.com/office/word/2010/wordprocessingCanvas" xmlns:cx="http://schemas.microsoft.com/office/drawing/2014/chartex" xmlns:cx1="http://schemas.microsoft.com/office/drawing/2015/9/8/chartex" xmlns:cx2="http://schemas.microsoft.com/office/drawing/2015/10/21/chartex" xmlns:cx3="http://schemas.microsoft.com/office/drawing/2016/5/9/chartex" xmlns:cx4="http://schemas.microsoft.com/office/drawing/2016/5/10/chartex" xmlns:cx5="http://schemas.microsoft.com/office/drawing/2016/5/11/chartex" xmlns:cx6="http://schemas.microsoft.com/office/drawing/2016/5/12/chartex" xmlns:cx7="http://schemas.microsoft.com/office/drawing/2016/5/13/chartex" xmlns:cx8="http://schemas.microsoft.com/office/drawing/2016/5/14/chartex" xmlns:mc="http://schemas.openxmlformats.org/markup-compatibility/2006" xmlns:aink="http://schemas.microsoft.com/office/drawing/2016/ink" xmlns:am3d="http://schemas.microsoft.com/office/drawing/2017/model3d" xmlns:o="urn:schemas-microsoft-com:office:office" xmlns:r="http://schemas.openxmlformats.org/officeDocument/2006/relationships" xmlns:m="http://schemas.openxmlformats.org/officeDocument/2006/math" xmlns:v="urn:schemas-microsoft-com:vml" xmlns:wp14="http://schemas.microsoft.com/office/word/2010/wordprocessingDrawing" xmlns:wp="http://schemas.openxmlformats.org/drawingml/2006/wordprocessingDrawing" xmlns:w10="urn:schemas-microsoft-com:office:word" xmlns:w="http://schemas.openxmlformats.org/wordprocessingml/2006/main" xmlns:w14="http://schemas.microsoft.com/office/word/2010/wordml" xmlns:w15="http://schemas.microsoft.com/office/word/2012/wordml" xmlns:w16cid="http://schemas.microsoft.com/office/word/2016/wordml/cid" xmlns:w16se="http://schemas.microsoft.com/office/word/2015/wordml/symex" xmlns:wpg="http://schemas.microsoft.com/office/word/2010/wordprocessingGroup" xmlns:wpi="http://schemas.microsoft.com/office/word/2010/wordprocessingInk" xmlns:wne="http://schemas.microsoft.com/office/word/2006/wordml" xmlns:wps="http://schemas.microsoft.com/office/word/2010/wordprocessingShape" mc:Ignorable="w14 w15 w16se w16cid wp14">
   <w:p>
     <w:pPr>
       <w:pStyle w:val="Footer"/>
@@ -3567,7 +3789,7 @@
 </file>
 
 <file path=word/footnotes.xml><?xml version="1.0" encoding="utf-8"?>
-<w:footnotes xmlns:wpc="http://schemas.microsoft.com/office/word/2010/wordprocessingCanvas" xmlns:mo="http://schemas.microsoft.com/office/mac/office/2008/main" xmlns:mc="http://schemas.openxmlformats.org/markup-compatibility/2006" xmlns:mv="urn:schemas-microsoft-com:mac:vml" xmlns:o="urn:schemas-microsoft-com:office:office" xmlns:r="http://schemas.openxmlformats.org/officeDocument/2006/relationships" xmlns:m="http://schemas.openxmlformats.org/officeDocument/2006/math" xmlns:v="urn:schemas-microsoft-com:vml" xmlns:wp14="http://schemas.microsoft.com/office/word/2010/wordprocessingDrawing" xmlns:wp="http://schemas.openxmlformats.org/drawingml/2006/wordprocessingDrawing" xmlns:w10="urn:schemas-microsoft-com:office:word" xmlns:w="http://schemas.openxmlformats.org/wordprocessingml/2006/main" xmlns:w14="http://schemas.microsoft.com/office/word/2010/wordml" xmlns:wpg="http://schemas.microsoft.com/office/word/2010/wordprocessingGroup" xmlns:wpi="http://schemas.microsoft.com/office/word/2010/wordprocessingInk" xmlns:wne="http://schemas.microsoft.com/office/word/2006/wordml" xmlns:wps="http://schemas.microsoft.com/office/word/2010/wordprocessingShape" mc:Ignorable="w14 wp14">
+<w:footnotes xmlns:wpc="http://schemas.microsoft.com/office/word/2010/wordprocessingCanvas" xmlns:cx="http://schemas.microsoft.com/office/drawing/2014/chartex" xmlns:cx1="http://schemas.microsoft.com/office/drawing/2015/9/8/chartex" xmlns:cx2="http://schemas.microsoft.com/office/drawing/2015/10/21/chartex" xmlns:cx3="http://schemas.microsoft.com/office/drawing/2016/5/9/chartex" xmlns:cx4="http://schemas.microsoft.com/office/drawing/2016/5/10/chartex" xmlns:cx5="http://schemas.microsoft.com/office/drawing/2016/5/11/chartex" xmlns:cx6="http://schemas.microsoft.com/office/drawing/2016/5/12/chartex" xmlns:cx7="http://schemas.microsoft.com/office/drawing/2016/5/13/chartex" xmlns:cx8="http://schemas.microsoft.com/office/drawing/2016/5/14/chartex" xmlns:mc="http://schemas.openxmlformats.org/markup-compatibility/2006" xmlns:aink="http://schemas.microsoft.com/office/drawing/2016/ink" xmlns:am3d="http://schemas.microsoft.com/office/drawing/2017/model3d" xmlns:o="urn:schemas-microsoft-com:office:office" xmlns:r="http://schemas.openxmlformats.org/officeDocument/2006/relationships" xmlns:m="http://schemas.openxmlformats.org/officeDocument/2006/math" xmlns:v="urn:schemas-microsoft-com:vml" xmlns:wp14="http://schemas.microsoft.com/office/word/2010/wordprocessingDrawing" xmlns:wp="http://schemas.openxmlformats.org/drawingml/2006/wordprocessingDrawing" xmlns:w10="urn:schemas-microsoft-com:office:word" xmlns:w="http://schemas.openxmlformats.org/wordprocessingml/2006/main" xmlns:w14="http://schemas.microsoft.com/office/word/2010/wordml" xmlns:w15="http://schemas.microsoft.com/office/word/2012/wordml" xmlns:w16cid="http://schemas.microsoft.com/office/word/2016/wordml/cid" xmlns:w16se="http://schemas.microsoft.com/office/word/2015/wordml/symex" xmlns:wpg="http://schemas.microsoft.com/office/word/2010/wordprocessingGroup" xmlns:wpi="http://schemas.microsoft.com/office/word/2010/wordprocessingInk" xmlns:wne="http://schemas.microsoft.com/office/word/2006/wordml" xmlns:wps="http://schemas.microsoft.com/office/word/2010/wordprocessingShape" mc:Ignorable="w14 w15 w16se w16cid wp14">
   <w:footnote w:type="separator" w:id="-1">
     <w:p>
       <w:pPr>
@@ -3592,8 +3814,8 @@
 </file>
 
 <file path=word/numbering.xml><?xml version="1.0" encoding="utf-8"?>
-<w:numbering xmlns:wpc="http://schemas.microsoft.com/office/word/2010/wordprocessingCanvas" xmlns:mo="http://schemas.microsoft.com/office/mac/office/2008/main" xmlns:mc="http://schemas.openxmlformats.org/markup-compatibility/2006" xmlns:mv="urn:schemas-microsoft-com:mac:vml" xmlns:o="urn:schemas-microsoft-com:office:office" xmlns:r="http://schemas.openxmlformats.org/officeDocument/2006/relationships" xmlns:m="http://schemas.openxmlformats.org/officeDocument/2006/math" xmlns:v="urn:schemas-microsoft-com:vml" xmlns:wp14="http://schemas.microsoft.com/office/word/2010/wordprocessingDrawing" xmlns:wp="http://schemas.openxmlformats.org/drawingml/2006/wordprocessingDrawing" xmlns:w10="urn:schemas-microsoft-com:office:word" xmlns:w="http://schemas.openxmlformats.org/wordprocessingml/2006/main" xmlns:w14="http://schemas.microsoft.com/office/word/2010/wordml" xmlns:wpg="http://schemas.microsoft.com/office/word/2010/wordprocessingGroup" xmlns:wpi="http://schemas.microsoft.com/office/word/2010/wordprocessingInk" xmlns:wne="http://schemas.microsoft.com/office/word/2006/wordml" xmlns:wps="http://schemas.microsoft.com/office/word/2010/wordprocessingShape" mc:Ignorable="w14 wp14">
-  <w:abstractNum w:abstractNumId="0">
+<w:numbering xmlns:wpc="http://schemas.microsoft.com/office/word/2010/wordprocessingCanvas" xmlns:cx="http://schemas.microsoft.com/office/drawing/2014/chartex" xmlns:cx1="http://schemas.microsoft.com/office/drawing/2015/9/8/chartex" xmlns:cx2="http://schemas.microsoft.com/office/drawing/2015/10/21/chartex" xmlns:cx3="http://schemas.microsoft.com/office/drawing/2016/5/9/chartex" xmlns:cx4="http://schemas.microsoft.com/office/drawing/2016/5/10/chartex" xmlns:cx5="http://schemas.microsoft.com/office/drawing/2016/5/11/chartex" xmlns:cx6="http://schemas.microsoft.com/office/drawing/2016/5/12/chartex" xmlns:cx7="http://schemas.microsoft.com/office/drawing/2016/5/13/chartex" xmlns:cx8="http://schemas.microsoft.com/office/drawing/2016/5/14/chartex" xmlns:mc="http://schemas.openxmlformats.org/markup-compatibility/2006" xmlns:aink="http://schemas.microsoft.com/office/drawing/2016/ink" xmlns:am3d="http://schemas.microsoft.com/office/drawing/2017/model3d" xmlns:o="urn:schemas-microsoft-com:office:office" xmlns:r="http://schemas.openxmlformats.org/officeDocument/2006/relationships" xmlns:m="http://schemas.openxmlformats.org/officeDocument/2006/math" xmlns:v="urn:schemas-microsoft-com:vml" xmlns:wp14="http://schemas.microsoft.com/office/word/2010/wordprocessingDrawing" xmlns:wp="http://schemas.openxmlformats.org/drawingml/2006/wordprocessingDrawing" xmlns:w10="urn:schemas-microsoft-com:office:word" xmlns:w="http://schemas.openxmlformats.org/wordprocessingml/2006/main" xmlns:w14="http://schemas.microsoft.com/office/word/2010/wordml" xmlns:w15="http://schemas.microsoft.com/office/word/2012/wordml" xmlns:w16cid="http://schemas.microsoft.com/office/word/2016/wordml/cid" xmlns:w16se="http://schemas.microsoft.com/office/word/2015/wordml/symex" xmlns:wpg="http://schemas.microsoft.com/office/word/2010/wordprocessingGroup" xmlns:wpi="http://schemas.microsoft.com/office/word/2010/wordprocessingInk" xmlns:wne="http://schemas.microsoft.com/office/word/2006/wordml" xmlns:wps="http://schemas.microsoft.com/office/word/2010/wordprocessingShape" mc:Ignorable="w14 w15 w16se w16cid wp14">
+  <w:abstractNum w:abstractNumId="0" w15:restartNumberingAfterBreak="0">
     <w:nsid w:val="02AD61B2"/>
     <w:multiLevelType w:val="hybridMultilevel"/>
     <w:tmpl w:val="56A0BCD0"/>
@@ -3682,7 +3904,7 @@
       </w:pPr>
     </w:lvl>
   </w:abstractNum>
-  <w:abstractNum w:abstractNumId="1">
+  <w:abstractNum w:abstractNumId="1" w15:restartNumberingAfterBreak="0">
     <w:nsid w:val="0410778A"/>
     <w:multiLevelType w:val="multilevel"/>
     <w:tmpl w:val="F126F0F8"/>
@@ -3771,7 +3993,7 @@
       </w:pPr>
     </w:lvl>
   </w:abstractNum>
-  <w:abstractNum w:abstractNumId="2">
+  <w:abstractNum w:abstractNumId="2" w15:restartNumberingAfterBreak="0">
     <w:nsid w:val="09E83465"/>
     <w:multiLevelType w:val="multilevel"/>
     <w:tmpl w:val="56A0BCD0"/>
@@ -3860,7 +4082,7 @@
       </w:pPr>
     </w:lvl>
   </w:abstractNum>
-  <w:abstractNum w:abstractNumId="3">
+  <w:abstractNum w:abstractNumId="3" w15:restartNumberingAfterBreak="0">
     <w:nsid w:val="0BA5658E"/>
     <w:multiLevelType w:val="hybridMultilevel"/>
     <w:tmpl w:val="8DA8FAD8"/>
@@ -3973,7 +4195,7 @@
       </w:rPr>
     </w:lvl>
   </w:abstractNum>
-  <w:abstractNum w:abstractNumId="4">
+  <w:abstractNum w:abstractNumId="4" w15:restartNumberingAfterBreak="0">
     <w:nsid w:val="18024D45"/>
     <w:multiLevelType w:val="multilevel"/>
     <w:tmpl w:val="96DAD3F8"/>
@@ -4086,7 +4308,7 @@
       </w:rPr>
     </w:lvl>
   </w:abstractNum>
-  <w:abstractNum w:abstractNumId="5">
+  <w:abstractNum w:abstractNumId="5" w15:restartNumberingAfterBreak="0">
     <w:nsid w:val="1A9A3EE6"/>
     <w:multiLevelType w:val="multilevel"/>
     <w:tmpl w:val="D27422DC"/>
@@ -4175,7 +4397,7 @@
       </w:pPr>
     </w:lvl>
   </w:abstractNum>
-  <w:abstractNum w:abstractNumId="6">
+  <w:abstractNum w:abstractNumId="6" w15:restartNumberingAfterBreak="0">
     <w:nsid w:val="1ED62884"/>
     <w:multiLevelType w:val="hybridMultilevel"/>
     <w:tmpl w:val="F126F0F8"/>
@@ -4264,7 +4486,7 @@
       </w:pPr>
     </w:lvl>
   </w:abstractNum>
-  <w:abstractNum w:abstractNumId="7">
+  <w:abstractNum w:abstractNumId="7" w15:restartNumberingAfterBreak="0">
     <w:nsid w:val="2F0C1C94"/>
     <w:multiLevelType w:val="multilevel"/>
     <w:tmpl w:val="7A047E36"/>
@@ -4353,7 +4575,7 @@
       </w:pPr>
     </w:lvl>
   </w:abstractNum>
-  <w:abstractNum w:abstractNumId="8">
+  <w:abstractNum w:abstractNumId="8" w15:restartNumberingAfterBreak="0">
     <w:nsid w:val="39535B07"/>
     <w:multiLevelType w:val="hybridMultilevel"/>
     <w:tmpl w:val="A6385562"/>
@@ -4466,7 +4688,7 @@
       </w:rPr>
     </w:lvl>
   </w:abstractNum>
-  <w:abstractNum w:abstractNumId="9">
+  <w:abstractNum w:abstractNumId="9" w15:restartNumberingAfterBreak="0">
     <w:nsid w:val="3CFF48AF"/>
     <w:multiLevelType w:val="hybridMultilevel"/>
     <w:tmpl w:val="4B7AD8DA"/>
@@ -4552,7 +4774,7 @@
       </w:pPr>
     </w:lvl>
   </w:abstractNum>
-  <w:abstractNum w:abstractNumId="10">
+  <w:abstractNum w:abstractNumId="10" w15:restartNumberingAfterBreak="0">
     <w:nsid w:val="411D269B"/>
     <w:multiLevelType w:val="multilevel"/>
     <w:tmpl w:val="D27422DC"/>
@@ -4641,7 +4863,7 @@
       </w:pPr>
     </w:lvl>
   </w:abstractNum>
-  <w:abstractNum w:abstractNumId="11">
+  <w:abstractNum w:abstractNumId="11" w15:restartNumberingAfterBreak="0">
     <w:nsid w:val="429505E6"/>
     <w:multiLevelType w:val="hybridMultilevel"/>
     <w:tmpl w:val="D27422DC"/>
@@ -4730,7 +4952,7 @@
       </w:pPr>
     </w:lvl>
   </w:abstractNum>
-  <w:abstractNum w:abstractNumId="12">
+  <w:abstractNum w:abstractNumId="12" w15:restartNumberingAfterBreak="0">
     <w:nsid w:val="455E6281"/>
     <w:multiLevelType w:val="hybridMultilevel"/>
     <w:tmpl w:val="7A047E36"/>
@@ -4819,7 +5041,7 @@
       </w:pPr>
     </w:lvl>
   </w:abstractNum>
-  <w:abstractNum w:abstractNumId="13">
+  <w:abstractNum w:abstractNumId="13" w15:restartNumberingAfterBreak="0">
     <w:nsid w:val="4BB92FED"/>
     <w:multiLevelType w:val="hybridMultilevel"/>
     <w:tmpl w:val="96DAD3F8"/>
@@ -4932,7 +5154,7 @@
       </w:rPr>
     </w:lvl>
   </w:abstractNum>
-  <w:abstractNum w:abstractNumId="14">
+  <w:abstractNum w:abstractNumId="14" w15:restartNumberingAfterBreak="0">
     <w:nsid w:val="4C773918"/>
     <w:multiLevelType w:val="multilevel"/>
     <w:tmpl w:val="4B7AD8DA"/>
@@ -5018,7 +5240,7 @@
       </w:pPr>
     </w:lvl>
   </w:abstractNum>
-  <w:abstractNum w:abstractNumId="15">
+  <w:abstractNum w:abstractNumId="15" w15:restartNumberingAfterBreak="0">
     <w:nsid w:val="74466343"/>
     <w:multiLevelType w:val="hybridMultilevel"/>
     <w:tmpl w:val="BC00C3A6"/>
@@ -5183,7 +5405,7 @@
 </file>
 
 <file path=word/styles.xml><?xml version="1.0" encoding="utf-8"?>
-<w:styles xmlns:mc="http://schemas.openxmlformats.org/markup-compatibility/2006" xmlns:r="http://schemas.openxmlformats.org/officeDocument/2006/relationships" xmlns:w="http://schemas.openxmlformats.org/wordprocessingml/2006/main" xmlns:w14="http://schemas.microsoft.com/office/word/2010/wordml" mc:Ignorable="w14">
+<w:styles xmlns:mc="http://schemas.openxmlformats.org/markup-compatibility/2006" xmlns:r="http://schemas.openxmlformats.org/officeDocument/2006/relationships" xmlns:w="http://schemas.openxmlformats.org/wordprocessingml/2006/main" xmlns:w14="http://schemas.microsoft.com/office/word/2010/wordml" xmlns:w15="http://schemas.microsoft.com/office/word/2012/wordml" xmlns:w16cid="http://schemas.microsoft.com/office/word/2016/wordml/cid" xmlns:w16se="http://schemas.microsoft.com/office/word/2015/wordml/symex" mc:Ignorable="w14 w15 w16se w16cid">
   <w:docDefaults>
     <w:rPrDefault>
       <w:rPr>
@@ -5199,410 +5421,379 @@
       </w:pPr>
     </w:pPrDefault>
   </w:docDefaults>
-  <w:latentStyles w:defLockedState="0" w:defUIPriority="99" w:defSemiHidden="1" w:defUnhideWhenUsed="1" w:defQFormat="0" w:count="276">
-    <w:lsdException w:name="Normal" w:semiHidden="0" w:uiPriority="0" w:unhideWhenUsed="0" w:qFormat="1"/>
-    <w:lsdException w:name="heading 1" w:semiHidden="0" w:uiPriority="9" w:unhideWhenUsed="0" w:qFormat="1"/>
-    <w:lsdException w:name="heading 2" w:uiPriority="9" w:qFormat="1"/>
-    <w:lsdException w:name="heading 3" w:uiPriority="9" w:qFormat="1"/>
-    <w:lsdException w:name="heading 4" w:uiPriority="9" w:qFormat="1"/>
-    <w:lsdException w:name="heading 5" w:uiPriority="9" w:qFormat="1"/>
-    <w:lsdException w:name="heading 6" w:uiPriority="9" w:qFormat="1"/>
-    <w:lsdException w:name="heading 7" w:uiPriority="9" w:qFormat="1"/>
-    <w:lsdException w:name="heading 8" w:uiPriority="9" w:qFormat="1"/>
-    <w:lsdException w:name="heading 9" w:uiPriority="9" w:qFormat="1"/>
-    <w:lsdException w:name="toc 1" w:uiPriority="39"/>
-    <w:lsdException w:name="toc 2" w:uiPriority="39"/>
-    <w:lsdException w:name="toc 3" w:uiPriority="39"/>
-    <w:lsdException w:name="toc 4" w:uiPriority="39"/>
-    <w:lsdException w:name="toc 5" w:uiPriority="39"/>
-    <w:lsdException w:name="toc 6" w:uiPriority="39"/>
-    <w:lsdException w:name="toc 7" w:uiPriority="39"/>
-    <w:lsdException w:name="toc 8" w:uiPriority="39"/>
-    <w:lsdException w:name="toc 9" w:uiPriority="39"/>
-    <w:lsdException w:name="caption" w:uiPriority="35" w:qFormat="1"/>
-    <w:lsdException w:name="Title" w:semiHidden="0" w:uiPriority="10" w:unhideWhenUsed="0" w:qFormat="1"/>
-    <w:lsdException w:name="Default Paragraph Font" w:uiPriority="1"/>
-    <w:lsdException w:name="Subtitle" w:semiHidden="0" w:uiPriority="11" w:unhideWhenUsed="0" w:qFormat="1"/>
-    <w:lsdException w:name="Strong" w:semiHidden="0" w:uiPriority="22" w:unhideWhenUsed="0" w:qFormat="1"/>
-    <w:lsdException w:name="Emphasis" w:semiHidden="0" w:uiPriority="20" w:unhideWhenUsed="0" w:qFormat="1"/>
-    <w:lsdException w:name="Table Grid" w:semiHidden="0" w:uiPriority="59" w:unhideWhenUsed="0"/>
-    <w:lsdException w:name="Placeholder Text" w:unhideWhenUsed="0"/>
-    <w:lsdException w:name="No Spacing" w:semiHidden="0" w:uiPriority="1" w:unhideWhenUsed="0" w:qFormat="1"/>
-    <w:lsdException w:name="Light Shading" w:semiHidden="0" w:uiPriority="60" w:unhideWhenUsed="0"/>
-    <w:lsdException w:name="Light List" w:semiHidden="0" w:uiPriority="61" w:unhideWhenUsed="0"/>
-    <w:lsdException w:name="Light Grid" w:semiHidden="0" w:uiPriority="62" w:unhideWhenUsed="0"/>
-    <w:lsdException w:name="Medium Shading 1" w:semiHidden="0" w:uiPriority="63" w:unhideWhenUsed="0"/>
-    <w:lsdException w:name="Medium Shading 2" w:semiHidden="0" w:uiPriority="64" w:unhideWhenUsed="0"/>
-    <w:lsdException w:name="Medium List 1" w:semiHidden="0" w:uiPriority="65" w:unhideWhenUsed="0"/>
-    <w:lsdException w:name="Medium List 2" w:semiHidden="0" w:uiPriority="66" w:unhideWhenUsed="0"/>
-    <w:lsdException w:name="Medium Grid 1" w:semiHidden="0" w:uiPriority="67" w:unhideWhenUsed="0"/>
-    <w:lsdException w:name="Medium Grid 2" w:semiHidden="0" w:uiPriority="68" w:unhideWhenUsed="0"/>
-    <w:lsdException w:name="Medium Grid 3" w:semiHidden="0" w:uiPriority="69" w:unhideWhenUsed="0"/>
-    <w:lsdException w:name="Dark List" w:semiHidden="0" w:uiPriority="70" w:unhideWhenUsed="0"/>
-    <w:lsdException w:name="Colorful Shading" w:semiHidden="0" w:uiPriority="71" w:unhideWhenUsed="0"/>
-    <w:lsdException w:name="Colorful List" w:semiHidden="0" w:uiPriority="72" w:unhideWhenUsed="0"/>
-    <w:lsdException w:name="Colorful Grid" w:semiHidden="0" w:uiPriority="73" w:unhideWhenUsed="0"/>
-    <w:lsdException w:name="Light Shading Accent 1" w:semiHidden="0" w:uiPriority="60" w:unhideWhenUsed="0"/>
-    <w:lsdException w:name="Light List Accent 1" w:semiHidden="0" w:uiPriority="61" w:unhideWhenUsed="0"/>
-    <w:lsdException w:name="Light Grid Accent 1" w:semiHidden="0" w:uiPriority="62" w:unhideWhenUsed="0"/>
-    <w:lsdException w:name="Medium Shading 1 Accent 1" w:semiHidden="0" w:uiPriority="63" w:unhideWhenUsed="0"/>
-    <w:lsdException w:name="Medium Shading 2 Accent 1" w:semiHidden="0" w:uiPriority="64" w:unhideWhenUsed="0"/>
-    <w:lsdException w:name="Medium List 1 Accent 1" w:semiHidden="0" w:uiPriority="65" w:unhideWhenUsed="0"/>
-    <w:lsdException w:name="Revision" w:unhideWhenUsed="0"/>
-    <w:lsdException w:name="List Paragraph" w:semiHidden="0" w:uiPriority="34" w:unhideWhenUsed="0" w:qFormat="1"/>
-    <w:lsdException w:name="Quote" w:semiHidden="0" w:uiPriority="29" w:unhideWhenUsed="0" w:qFormat="1"/>
-    <w:lsdException w:name="Intense Quote" w:semiHidden="0" w:uiPriority="30" w:unhideWhenUsed="0" w:qFormat="1"/>
-    <w:lsdException w:name="Medium List 2 Accent 1" w:semiHidden="0" w:uiPriority="66" w:unhideWhenUsed="0"/>
-    <w:lsdException w:name="Medium Grid 1 Accent 1" w:semiHidden="0" w:uiPriority="67" w:unhideWhenUsed="0"/>
-    <w:lsdException w:name="Medium Grid 2 Accent 1" w:semiHidden="0" w:uiPriority="68" w:unhideWhenUsed="0"/>
-    <w:lsdException w:name="Medium Grid 3 Accent 1" w:semiHidden="0" w:uiPriority="69" w:unhideWhenUsed="0"/>
-    <w:lsdException w:name="Dark List Accent 1" w:semiHidden="0" w:uiPriority="70" w:unhideWhenUsed="0"/>
-    <w:lsdException w:name="Colorful Shading Accent 1" w:semiHidden="0" w:uiPriority="71" w:unhideWhenUsed="0"/>
-    <w:lsdException w:name="Colorful List Accent 1" w:semiHidden="0" w:uiPriority="72" w:unhideWhenUsed="0"/>
-    <w:lsdException w:name="Colorful Grid Accent 1" w:semiHidden="0" w:uiPriority="73" w:unhideWhenUsed="0"/>
-    <w:lsdException w:name="Light Shading Accent 2" w:semiHidden="0" w:uiPriority="60" w:unhideWhenUsed="0"/>
-    <w:lsdException w:name="Light List Accent 2" w:semiHidden="0" w:uiPriority="61" w:unhideWhenUsed="0"/>
-    <w:lsdException w:name="Light Grid Accent 2" w:semiHidden="0" w:uiPriority="62" w:unhideWhenUsed="0"/>
-    <w:lsdException w:name="Medium Shading 1 Accent 2" w:semiHidden="0" w:uiPriority="63" w:unhideWhenUsed="0"/>
-    <w:lsdException w:name="Medium Shading 2 Accent 2" w:semiHidden="0" w:uiPriority="64" w:unhideWhenUsed="0"/>
-    <w:lsdException w:name="Medium List 1 Accent 2" w:semiHidden="0" w:uiPriority="65" w:unhideWhenUsed="0"/>
-    <w:lsdException w:name="Medium List 2 Accent 2" w:semiHidden="0" w:uiPriority="66" w:unhideWhenUsed="0"/>
-    <w:lsdException w:name="Medium Grid 1 Accent 2" w:semiHidden="0" w:uiPriority="67" w:unhideWhenUsed="0"/>
-    <w:lsdException w:name="Medium Grid 2 Accent 2" w:semiHidden="0" w:uiPriority="68" w:unhideWhenUsed="0"/>
-    <w:lsdException w:name="Medium Grid 3 Accent 2" w:semiHidden="0" w:uiPriority="69" w:unhideWhenUsed="0"/>
-    <w:lsdException w:name="Dark List Accent 2" w:semiHidden="0" w:uiPriority="70" w:unhideWhenUsed="0"/>
-    <w:lsdException w:name="Colorful Shading Accent 2" w:semiHidden="0" w:uiPriority="71" w:unhideWhenUsed="0"/>
-    <w:lsdException w:name="Colorful List Accent 2" w:semiHidden="0" w:uiPriority="72" w:unhideWhenUsed="0"/>
-    <w:lsdException w:name="Colorful Grid Accent 2" w:semiHidden="0" w:uiPriority="73" w:unhideWhenUsed="0"/>
-    <w:lsdException w:name="Light Shading Accent 3" w:semiHidden="0" w:uiPriority="60" w:unhideWhenUsed="0"/>
-    <w:lsdException w:name="Light List Accent 3" w:semiHidden="0" w:uiPriority="61" w:unhideWhenUsed="0"/>
-    <w:lsdException w:name="Light Grid Accent 3" w:semiHidden="0" w:uiPriority="62" w:unhideWhenUsed="0"/>
-    <w:lsdException w:name="Medium Shading 1 Accent 3" w:semiHidden="0" w:uiPriority="63" w:unhideWhenUsed="0"/>
-    <w:lsdException w:name="Medium Shading 2 Accent 3" w:semiHidden="0" w:uiPriority="64" w:unhideWhenUsed="0"/>
-    <w:lsdException w:name="Medium List 1 Accent 3" w:semiHidden="0" w:uiPriority="65" w:unhideWhenUsed="0"/>
-    <w:lsdException w:name="Medium List 2 Accent 3" w:semiHidden="0" w:uiPriority="66" w:unhideWhenUsed="0"/>
-    <w:lsdException w:name="Medium Grid 1 Accent 3" w:semiHidden="0" w:uiPriority="67" w:unhideWhenUsed="0"/>
-    <w:lsdException w:name="Medium Grid 2 Accent 3" w:semiHidden="0" w:uiPriority="68" w:unhideWhenUsed="0"/>
-    <w:lsdException w:name="Medium Grid 3 Accent 3" w:semiHidden="0" w:uiPriority="69" w:unhideWhenUsed="0"/>
-    <w:lsdException w:name="Dark List Accent 3" w:semiHidden="0" w:uiPriority="70" w:unhideWhenUsed="0"/>
-    <w:lsdException w:name="Colorful Shading Accent 3" w:semiHidden="0" w:uiPriority="71" w:unhideWhenUsed="0"/>
-    <w:lsdException w:name="Colorful List Accent 3" w:semiHidden="0" w:uiPriority="72" w:unhideWhenUsed="0"/>
-    <w:lsdException w:name="Colorful Grid Accent 3" w:semiHidden="0" w:uiPriority="73" w:unhideWhenUsed="0"/>
-    <w:lsdException w:name="Light Shading Accent 4" w:semiHidden="0" w:uiPriority="60" w:unhideWhenUsed="0"/>
-    <w:lsdException w:name="Light List Accent 4" w:semiHidden="0" w:uiPriority="61" w:unhideWhenUsed="0"/>
-    <w:lsdException w:name="Light Grid Accent 4" w:semiHidden="0" w:uiPriority="62" w:unhideWhenUsed="0"/>
-    <w:lsdException w:name="Medium Shading 1 Accent 4" w:semiHidden="0" w:uiPriority="63" w:unhideWhenUsed="0"/>
-    <w:lsdException w:name="Medium Shading 2 Accent 4" w:semiHidden="0" w:uiPriority="64" w:unhideWhenUsed="0"/>
-    <w:lsdException w:name="Medium List 1 Accent 4" w:semiHidden="0" w:uiPriority="65" w:unhideWhenUsed="0"/>
-    <w:lsdException w:name="Medium List 2 Accent 4" w:semiHidden="0" w:uiPriority="66" w:unhideWhenUsed="0"/>
-    <w:lsdException w:name="Medium Grid 1 Accent 4" w:semiHidden="0" w:uiPriority="67" w:unhideWhenUsed="0"/>
-    <w:lsdException w:name="Medium Grid 2 Accent 4" w:semiHidden="0" w:uiPriority="68" w:unhideWhenUsed="0"/>
-    <w:lsdException w:name="Medium Grid 3 Accent 4" w:semiHidden="0" w:uiPriority="69" w:unhideWhenUsed="0"/>
-    <w:lsdException w:name="Dark List Accent 4" w:semiHidden="0" w:uiPriority="70" w:unhideWhenUsed="0"/>
-    <w:lsdException w:name="Colorful Shading Accent 4" w:semiHidden="0" w:uiPriority="71" w:unhideWhenUsed="0"/>
-    <w:lsdException w:name="Colorful List Accent 4" w:semiHidden="0" w:uiPriority="72" w:unhideWhenUsed="0"/>
-    <w:lsdException w:name="Colorful Grid Accent 4" w:semiHidden="0" w:uiPriority="73" w:unhideWhenUsed="0"/>
-    <w:lsdException w:name="Light Shading Accent 5" w:semiHidden="0" w:uiPriority="60" w:unhideWhenUsed="0"/>
-    <w:lsdException w:name="Light List Accent 5" w:semiHidden="0" w:uiPriority="61" w:unhideWhenUsed="0"/>
-    <w:lsdException w:name="Light Grid Accent 5" w:semiHidden="0" w:uiPriority="62" w:unhideWhenUsed="0"/>
-    <w:lsdException w:name="Medium Shading 1 Accent 5" w:semiHidden="0" w:uiPriority="63" w:unhideWhenUsed="0"/>
-    <w:lsdException w:name="Medium Shading 2 Accent 5" w:semiHidden="0" w:uiPriority="64" w:unhideWhenUsed="0"/>
-    <w:lsdException w:name="Medium List 1 Accent 5" w:semiHidden="0" w:uiPriority="65" w:unhideWhenUsed="0"/>
-    <w:lsdException w:name="Medium List 2 Accent 5" w:semiHidden="0" w:uiPriority="66" w:unhideWhenUsed="0"/>
-    <w:lsdException w:name="Medium Grid 1 Accent 5" w:semiHidden="0" w:uiPriority="67" w:unhideWhenUsed="0"/>
-    <w:lsdException w:name="Medium Grid 2 Accent 5" w:semiHidden="0" w:uiPriority="68" w:unhideWhenUsed="0"/>
-    <w:lsdException w:name="Medium Grid 3 Accent 5" w:semiHidden="0" w:uiPriority="69" w:unhideWhenUsed="0"/>
-    <w:lsdException w:name="Dark List Accent 5" w:semiHidden="0" w:uiPriority="70" w:unhideWhenUsed="0"/>
-    <w:lsdException w:name="Colorful Shading Accent 5" w:semiHidden="0" w:uiPriority="71" w:unhideWhenUsed="0"/>
-    <w:lsdException w:name="Colorful List Accent 5" w:semiHidden="0" w:uiPriority="72" w:unhideWhenUsed="0"/>
-    <w:lsdException w:name="Colorful Grid Accent 5" w:semiHidden="0" w:uiPriority="73" w:unhideWhenUsed="0"/>
-    <w:lsdException w:name="Light Shading Accent 6" w:semiHidden="0" w:uiPriority="60" w:unhideWhenUsed="0"/>
-    <w:lsdException w:name="Light List Accent 6" w:semiHidden="0" w:uiPriority="61" w:unhideWhenUsed="0"/>
-    <w:lsdException w:name="Light Grid Accent 6" w:semiHidden="0" w:uiPriority="62" w:unhideWhenUsed="0"/>
-    <w:lsdException w:name="Medium Shading 1 Accent 6" w:semiHidden="0" w:uiPriority="63" w:unhideWhenUsed="0"/>
-    <w:lsdException w:name="Medium Shading 2 Accent 6" w:semiHidden="0" w:uiPriority="64" w:unhideWhenUsed="0"/>
-    <w:lsdException w:name="Medium List 1 Accent 6" w:semiHidden="0" w:uiPriority="65" w:unhideWhenUsed="0"/>
-    <w:lsdException w:name="Medium List 2 Accent 6" w:semiHidden="0" w:uiPriority="66" w:unhideWhenUsed="0"/>
-    <w:lsdException w:name="Medium Grid 1 Accent 6" w:semiHidden="0" w:uiPriority="67" w:unhideWhenUsed="0"/>
-    <w:lsdException w:name="Medium Grid 2 Accent 6" w:semiHidden="0" w:uiPriority="68" w:unhideWhenUsed="0"/>
-    <w:lsdException w:name="Medium Grid 3 Accent 6" w:semiHidden="0" w:uiPriority="69" w:unhideWhenUsed="0"/>
-    <w:lsdException w:name="Dark List Accent 6" w:semiHidden="0" w:uiPriority="70" w:unhideWhenUsed="0"/>
-    <w:lsdException w:name="Colorful Shading Accent 6" w:semiHidden="0" w:uiPriority="71" w:unhideWhenUsed="0"/>
-    <w:lsdException w:name="Colorful List Accent 6" w:semiHidden="0" w:uiPriority="72" w:unhideWhenUsed="0"/>
-    <w:lsdException w:name="Colorful Grid Accent 6" w:semiHidden="0" w:uiPriority="73" w:unhideWhenUsed="0"/>
-    <w:lsdException w:name="Subtle Emphasis" w:semiHidden="0" w:uiPriority="19" w:unhideWhenUsed="0" w:qFormat="1"/>
-    <w:lsdException w:name="Intense Emphasis" w:semiHidden="0" w:uiPriority="21" w:unhideWhenUsed="0" w:qFormat="1"/>
-    <w:lsdException w:name="Subtle Reference" w:semiHidden="0" w:uiPriority="31" w:unhideWhenUsed="0" w:qFormat="1"/>
-    <w:lsdException w:name="Intense Reference" w:semiHidden="0" w:uiPriority="32" w:unhideWhenUsed="0" w:qFormat="1"/>
-    <w:lsdException w:name="Book Title" w:semiHidden="0" w:uiPriority="33" w:unhideWhenUsed="0" w:qFormat="1"/>
-    <w:lsdException w:name="Bibliography" w:uiPriority="37"/>
-    <w:lsdException w:name="TOC Heading" w:uiPriority="39" w:qFormat="1"/>
-  </w:latentStyles>
-  <w:style w:type="paragraph" w:default="1" w:styleId="Normal">
-    <w:name w:val="Normal"/>
-    <w:qFormat/>
-    <w:rsid w:val="00DD3193"/>
-    <w:rPr>
-      <w:rFonts w:ascii="Times New Roman" w:hAnsi="Times New Roman"/>
-    </w:rPr>
-  </w:style>
-  <w:style w:type="character" w:default="1" w:styleId="DefaultParagraphFont">
-    <w:name w:val="Default Paragraph Font"/>
-    <w:uiPriority w:val="1"/>
-    <w:semiHidden/>
-    <w:unhideWhenUsed/>
-  </w:style>
-  <w:style w:type="table" w:default="1" w:styleId="TableNormal">
-    <w:name w:val="Normal Table"/>
-    <w:uiPriority w:val="99"/>
-    <w:semiHidden/>
-    <w:unhideWhenUsed/>
-    <w:tblPr>
-      <w:tblInd w:w="0" w:type="dxa"/>
-      <w:tblCellMar>
-        <w:top w:w="0" w:type="dxa"/>
-        <w:left w:w="108" w:type="dxa"/>
-        <w:bottom w:w="0" w:type="dxa"/>
-        <w:right w:w="108" w:type="dxa"/>
-      </w:tblCellMar>
-    </w:tblPr>
-  </w:style>
-  <w:style w:type="numbering" w:default="1" w:styleId="NoList">
-    <w:name w:val="No List"/>
-    <w:uiPriority w:val="99"/>
-    <w:semiHidden/>
-    <w:unhideWhenUsed/>
-  </w:style>
-  <w:style w:type="character" w:styleId="Hyperlink">
-    <w:name w:val="Hyperlink"/>
-    <w:basedOn w:val="DefaultParagraphFont"/>
-    <w:uiPriority w:val="99"/>
-    <w:unhideWhenUsed/>
-    <w:rsid w:val="00261193"/>
-    <w:rPr>
-      <w:color w:val="0000FF" w:themeColor="hyperlink"/>
-      <w:u w:val="single"/>
-    </w:rPr>
-  </w:style>
-  <w:style w:type="paragraph" w:styleId="ListParagraph">
-    <w:name w:val="List Paragraph"/>
-    <w:basedOn w:val="Normal"/>
-    <w:uiPriority w:val="34"/>
-    <w:qFormat/>
-    <w:rsid w:val="00E41F6A"/>
-    <w:pPr>
-      <w:spacing w:after="0"/>
-      <w:ind w:left="720"/>
-      <w:contextualSpacing/>
-    </w:pPr>
-    <w:rPr>
-      <w:rFonts w:asciiTheme="minorHAnsi" w:eastAsiaTheme="minorEastAsia" w:hAnsiTheme="minorHAnsi"/>
-      <w:lang w:eastAsia="ja-JP"/>
-    </w:rPr>
-  </w:style>
-  <w:style w:type="paragraph" w:styleId="Footer">
-    <w:name w:val="footer"/>
-    <w:basedOn w:val="Normal"/>
-    <w:link w:val="FooterChar"/>
-    <w:uiPriority w:val="99"/>
-    <w:unhideWhenUsed/>
-    <w:rsid w:val="004C7210"/>
-    <w:pPr>
-      <w:tabs>
-        <w:tab w:val="center" w:pos="4320"/>
-        <w:tab w:val="right" w:pos="8640"/>
-      </w:tabs>
-      <w:spacing w:after="0"/>
-    </w:pPr>
-  </w:style>
-  <w:style w:type="character" w:customStyle="1" w:styleId="FooterChar">
-    <w:name w:val="Footer Char"/>
-    <w:basedOn w:val="DefaultParagraphFont"/>
-    <w:link w:val="Footer"/>
-    <w:uiPriority w:val="99"/>
-    <w:rsid w:val="004C7210"/>
-    <w:rPr>
-      <w:rFonts w:ascii="Times New Roman" w:hAnsi="Times New Roman"/>
-    </w:rPr>
-  </w:style>
-  <w:style w:type="character" w:styleId="PageNumber">
-    <w:name w:val="page number"/>
-    <w:basedOn w:val="DefaultParagraphFont"/>
-    <w:uiPriority w:val="99"/>
-    <w:semiHidden/>
-    <w:unhideWhenUsed/>
-    <w:rsid w:val="004C7210"/>
-  </w:style>
-  <w:style w:type="character" w:styleId="FollowedHyperlink">
-    <w:name w:val="FollowedHyperlink"/>
-    <w:basedOn w:val="DefaultParagraphFont"/>
-    <w:uiPriority w:val="99"/>
-    <w:semiHidden/>
-    <w:unhideWhenUsed/>
-    <w:rsid w:val="009C7982"/>
-    <w:rPr>
-      <w:color w:val="800080" w:themeColor="followedHyperlink"/>
-      <w:u w:val="single"/>
-    </w:rPr>
-  </w:style>
-</w:styles>
-</file>
-
-<file path=word/stylesWithEffects.xml><?xml version="1.0" encoding="utf-8"?>
-<w:styles xmlns:wpc="http://schemas.microsoft.com/office/word/2010/wordprocessingCanvas" xmlns:mo="http://schemas.microsoft.com/office/mac/office/2008/main" xmlns:mc="http://schemas.openxmlformats.org/markup-compatibility/2006" xmlns:mv="urn:schemas-microsoft-com:mac:vml" xmlns:o="urn:schemas-microsoft-com:office:office" xmlns:r="http://schemas.openxmlformats.org/officeDocument/2006/relationships" xmlns:m="http://schemas.openxmlformats.org/officeDocument/2006/math" xmlns:v="urn:schemas-microsoft-com:vml" xmlns:wp14="http://schemas.microsoft.com/office/word/2010/wordprocessingDrawing" xmlns:wp="http://schemas.openxmlformats.org/drawingml/2006/wordprocessingDrawing" xmlns:w10="urn:schemas-microsoft-com:office:word" xmlns:w="http://schemas.openxmlformats.org/wordprocessingml/2006/main" xmlns:w14="http://schemas.microsoft.com/office/word/2010/wordml" xmlns:wpg="http://schemas.microsoft.com/office/word/2010/wordprocessingGroup" xmlns:wpi="http://schemas.microsoft.com/office/word/2010/wordprocessingInk" xmlns:wne="http://schemas.microsoft.com/office/word/2006/wordml" xmlns:wps="http://schemas.microsoft.com/office/word/2010/wordprocessingShape" mc:Ignorable="w14 wp14">
-  <w:docDefaults>
-    <w:rPrDefault>
-      <w:rPr>
-        <w:rFonts w:asciiTheme="minorHAnsi" w:eastAsiaTheme="minorHAnsi" w:hAnsiTheme="minorHAnsi" w:cstheme="minorBidi"/>
-        <w:sz w:val="24"/>
-        <w:szCs w:val="24"/>
-        <w:lang w:val="en-US" w:eastAsia="en-US" w:bidi="ar-SA"/>
-      </w:rPr>
-    </w:rPrDefault>
-    <w:pPrDefault>
-      <w:pPr>
-        <w:spacing w:after="200"/>
-      </w:pPr>
-    </w:pPrDefault>
-  </w:docDefaults>
-  <w:latentStyles w:defLockedState="0" w:defUIPriority="99" w:defSemiHidden="1" w:defUnhideWhenUsed="1" w:defQFormat="0" w:count="276">
-    <w:lsdException w:name="Normal" w:semiHidden="0" w:uiPriority="0" w:unhideWhenUsed="0" w:qFormat="1"/>
-    <w:lsdException w:name="heading 1" w:semiHidden="0" w:uiPriority="9" w:unhideWhenUsed="0" w:qFormat="1"/>
-    <w:lsdException w:name="heading 2" w:uiPriority="9" w:qFormat="1"/>
-    <w:lsdException w:name="heading 3" w:uiPriority="9" w:qFormat="1"/>
-    <w:lsdException w:name="heading 4" w:uiPriority="9" w:qFormat="1"/>
-    <w:lsdException w:name="heading 5" w:uiPriority="9" w:qFormat="1"/>
-    <w:lsdException w:name="heading 6" w:uiPriority="9" w:qFormat="1"/>
-    <w:lsdException w:name="heading 7" w:uiPriority="9" w:qFormat="1"/>
-    <w:lsdException w:name="heading 8" w:uiPriority="9" w:qFormat="1"/>
-    <w:lsdException w:name="heading 9" w:uiPriority="9" w:qFormat="1"/>
-    <w:lsdException w:name="toc 1" w:uiPriority="39"/>
-    <w:lsdException w:name="toc 2" w:uiPriority="39"/>
-    <w:lsdException w:name="toc 3" w:uiPriority="39"/>
-    <w:lsdException w:name="toc 4" w:uiPriority="39"/>
-    <w:lsdException w:name="toc 5" w:uiPriority="39"/>
-    <w:lsdException w:name="toc 6" w:uiPriority="39"/>
-    <w:lsdException w:name="toc 7" w:uiPriority="39"/>
-    <w:lsdException w:name="toc 8" w:uiPriority="39"/>
-    <w:lsdException w:name="toc 9" w:uiPriority="39"/>
-    <w:lsdException w:name="caption" w:uiPriority="35" w:qFormat="1"/>
-    <w:lsdException w:name="Title" w:semiHidden="0" w:uiPriority="10" w:unhideWhenUsed="0" w:qFormat="1"/>
-    <w:lsdException w:name="Default Paragraph Font" w:uiPriority="1"/>
-    <w:lsdException w:name="Subtitle" w:semiHidden="0" w:uiPriority="11" w:unhideWhenUsed="0" w:qFormat="1"/>
-    <w:lsdException w:name="Strong" w:semiHidden="0" w:uiPriority="22" w:unhideWhenUsed="0" w:qFormat="1"/>
-    <w:lsdException w:name="Emphasis" w:semiHidden="0" w:uiPriority="20" w:unhideWhenUsed="0" w:qFormat="1"/>
-    <w:lsdException w:name="Table Grid" w:semiHidden="0" w:uiPriority="59" w:unhideWhenUsed="0"/>
-    <w:lsdException w:name="Placeholder Text" w:unhideWhenUsed="0"/>
-    <w:lsdException w:name="No Spacing" w:semiHidden="0" w:uiPriority="1" w:unhideWhenUsed="0" w:qFormat="1"/>
-    <w:lsdException w:name="Light Shading" w:semiHidden="0" w:uiPriority="60" w:unhideWhenUsed="0"/>
-    <w:lsdException w:name="Light List" w:semiHidden="0" w:uiPriority="61" w:unhideWhenUsed="0"/>
-    <w:lsdException w:name="Light Grid" w:semiHidden="0" w:uiPriority="62" w:unhideWhenUsed="0"/>
-    <w:lsdException w:name="Medium Shading 1" w:semiHidden="0" w:uiPriority="63" w:unhideWhenUsed="0"/>
-    <w:lsdException w:name="Medium Shading 2" w:semiHidden="0" w:uiPriority="64" w:unhideWhenUsed="0"/>
-    <w:lsdException w:name="Medium List 1" w:semiHidden="0" w:uiPriority="65" w:unhideWhenUsed="0"/>
-    <w:lsdException w:name="Medium List 2" w:semiHidden="0" w:uiPriority="66" w:unhideWhenUsed="0"/>
-    <w:lsdException w:name="Medium Grid 1" w:semiHidden="0" w:uiPriority="67" w:unhideWhenUsed="0"/>
-    <w:lsdException w:name="Medium Grid 2" w:semiHidden="0" w:uiPriority="68" w:unhideWhenUsed="0"/>
-    <w:lsdException w:name="Medium Grid 3" w:semiHidden="0" w:uiPriority="69" w:unhideWhenUsed="0"/>
-    <w:lsdException w:name="Dark List" w:semiHidden="0" w:uiPriority="70" w:unhideWhenUsed="0"/>
-    <w:lsdException w:name="Colorful Shading" w:semiHidden="0" w:uiPriority="71" w:unhideWhenUsed="0"/>
-    <w:lsdException w:name="Colorful List" w:semiHidden="0" w:uiPriority="72" w:unhideWhenUsed="0"/>
-    <w:lsdException w:name="Colorful Grid" w:semiHidden="0" w:uiPriority="73" w:unhideWhenUsed="0"/>
-    <w:lsdException w:name="Light Shading Accent 1" w:semiHidden="0" w:uiPriority="60" w:unhideWhenUsed="0"/>
-    <w:lsdException w:name="Light List Accent 1" w:semiHidden="0" w:uiPriority="61" w:unhideWhenUsed="0"/>
-    <w:lsdException w:name="Light Grid Accent 1" w:semiHidden="0" w:uiPriority="62" w:unhideWhenUsed="0"/>
-    <w:lsdException w:name="Medium Shading 1 Accent 1" w:semiHidden="0" w:uiPriority="63" w:unhideWhenUsed="0"/>
-    <w:lsdException w:name="Medium Shading 2 Accent 1" w:semiHidden="0" w:uiPriority="64" w:unhideWhenUsed="0"/>
-    <w:lsdException w:name="Medium List 1 Accent 1" w:semiHidden="0" w:uiPriority="65" w:unhideWhenUsed="0"/>
-    <w:lsdException w:name="Revision" w:unhideWhenUsed="0"/>
-    <w:lsdException w:name="List Paragraph" w:semiHidden="0" w:uiPriority="34" w:unhideWhenUsed="0" w:qFormat="1"/>
-    <w:lsdException w:name="Quote" w:semiHidden="0" w:uiPriority="29" w:unhideWhenUsed="0" w:qFormat="1"/>
-    <w:lsdException w:name="Intense Quote" w:semiHidden="0" w:uiPriority="30" w:unhideWhenUsed="0" w:qFormat="1"/>
-    <w:lsdException w:name="Medium List 2 Accent 1" w:semiHidden="0" w:uiPriority="66" w:unhideWhenUsed="0"/>
-    <w:lsdException w:name="Medium Grid 1 Accent 1" w:semiHidden="0" w:uiPriority="67" w:unhideWhenUsed="0"/>
-    <w:lsdException w:name="Medium Grid 2 Accent 1" w:semiHidden="0" w:uiPriority="68" w:unhideWhenUsed="0"/>
-    <w:lsdException w:name="Medium Grid 3 Accent 1" w:semiHidden="0" w:uiPriority="69" w:unhideWhenUsed="0"/>
-    <w:lsdException w:name="Dark List Accent 1" w:semiHidden="0" w:uiPriority="70" w:unhideWhenUsed="0"/>
-    <w:lsdException w:name="Colorful Shading Accent 1" w:semiHidden="0" w:uiPriority="71" w:unhideWhenUsed="0"/>
-    <w:lsdException w:name="Colorful List Accent 1" w:semiHidden="0" w:uiPriority="72" w:unhideWhenUsed="0"/>
-    <w:lsdException w:name="Colorful Grid Accent 1" w:semiHidden="0" w:uiPriority="73" w:unhideWhenUsed="0"/>
-    <w:lsdException w:name="Light Shading Accent 2" w:semiHidden="0" w:uiPriority="60" w:unhideWhenUsed="0"/>
-    <w:lsdException w:name="Light List Accent 2" w:semiHidden="0" w:uiPriority="61" w:unhideWhenUsed="0"/>
-    <w:lsdException w:name="Light Grid Accent 2" w:semiHidden="0" w:uiPriority="62" w:unhideWhenUsed="0"/>
-    <w:lsdException w:name="Medium Shading 1 Accent 2" w:semiHidden="0" w:uiPriority="63" w:unhideWhenUsed="0"/>
-    <w:lsdException w:name="Medium Shading 2 Accent 2" w:semiHidden="0" w:uiPriority="64" w:unhideWhenUsed="0"/>
-    <w:lsdException w:name="Medium List 1 Accent 2" w:semiHidden="0" w:uiPriority="65" w:unhideWhenUsed="0"/>
-    <w:lsdException w:name="Medium List 2 Accent 2" w:semiHidden="0" w:uiPriority="66" w:unhideWhenUsed="0"/>
-    <w:lsdException w:name="Medium Grid 1 Accent 2" w:semiHidden="0" w:uiPriority="67" w:unhideWhenUsed="0"/>
-    <w:lsdException w:name="Medium Grid 2 Accent 2" w:semiHidden="0" w:uiPriority="68" w:unhideWhenUsed="0"/>
-    <w:lsdException w:name="Medium Grid 3 Accent 2" w:semiHidden="0" w:uiPriority="69" w:unhideWhenUsed="0"/>
-    <w:lsdException w:name="Dark List Accent 2" w:semiHidden="0" w:uiPriority="70" w:unhideWhenUsed="0"/>
-    <w:lsdException w:name="Colorful Shading Accent 2" w:semiHidden="0" w:uiPriority="71" w:unhideWhenUsed="0"/>
-    <w:lsdException w:name="Colorful List Accent 2" w:semiHidden="0" w:uiPriority="72" w:unhideWhenUsed="0"/>
-    <w:lsdException w:name="Colorful Grid Accent 2" w:semiHidden="0" w:uiPriority="73" w:unhideWhenUsed="0"/>
-    <w:lsdException w:name="Light Shading Accent 3" w:semiHidden="0" w:uiPriority="60" w:unhideWhenUsed="0"/>
-    <w:lsdException w:name="Light List Accent 3" w:semiHidden="0" w:uiPriority="61" w:unhideWhenUsed="0"/>
-    <w:lsdException w:name="Light Grid Accent 3" w:semiHidden="0" w:uiPriority="62" w:unhideWhenUsed="0"/>
-    <w:lsdException w:name="Medium Shading 1 Accent 3" w:semiHidden="0" w:uiPriority="63" w:unhideWhenUsed="0"/>
-    <w:lsdException w:name="Medium Shading 2 Accent 3" w:semiHidden="0" w:uiPriority="64" w:unhideWhenUsed="0"/>
-    <w:lsdException w:name="Medium List 1 Accent 3" w:semiHidden="0" w:uiPriority="65" w:unhideWhenUsed="0"/>
-    <w:lsdException w:name="Medium List 2 Accent 3" w:semiHidden="0" w:uiPriority="66" w:unhideWhenUsed="0"/>
-    <w:lsdException w:name="Medium Grid 1 Accent 3" w:semiHidden="0" w:uiPriority="67" w:unhideWhenUsed="0"/>
-    <w:lsdException w:name="Medium Grid 2 Accent 3" w:semiHidden="0" w:uiPriority="68" w:unhideWhenUsed="0"/>
-    <w:lsdException w:name="Medium Grid 3 Accent 3" w:semiHidden="0" w:uiPriority="69" w:unhideWhenUsed="0"/>
-    <w:lsdException w:name="Dark List Accent 3" w:semiHidden="0" w:uiPriority="70" w:unhideWhenUsed="0"/>
-    <w:lsdException w:name="Colorful Shading Accent 3" w:semiHidden="0" w:uiPriority="71" w:unhideWhenUsed="0"/>
-    <w:lsdException w:name="Colorful List Accent 3" w:semiHidden="0" w:uiPriority="72" w:unhideWhenUsed="0"/>
-    <w:lsdException w:name="Colorful Grid Accent 3" w:semiHidden="0" w:uiPriority="73" w:unhideWhenUsed="0"/>
-    <w:lsdException w:name="Light Shading Accent 4" w:semiHidden="0" w:uiPriority="60" w:unhideWhenUsed="0"/>
-    <w:lsdException w:name="Light List Accent 4" w:semiHidden="0" w:uiPriority="61" w:unhideWhenUsed="0"/>
-    <w:lsdException w:name="Light Grid Accent 4" w:semiHidden="0" w:uiPriority="62" w:unhideWhenUsed="0"/>
-    <w:lsdException w:name="Medium Shading 1 Accent 4" w:semiHidden="0" w:uiPriority="63" w:unhideWhenUsed="0"/>
-    <w:lsdException w:name="Medium Shading 2 Accent 4" w:semiHidden="0" w:uiPriority="64" w:unhideWhenUsed="0"/>
-    <w:lsdException w:name="Medium List 1 Accent 4" w:semiHidden="0" w:uiPriority="65" w:unhideWhenUsed="0"/>
-    <w:lsdException w:name="Medium List 2 Accent 4" w:semiHidden="0" w:uiPriority="66" w:unhideWhenUsed="0"/>
-    <w:lsdException w:name="Medium Grid 1 Accent 4" w:semiHidden="0" w:uiPriority="67" w:unhideWhenUsed="0"/>
-    <w:lsdException w:name="Medium Grid 2 Accent 4" w:semiHidden="0" w:uiPriority="68" w:unhideWhenUsed="0"/>
-    <w:lsdException w:name="Medium Grid 3 Accent 4" w:semiHidden="0" w:uiPriority="69" w:unhideWhenUsed="0"/>
-    <w:lsdException w:name="Dark List Accent 4" w:semiHidden="0" w:uiPriority="70" w:unhideWhenUsed="0"/>
-    <w:lsdException w:name="Colorful Shading Accent 4" w:semiHidden="0" w:uiPriority="71" w:unhideWhenUsed="0"/>
-    <w:lsdException w:name="Colorful List Accent 4" w:semiHidden="0" w:uiPriority="72" w:unhideWhenUsed="0"/>
-    <w:lsdException w:name="Colorful Grid Accent 4" w:semiHidden="0" w:uiPriority="73" w:unhideWhenUsed="0"/>
-    <w:lsdException w:name="Light Shading Accent 5" w:semiHidden="0" w:uiPriority="60" w:unhideWhenUsed="0"/>
-    <w:lsdException w:name="Light List Accent 5" w:semiHidden="0" w:uiPriority="61" w:unhideWhenUsed="0"/>
-    <w:lsdException w:name="Light Grid Accent 5" w:semiHidden="0" w:uiPriority="62" w:unhideWhenUsed="0"/>
-    <w:lsdException w:name="Medium Shading 1 Accent 5" w:semiHidden="0" w:uiPriority="63" w:unhideWhenUsed="0"/>
-    <w:lsdException w:name="Medium Shading 2 Accent 5" w:semiHidden="0" w:uiPriority="64" w:unhideWhenUsed="0"/>
-    <w:lsdException w:name="Medium List 1 Accent 5" w:semiHidden="0" w:uiPriority="65" w:unhideWhenUsed="0"/>
-    <w:lsdException w:name="Medium List 2 Accent 5" w:semiHidden="0" w:uiPriority="66" w:unhideWhenUsed="0"/>
-    <w:lsdException w:name="Medium Grid 1 Accent 5" w:semiHidden="0" w:uiPriority="67" w:unhideWhenUsed="0"/>
-    <w:lsdException w:name="Medium Grid 2 Accent 5" w:semiHidden="0" w:uiPriority="68" w:unhideWhenUsed="0"/>
-    <w:lsdException w:name="Medium Grid 3 Accent 5" w:semiHidden="0" w:uiPriority="69" w:unhideWhenUsed="0"/>
-    <w:lsdException w:name="Dark List Accent 5" w:semiHidden="0" w:uiPriority="70" w:unhideWhenUsed="0"/>
-    <w:lsdException w:name="Colorful Shading Accent 5" w:semiHidden="0" w:uiPriority="71" w:unhideWhenUsed="0"/>
-    <w:lsdException w:name="Colorful List Accent 5" w:semiHidden="0" w:uiPriority="72" w:unhideWhenUsed="0"/>
-    <w:lsdException w:name="Colorful Grid Accent 5" w:semiHidden="0" w:uiPriority="73" w:unhideWhenUsed="0"/>
-    <w:lsdException w:name="Light Shading Accent 6" w:semiHidden="0" w:uiPriority="60" w:unhideWhenUsed="0"/>
-    <w:lsdException w:name="Light List Accent 6" w:semiHidden="0" w:uiPriority="61" w:unhideWhenUsed="0"/>
-    <w:lsdException w:name="Light Grid Accent 6" w:semiHidden="0" w:uiPriority="62" w:unhideWhenUsed="0"/>
-    <w:lsdException w:name="Medium Shading 1 Accent 6" w:semiHidden="0" w:uiPriority="63" w:unhideWhenUsed="0"/>
-    <w:lsdException w:name="Medium Shading 2 Accent 6" w:semiHidden="0" w:uiPriority="64" w:unhideWhenUsed="0"/>
-    <w:lsdException w:name="Medium List 1 Accent 6" w:semiHidden="0" w:uiPriority="65" w:unhideWhenUsed="0"/>
-    <w:lsdException w:name="Medium List 2 Accent 6" w:semiHidden="0" w:uiPriority="66" w:unhideWhenUsed="0"/>
-    <w:lsdException w:name="Medium Grid 1 Accent 6" w:semiHidden="0" w:uiPriority="67" w:unhideWhenUsed="0"/>
-    <w:lsdException w:name="Medium Grid 2 Accent 6" w:semiHidden="0" w:uiPriority="68" w:unhideWhenUsed="0"/>
-    <w:lsdException w:name="Medium Grid 3 Accent 6" w:semiHidden="0" w:uiPriority="69" w:unhideWhenUsed="0"/>
-    <w:lsdException w:name="Dark List Accent 6" w:semiHidden="0" w:uiPriority="70" w:unhideWhenUsed="0"/>
-    <w:lsdException w:name="Colorful Shading Accent 6" w:semiHidden="0" w:uiPriority="71" w:unhideWhenUsed="0"/>
-    <w:lsdException w:name="Colorful List Accent 6" w:semiHidden="0" w:uiPriority="72" w:unhideWhenUsed="0"/>
-    <w:lsdException w:name="Colorful Grid Accent 6" w:semiHidden="0" w:uiPriority="73" w:unhideWhenUsed="0"/>
-    <w:lsdException w:name="Subtle Emphasis" w:semiHidden="0" w:uiPriority="19" w:unhideWhenUsed="0" w:qFormat="1"/>
-    <w:lsdException w:name="Intense Emphasis" w:semiHidden="0" w:uiPriority="21" w:unhideWhenUsed="0" w:qFormat="1"/>
-    <w:lsdException w:name="Subtle Reference" w:semiHidden="0" w:uiPriority="31" w:unhideWhenUsed="0" w:qFormat="1"/>
-    <w:lsdException w:name="Intense Reference" w:semiHidden="0" w:uiPriority="32" w:unhideWhenUsed="0" w:qFormat="1"/>
-    <w:lsdException w:name="Book Title" w:semiHidden="0" w:uiPriority="33" w:unhideWhenUsed="0" w:qFormat="1"/>
-    <w:lsdException w:name="Bibliography" w:uiPriority="37"/>
-    <w:lsdException w:name="TOC Heading" w:uiPriority="39" w:qFormat="1"/>
+  <w:latentStyles w:defLockedState="0" w:defUIPriority="99" w:defSemiHidden="0" w:defUnhideWhenUsed="0" w:defQFormat="0" w:count="376">
+    <w:lsdException w:name="Normal" w:uiPriority="0" w:qFormat="1"/>
+    <w:lsdException w:name="heading 1" w:uiPriority="9" w:qFormat="1"/>
+    <w:lsdException w:name="heading 2" w:semiHidden="1" w:uiPriority="9" w:unhideWhenUsed="1" w:qFormat="1"/>
+    <w:lsdException w:name="heading 3" w:semiHidden="1" w:uiPriority="9" w:unhideWhenUsed="1" w:qFormat="1"/>
+    <w:lsdException w:name="heading 4" w:semiHidden="1" w:uiPriority="9" w:unhideWhenUsed="1" w:qFormat="1"/>
+    <w:lsdException w:name="heading 5" w:semiHidden="1" w:uiPriority="9" w:unhideWhenUsed="1" w:qFormat="1"/>
+    <w:lsdException w:name="heading 6" w:semiHidden="1" w:uiPriority="9" w:unhideWhenUsed="1" w:qFormat="1"/>
+    <w:lsdException w:name="heading 7" w:semiHidden="1" w:uiPriority="9" w:unhideWhenUsed="1" w:qFormat="1"/>
+    <w:lsdException w:name="heading 8" w:semiHidden="1" w:uiPriority="9" w:unhideWhenUsed="1" w:qFormat="1"/>
+    <w:lsdException w:name="heading 9" w:semiHidden="1" w:uiPriority="9" w:unhideWhenUsed="1" w:qFormat="1"/>
+    <w:lsdException w:name="index 1" w:semiHidden="1" w:unhideWhenUsed="1"/>
+    <w:lsdException w:name="index 2" w:semiHidden="1" w:unhideWhenUsed="1"/>
+    <w:lsdException w:name="index 3" w:semiHidden="1" w:unhideWhenUsed="1"/>
+    <w:lsdException w:name="index 4" w:semiHidden="1" w:unhideWhenUsed="1"/>
+    <w:lsdException w:name="index 5" w:semiHidden="1" w:unhideWhenUsed="1"/>
+    <w:lsdException w:name="index 6" w:semiHidden="1" w:unhideWhenUsed="1"/>
+    <w:lsdException w:name="index 7" w:semiHidden="1" w:unhideWhenUsed="1"/>
+    <w:lsdException w:name="index 8" w:semiHidden="1" w:unhideWhenUsed="1"/>
+    <w:lsdException w:name="index 9" w:semiHidden="1" w:unhideWhenUsed="1"/>
+    <w:lsdException w:name="toc 1" w:semiHidden="1" w:uiPriority="39" w:unhideWhenUsed="1"/>
+    <w:lsdException w:name="toc 2" w:semiHidden="1" w:uiPriority="39" w:unhideWhenUsed="1"/>
+    <w:lsdException w:name="toc 3" w:semiHidden="1" w:uiPriority="39" w:unhideWhenUsed="1"/>
+    <w:lsdException w:name="toc 4" w:semiHidden="1" w:uiPriority="39" w:unhideWhenUsed="1"/>
+    <w:lsdException w:name="toc 5" w:semiHidden="1" w:uiPriority="39" w:unhideWhenUsed="1"/>
+    <w:lsdException w:name="toc 6" w:semiHidden="1" w:uiPriority="39" w:unhideWhenUsed="1"/>
+    <w:lsdException w:name="toc 7" w:semiHidden="1" w:uiPriority="39" w:unhideWhenUsed="1"/>
+    <w:lsdException w:name="toc 8" w:semiHidden="1" w:uiPriority="39" w:unhideWhenUsed="1"/>
+    <w:lsdException w:name="toc 9" w:semiHidden="1" w:uiPriority="39" w:unhideWhenUsed="1"/>
+    <w:lsdException w:name="Normal Indent" w:semiHidden="1" w:unhideWhenUsed="1"/>
+    <w:lsdException w:name="footnote text" w:semiHidden="1" w:unhideWhenUsed="1"/>
+    <w:lsdException w:name="annotation text" w:semiHidden="1" w:unhideWhenUsed="1"/>
+    <w:lsdException w:name="header" w:semiHidden="1" w:unhideWhenUsed="1"/>
+    <w:lsdException w:name="footer" w:semiHidden="1" w:unhideWhenUsed="1"/>
+    <w:lsdException w:name="index heading" w:semiHidden="1" w:unhideWhenUsed="1"/>
+    <w:lsdException w:name="caption" w:semiHidden="1" w:uiPriority="35" w:unhideWhenUsed="1" w:qFormat="1"/>
+    <w:lsdException w:name="table of figures" w:semiHidden="1" w:unhideWhenUsed="1"/>
+    <w:lsdException w:name="envelope address" w:semiHidden="1" w:unhideWhenUsed="1"/>
+    <w:lsdException w:name="envelope return" w:semiHidden="1" w:unhideWhenUsed="1"/>
+    <w:lsdException w:name="footnote reference" w:semiHidden="1" w:unhideWhenUsed="1"/>
+    <w:lsdException w:name="annotation reference" w:semiHidden="1" w:unhideWhenUsed="1"/>
+    <w:lsdException w:name="line number" w:semiHidden="1" w:unhideWhenUsed="1"/>
+    <w:lsdException w:name="page number" w:semiHidden="1" w:unhideWhenUsed="1"/>
+    <w:lsdException w:name="endnote reference" w:semiHidden="1" w:unhideWhenUsed="1"/>
+    <w:lsdException w:name="endnote text" w:semiHidden="1" w:unhideWhenUsed="1"/>
+    <w:lsdException w:name="table of authorities" w:semiHidden="1" w:unhideWhenUsed="1"/>
+    <w:lsdException w:name="macro" w:semiHidden="1" w:unhideWhenUsed="1"/>
+    <w:lsdException w:name="toa heading" w:semiHidden="1" w:unhideWhenUsed="1"/>
+    <w:lsdException w:name="List" w:semiHidden="1" w:unhideWhenUsed="1"/>
+    <w:lsdException w:name="List Bullet" w:semiHidden="1" w:unhideWhenUsed="1"/>
+    <w:lsdException w:name="List Number" w:semiHidden="1" w:unhideWhenUsed="1"/>
+    <w:lsdException w:name="List 2" w:semiHidden="1" w:unhideWhenUsed="1"/>
+    <w:lsdException w:name="List 3" w:semiHidden="1" w:unhideWhenUsed="1"/>
+    <w:lsdException w:name="List 4" w:semiHidden="1" w:unhideWhenUsed="1"/>
+    <w:lsdException w:name="List 5" w:semiHidden="1" w:unhideWhenUsed="1"/>
+    <w:lsdException w:name="List Bullet 2" w:semiHidden="1" w:unhideWhenUsed="1"/>
+    <w:lsdException w:name="List Bullet 3" w:semiHidden="1" w:unhideWhenUsed="1"/>
+    <w:lsdException w:name="List Bullet 4" w:semiHidden="1" w:unhideWhenUsed="1"/>
+    <w:lsdException w:name="List Bullet 5" w:semiHidden="1" w:unhideWhenUsed="1"/>
+    <w:lsdException w:name="List Number 2" w:semiHidden="1" w:unhideWhenUsed="1"/>
+    <w:lsdException w:name="List Number 3" w:semiHidden="1" w:unhideWhenUsed="1"/>
+    <w:lsdException w:name="List Number 4" w:semiHidden="1" w:unhideWhenUsed="1"/>
+    <w:lsdException w:name="List Number 5" w:semiHidden="1" w:unhideWhenUsed="1"/>
+    <w:lsdException w:name="Title" w:uiPriority="10" w:qFormat="1"/>
+    <w:lsdException w:name="Closing" w:semiHidden="1" w:unhideWhenUsed="1"/>
+    <w:lsdException w:name="Signature" w:semiHidden="1" w:unhideWhenUsed="1"/>
+    <w:lsdException w:name="Default Paragraph Font" w:semiHidden="1" w:uiPriority="1" w:unhideWhenUsed="1"/>
+    <w:lsdException w:name="Body Text" w:semiHidden="1" w:unhideWhenUsed="1"/>
+    <w:lsdException w:name="Body Text Indent" w:semiHidden="1" w:unhideWhenUsed="1"/>
+    <w:lsdException w:name="List Continue" w:semiHidden="1" w:unhideWhenUsed="1"/>
+    <w:lsdException w:name="List Continue 2" w:semiHidden="1" w:unhideWhenUsed="1"/>
+    <w:lsdException w:name="List Continue 3" w:semiHidden="1" w:unhideWhenUsed="1"/>
+    <w:lsdException w:name="List Continue 4" w:semiHidden="1" w:unhideWhenUsed="1"/>
+    <w:lsdException w:name="List Continue 5" w:semiHidden="1" w:unhideWhenUsed="1"/>
+    <w:lsdException w:name="Message Header" w:semiHidden="1" w:unhideWhenUsed="1"/>
+    <w:lsdException w:name="Subtitle" w:uiPriority="11" w:qFormat="1"/>
+    <w:lsdException w:name="Salutation" w:semiHidden="1" w:unhideWhenUsed="1"/>
+    <w:lsdException w:name="Date" w:semiHidden="1" w:unhideWhenUsed="1"/>
+    <w:lsdException w:name="Body Text First Indent" w:semiHidden="1" w:unhideWhenUsed="1"/>
+    <w:lsdException w:name="Body Text First Indent 2" w:semiHidden="1" w:unhideWhenUsed="1"/>
+    <w:lsdException w:name="Note Heading" w:semiHidden="1" w:unhideWhenUsed="1"/>
+    <w:lsdException w:name="Body Text 2" w:semiHidden="1" w:unhideWhenUsed="1"/>
+    <w:lsdException w:name="Body Text 3" w:semiHidden="1" w:unhideWhenUsed="1"/>
+    <w:lsdException w:name="Body Text Indent 2" w:semiHidden="1" w:unhideWhenUsed="1"/>
+    <w:lsdException w:name="Body Text Indent 3" w:semiHidden="1" w:unhideWhenUsed="1"/>
+    <w:lsdException w:name="Block Text" w:semiHidden="1" w:unhideWhenUsed="1"/>
+    <w:lsdException w:name="Hyperlink" w:semiHidden="1" w:unhideWhenUsed="1"/>
+    <w:lsdException w:name="FollowedHyperlink" w:semiHidden="1" w:unhideWhenUsed="1"/>
+    <w:lsdException w:name="Strong" w:uiPriority="22" w:qFormat="1"/>
+    <w:lsdException w:name="Emphasis" w:uiPriority="20" w:qFormat="1"/>
+    <w:lsdException w:name="Document Map" w:semiHidden="1" w:unhideWhenUsed="1"/>
+    <w:lsdException w:name="Plain Text" w:semiHidden="1" w:unhideWhenUsed="1"/>
+    <w:lsdException w:name="E-mail Signature" w:semiHidden="1" w:unhideWhenUsed="1"/>
+    <w:lsdException w:name="HTML Top of Form" w:semiHidden="1" w:unhideWhenUsed="1"/>
+    <w:lsdException w:name="HTML Bottom of Form" w:semiHidden="1" w:unhideWhenUsed="1"/>
+    <w:lsdException w:name="Normal (Web)" w:semiHidden="1" w:unhideWhenUsed="1"/>
+    <w:lsdException w:name="HTML Acronym" w:semiHidden="1" w:unhideWhenUsed="1"/>
+    <w:lsdException w:name="HTML Address" w:semiHidden="1" w:unhideWhenUsed="1"/>
+    <w:lsdException w:name="HTML Cite" w:semiHidden="1" w:unhideWhenUsed="1"/>
+    <w:lsdException w:name="HTML Code" w:semiHidden="1" w:unhideWhenUsed="1"/>
+    <w:lsdException w:name="HTML Definition" w:semiHidden="1" w:unhideWhenUsed="1"/>
+    <w:lsdException w:name="HTML Keyboard" w:semiHidden="1" w:unhideWhenUsed="1"/>
+    <w:lsdException w:name="HTML Preformatted" w:semiHidden="1" w:unhideWhenUsed="1"/>
+    <w:lsdException w:name="HTML Sample" w:semiHidden="1" w:unhideWhenUsed="1"/>
+    <w:lsdException w:name="HTML Typewriter" w:semiHidden="1" w:unhideWhenUsed="1"/>
+    <w:lsdException w:name="HTML Variable" w:semiHidden="1" w:unhideWhenUsed="1"/>
+    <w:lsdException w:name="Normal Table" w:semiHidden="1" w:unhideWhenUsed="1"/>
+    <w:lsdException w:name="annotation subject" w:semiHidden="1" w:unhideWhenUsed="1"/>
+    <w:lsdException w:name="No List" w:semiHidden="1" w:unhideWhenUsed="1"/>
+    <w:lsdException w:name="Outline List 1" w:semiHidden="1" w:unhideWhenUsed="1"/>
+    <w:lsdException w:name="Outline List 2" w:semiHidden="1" w:unhideWhenUsed="1"/>
+    <w:lsdException w:name="Outline List 3" w:semiHidden="1" w:unhideWhenUsed="1"/>
+    <w:lsdException w:name="Table Simple 1" w:semiHidden="1" w:unhideWhenUsed="1"/>
+    <w:lsdException w:name="Table Simple 2" w:semiHidden="1" w:unhideWhenUsed="1"/>
+    <w:lsdException w:name="Table Simple 3" w:semiHidden="1" w:unhideWhenUsed="1"/>
+    <w:lsdException w:name="Table Classic 1" w:semiHidden="1" w:unhideWhenUsed="1"/>
+    <w:lsdException w:name="Table Classic 2" w:semiHidden="1" w:unhideWhenUsed="1"/>
+    <w:lsdException w:name="Table Classic 3" w:semiHidden="1" w:unhideWhenUsed="1"/>
+    <w:lsdException w:name="Table Classic 4" w:semiHidden="1" w:unhideWhenUsed="1"/>
+    <w:lsdException w:name="Table Colorful 1" w:semiHidden="1" w:unhideWhenUsed="1"/>
+    <w:lsdException w:name="Table Colorful 2" w:semiHidden="1" w:unhideWhenUsed="1"/>
+    <w:lsdException w:name="Table Colorful 3" w:semiHidden="1" w:unhideWhenUsed="1"/>
+    <w:lsdException w:name="Table Columns 1" w:semiHidden="1" w:unhideWhenUsed="1"/>
+    <w:lsdException w:name="Table Columns 2" w:semiHidden="1" w:unhideWhenUsed="1"/>
+    <w:lsdException w:name="Table Columns 3" w:semiHidden="1" w:unhideWhenUsed="1"/>
+    <w:lsdException w:name="Table Columns 4" w:semiHidden="1" w:unhideWhenUsed="1"/>
+    <w:lsdException w:name="Table Columns 5" w:semiHidden="1" w:unhideWhenUsed="1"/>
+    <w:lsdException w:name="Table Grid 1" w:semiHidden="1" w:unhideWhenUsed="1"/>
+    <w:lsdException w:name="Table Grid 2" w:semiHidden="1" w:unhideWhenUsed="1"/>
+    <w:lsdException w:name="Table Grid 3" w:semiHidden="1" w:unhideWhenUsed="1"/>
+    <w:lsdException w:name="Table Grid 4" w:semiHidden="1" w:unhideWhenUsed="1"/>
+    <w:lsdException w:name="Table Grid 5" w:semiHidden="1" w:unhideWhenUsed="1"/>
+    <w:lsdException w:name="Table Grid 6" w:semiHidden="1" w:unhideWhenUsed="1"/>
+    <w:lsdException w:name="Table Grid 7" w:semiHidden="1" w:unhideWhenUsed="1"/>
+    <w:lsdException w:name="Table Grid 8" w:semiHidden="1" w:unhideWhenUsed="1"/>
+    <w:lsdException w:name="Table List 1" w:semiHidden="1" w:unhideWhenUsed="1"/>
+    <w:lsdException w:name="Table List 2" w:semiHidden="1" w:unhideWhenUsed="1"/>
+    <w:lsdException w:name="Table List 3" w:semiHidden="1" w:unhideWhenUsed="1"/>
+    <w:lsdException w:name="Table List 4" w:semiHidden="1" w:unhideWhenUsed="1"/>
+    <w:lsdException w:name="Table List 5" w:semiHidden="1" w:unhideWhenUsed="1"/>
+    <w:lsdException w:name="Table List 6" w:semiHidden="1" w:unhideWhenUsed="1"/>
+    <w:lsdException w:name="Table List 7" w:semiHidden="1" w:unhideWhenUsed="1"/>
+    <w:lsdException w:name="Table List 8" w:semiHidden="1" w:unhideWhenUsed="1"/>
+    <w:lsdException w:name="Table 3D effects 1" w:semiHidden="1" w:unhideWhenUsed="1"/>
+    <w:lsdException w:name="Table 3D effects 2" w:semiHidden="1" w:unhideWhenUsed="1"/>
+    <w:lsdException w:name="Table 3D effects 3" w:semiHidden="1" w:unhideWhenUsed="1"/>
+    <w:lsdException w:name="Table Contemporary" w:semiHidden="1" w:unhideWhenUsed="1"/>
+    <w:lsdException w:name="Table Elegant" w:semiHidden="1" w:unhideWhenUsed="1"/>
+    <w:lsdException w:name="Table Professional" w:semiHidden="1" w:unhideWhenUsed="1"/>
+    <w:lsdException w:name="Table Subtle 1" w:semiHidden="1" w:unhideWhenUsed="1"/>
+    <w:lsdException w:name="Table Subtle 2" w:semiHidden="1" w:unhideWhenUsed="1"/>
+    <w:lsdException w:name="Table Web 1" w:semiHidden="1" w:unhideWhenUsed="1"/>
+    <w:lsdException w:name="Table Web 2" w:semiHidden="1" w:unhideWhenUsed="1"/>
+    <w:lsdException w:name="Table Web 3" w:semiHidden="1" w:unhideWhenUsed="1"/>
+    <w:lsdException w:name="Balloon Text" w:semiHidden="1" w:unhideWhenUsed="1"/>
+    <w:lsdException w:name="Table Grid" w:uiPriority="59"/>
+    <w:lsdException w:name="Table Theme" w:semiHidden="1" w:unhideWhenUsed="1"/>
+    <w:lsdException w:name="Placeholder Text" w:semiHidden="1"/>
+    <w:lsdException w:name="No Spacing" w:uiPriority="1" w:qFormat="1"/>
+    <w:lsdException w:name="Light Shading" w:uiPriority="60"/>
+    <w:lsdException w:name="Light List" w:uiPriority="61"/>
+    <w:lsdException w:name="Light Grid" w:uiPriority="62"/>
+    <w:lsdException w:name="Medium Shading 1" w:uiPriority="63"/>
+    <w:lsdException w:name="Medium Shading 2" w:uiPriority="64"/>
+    <w:lsdException w:name="Medium List 1" w:uiPriority="65"/>
+    <w:lsdException w:name="Medium List 2" w:uiPriority="66"/>
+    <w:lsdException w:name="Medium Grid 1" w:uiPriority="67"/>
+    <w:lsdException w:name="Medium Grid 2" w:uiPriority="68"/>
+    <w:lsdException w:name="Medium Grid 3" w:uiPriority="69"/>
+    <w:lsdException w:name="Dark List" w:uiPriority="70"/>
+    <w:lsdException w:name="Colorful Shading" w:uiPriority="71"/>
+    <w:lsdException w:name="Colorful List" w:uiPriority="72"/>
+    <w:lsdException w:name="Colorful Grid" w:uiPriority="73"/>
+    <w:lsdException w:name="Light Shading Accent 1" w:uiPriority="60"/>
+    <w:lsdException w:name="Light List Accent 1" w:uiPriority="61"/>
+    <w:lsdException w:name="Light Grid Accent 1" w:uiPriority="62"/>
+    <w:lsdException w:name="Medium Shading 1 Accent 1" w:uiPriority="63"/>
+    <w:lsdException w:name="Medium Shading 2 Accent 1" w:uiPriority="64"/>
+    <w:lsdException w:name="Medium List 1 Accent 1" w:uiPriority="65"/>
+    <w:lsdException w:name="Revision" w:semiHidden="1"/>
+    <w:lsdException w:name="List Paragraph" w:uiPriority="34" w:qFormat="1"/>
+    <w:lsdException w:name="Quote" w:uiPriority="29" w:qFormat="1"/>
+    <w:lsdException w:name="Intense Quote" w:uiPriority="30" w:qFormat="1"/>
+    <w:lsdException w:name="Medium List 2 Accent 1" w:uiPriority="66"/>
+    <w:lsdException w:name="Medium Grid 1 Accent 1" w:uiPriority="67"/>
+    <w:lsdException w:name="Medium Grid 2 Accent 1" w:uiPriority="68"/>
+    <w:lsdException w:name="Medium Grid 3 Accent 1" w:uiPriority="69"/>
+    <w:lsdException w:name="Dark List Accent 1" w:uiPriority="70"/>
+    <w:lsdException w:name="Colorful Shading Accent 1" w:uiPriority="71"/>
+    <w:lsdException w:name="Colorful List Accent 1" w:uiPriority="72"/>
+    <w:lsdException w:name="Colorful Grid Accent 1" w:uiPriority="73"/>
+    <w:lsdException w:name="Light Shading Accent 2" w:uiPriority="60"/>
+    <w:lsdException w:name="Light List Accent 2" w:uiPriority="61"/>
+    <w:lsdException w:name="Light Grid Accent 2" w:uiPriority="62"/>
+    <w:lsdException w:name="Medium Shading 1 Accent 2" w:uiPriority="63"/>
+    <w:lsdException w:name="Medium Shading 2 Accent 2" w:uiPriority="64"/>
+    <w:lsdException w:name="Medium List 1 Accent 2" w:uiPriority="65"/>
+    <w:lsdException w:name="Medium List 2 Accent 2" w:uiPriority="66"/>
+    <w:lsdException w:name="Medium Grid 1 Accent 2" w:uiPriority="67"/>
+    <w:lsdException w:name="Medium Grid 2 Accent 2" w:uiPriority="68"/>
+    <w:lsdException w:name="Medium Grid 3 Accent 2" w:uiPriority="69"/>
+    <w:lsdException w:name="Dark List Accent 2" w:uiPriority="70"/>
+    <w:lsdException w:name="Colorful Shading Accent 2" w:uiPriority="71"/>
+    <w:lsdException w:name="Colorful List Accent 2" w:uiPriority="72"/>
+    <w:lsdException w:name="Colorful Grid Accent 2" w:uiPriority="73"/>
+    <w:lsdException w:name="Light Shading Accent 3" w:uiPriority="60"/>
+    <w:lsdException w:name="Light List Accent 3" w:uiPriority="61"/>
+    <w:lsdException w:name="Light Grid Accent 3" w:uiPriority="62"/>
+    <w:lsdException w:name="Medium Shading 1 Accent 3" w:uiPriority="63"/>
+    <w:lsdException w:name="Medium Shading 2 Accent 3" w:uiPriority="64"/>
+    <w:lsdException w:name="Medium List 1 Accent 3" w:uiPriority="65"/>
+    <w:lsdException w:name="Medium List 2 Accent 3" w:uiPriority="66"/>
+    <w:lsdException w:name="Medium Grid 1 Accent 3" w:uiPriority="67"/>
+    <w:lsdException w:name="Medium Grid 2 Accent 3" w:uiPriority="68"/>
+    <w:lsdException w:name="Medium Grid 3 Accent 3" w:uiPriority="69"/>
+    <w:lsdException w:name="Dark List Accent 3" w:uiPriority="70"/>
+    <w:lsdException w:name="Colorful Shading Accent 3" w:uiPriority="71"/>
+    <w:lsdException w:name="Colorful List Accent 3" w:uiPriority="72"/>
+    <w:lsdException w:name="Colorful Grid Accent 3" w:uiPriority="73"/>
+    <w:lsdException w:name="Light Shading Accent 4" w:uiPriority="60"/>
+    <w:lsdException w:name="Light List Accent 4" w:uiPriority="61"/>
+    <w:lsdException w:name="Light Grid Accent 4" w:uiPriority="62"/>
+    <w:lsdException w:name="Medium Shading 1 Accent 4" w:uiPriority="63"/>
+    <w:lsdException w:name="Medium Shading 2 Accent 4" w:uiPriority="64"/>
+    <w:lsdException w:name="Medium List 1 Accent 4" w:uiPriority="65"/>
+    <w:lsdException w:name="Medium List 2 Accent 4" w:uiPriority="66"/>
+    <w:lsdException w:name="Medium Grid 1 Accent 4" w:uiPriority="67"/>
+    <w:lsdException w:name="Medium Grid 2 Accent 4" w:uiPriority="68"/>
+    <w:lsdException w:name="Medium Grid 3 Accent 4" w:uiPriority="69"/>
+    <w:lsdException w:name="Dark List Accent 4" w:uiPriority="70"/>
+    <w:lsdException w:name="Colorful Shading Accent 4" w:uiPriority="71"/>
+    <w:lsdException w:name="Colorful List Accent 4" w:uiPriority="72"/>
+    <w:lsdException w:name="Colorful Grid Accent 4" w:uiPriority="73"/>
+    <w:lsdException w:name="Light Shading Accent 5" w:uiPriority="60"/>
+    <w:lsdException w:name="Light List Accent 5" w:uiPriority="61"/>
+    <w:lsdException w:name="Light Grid Accent 5" w:uiPriority="62"/>
+    <w:lsdException w:name="Medium Shading 1 Accent 5" w:uiPriority="63"/>
+    <w:lsdException w:name="Medium Shading 2 Accent 5" w:uiPriority="64"/>
+    <w:lsdException w:name="Medium List 1 Accent 5" w:uiPriority="65"/>
+    <w:lsdException w:name="Medium List 2 Accent 5" w:uiPriority="66"/>
+    <w:lsdException w:name="Medium Grid 1 Accent 5" w:uiPriority="67"/>
+    <w:lsdException w:name="Medium Grid 2 Accent 5" w:uiPriority="68"/>
+    <w:lsdException w:name="Medium Grid 3 Accent 5" w:uiPriority="69"/>
+    <w:lsdException w:name="Dark List Accent 5" w:uiPriority="70"/>
+    <w:lsdException w:name="Colorful Shading Accent 5" w:uiPriority="71"/>
+    <w:lsdException w:name="Colorful List Accent 5" w:uiPriority="72"/>
+    <w:lsdException w:name="Colorful Grid Accent 5" w:uiPriority="73"/>
+    <w:lsdException w:name="Light Shading Accent 6" w:uiPriority="60"/>
+    <w:lsdException w:name="Light List Accent 6" w:uiPriority="61"/>
+    <w:lsdException w:name="Light Grid Accent 6" w:uiPriority="62"/>
+    <w:lsdException w:name="Medium Shading 1 Accent 6" w:uiPriority="63"/>
+    <w:lsdException w:name="Medium Shading 2 Accent 6" w:uiPriority="64"/>
+    <w:lsdException w:name="Medium List 1 Accent 6" w:uiPriority="65"/>
+    <w:lsdException w:name="Medium List 2 Accent 6" w:uiPriority="66"/>
+    <w:lsdException w:name="Medium Grid 1 Accent 6" w:uiPriority="67"/>
+    <w:lsdException w:name="Medium Grid 2 Accent 6" w:uiPriority="68"/>
+    <w:lsdException w:name="Medium Grid 3 Accent 6" w:uiPriority="69"/>
+    <w:lsdException w:name="Dark List Accent 6" w:uiPriority="70"/>
+    <w:lsdException w:name="Colorful Shading Accent 6" w:uiPriority="71"/>
+    <w:lsdException w:name="Colorful List Accent 6" w:uiPriority="72"/>
+    <w:lsdException w:name="Colorful Grid Accent 6" w:uiPriority="73"/>
+    <w:lsdException w:name="Subtle Emphasis" w:uiPriority="19" w:qFormat="1"/>
+    <w:lsdException w:name="Intense Emphasis" w:uiPriority="21" w:qFormat="1"/>
+    <w:lsdException w:name="Subtle Reference" w:uiPriority="31" w:qFormat="1"/>
+    <w:lsdException w:name="Intense Reference" w:uiPriority="32" w:qFormat="1"/>
+    <w:lsdException w:name="Book Title" w:uiPriority="33" w:qFormat="1"/>
+    <w:lsdException w:name="Bibliography" w:semiHidden="1" w:uiPriority="37" w:unhideWhenUsed="1"/>
+    <w:lsdException w:name="TOC Heading" w:semiHidden="1" w:uiPriority="39" w:unhideWhenUsed="1" w:qFormat="1"/>
+    <w:lsdException w:name="Plain Table 5" w:semiHidden="1" w:unhideWhenUsed="1"/>
+    <w:lsdException w:name="Grid Table Light" w:semiHidden="1" w:unhideWhenUsed="1"/>
+    <w:lsdException w:name="Grid Table 1 Light" w:semiHidden="1" w:unhideWhenUsed="1"/>
+    <w:lsdException w:name="Grid Table 2" w:semiHidden="1" w:unhideWhenUsed="1"/>
+    <w:lsdException w:name="Grid Table 3" w:semiHidden="1" w:unhideWhenUsed="1"/>
+    <w:lsdException w:name="Grid Table 4" w:uiPriority="49"/>
+    <w:lsdException w:name="Grid Table 5 Dark" w:uiPriority="50"/>
+    <w:lsdException w:name="Grid Table 6 Colorful" w:uiPriority="51"/>
+    <w:lsdException w:name="Grid Table 7 Colorful" w:uiPriority="52"/>
+    <w:lsdException w:name="Grid Table 1 Light Accent 1" w:uiPriority="46"/>
+    <w:lsdException w:name="Grid Table 2 Accent 1" w:uiPriority="47"/>
+    <w:lsdException w:name="Grid Table 3 Accent 1" w:uiPriority="48"/>
+    <w:lsdException w:name="Grid Table 4 Accent 1" w:uiPriority="49"/>
+    <w:lsdException w:name="Grid Table 5 Dark Accent 1" w:uiPriority="50"/>
+    <w:lsdException w:name="Grid Table 6 Colorful Accent 1" w:uiPriority="51"/>
+    <w:lsdException w:name="Grid Table 7 Colorful Accent 1" w:uiPriority="52"/>
+    <w:lsdException w:name="Grid Table 1 Light Accent 2" w:uiPriority="46"/>
+    <w:lsdException w:name="Grid Table 2 Accent 2" w:uiPriority="47"/>
+    <w:lsdException w:name="Grid Table 3 Accent 2" w:uiPriority="48"/>
+    <w:lsdException w:name="Grid Table 4 Accent 2" w:uiPriority="49"/>
+    <w:lsdException w:name="Grid Table 5 Dark Accent 2" w:uiPriority="50"/>
+    <w:lsdException w:name="Grid Table 6 Colorful Accent 2" w:uiPriority="51"/>
+    <w:lsdException w:name="Grid Table 7 Colorful Accent 2" w:uiPriority="52"/>
+    <w:lsdException w:name="Grid Table 1 Light Accent 3" w:uiPriority="46"/>
+    <w:lsdException w:name="Grid Table 2 Accent 3" w:uiPriority="47"/>
+    <w:lsdException w:name="Grid Table 3 Accent 3" w:uiPriority="48"/>
+    <w:lsdException w:name="Grid Table 4 Accent 3" w:uiPriority="49"/>
+    <w:lsdException w:name="Grid Table 5 Dark Accent 3" w:uiPriority="50"/>
+    <w:lsdException w:name="Grid Table 6 Colorful Accent 3" w:uiPriority="51"/>
+    <w:lsdException w:name="Grid Table 7 Colorful Accent 3" w:uiPriority="52"/>
+    <w:lsdException w:name="Grid Table 1 Light Accent 4" w:uiPriority="46"/>
+    <w:lsdException w:name="Grid Table 2 Accent 4" w:uiPriority="47"/>
+    <w:lsdException w:name="Grid Table 3 Accent 4" w:uiPriority="48"/>
+    <w:lsdException w:name="Grid Table 4 Accent 4" w:uiPriority="49"/>
+    <w:lsdException w:name="Grid Table 5 Dark Accent 4" w:uiPriority="50"/>
+    <w:lsdException w:name="Grid Table 6 Colorful Accent 4" w:uiPriority="51"/>
+    <w:lsdException w:name="Grid Table 7 Colorful Accent 4" w:uiPriority="52"/>
+    <w:lsdException w:name="Grid Table 1 Light Accent 5" w:uiPriority="46"/>
+    <w:lsdException w:name="Grid Table 2 Accent 5" w:uiPriority="47"/>
+    <w:lsdException w:name="Grid Table 3 Accent 5" w:uiPriority="48"/>
+    <w:lsdException w:name="Grid Table 4 Accent 5" w:uiPriority="49"/>
+    <w:lsdException w:name="Grid Table 5 Dark Accent 5" w:uiPriority="50"/>
+    <w:lsdException w:name="Grid Table 6 Colorful Accent 5" w:uiPriority="51"/>
+    <w:lsdException w:name="Grid Table 7 Colorful Accent 5" w:uiPriority="52"/>
+    <w:lsdException w:name="Grid Table 1 Light Accent 6" w:uiPriority="46"/>
+    <w:lsdException w:name="Grid Table 2 Accent 6" w:uiPriority="47"/>
+    <w:lsdException w:name="Grid Table 3 Accent 6" w:uiPriority="48"/>
+    <w:lsdException w:name="Grid Table 4 Accent 6" w:uiPriority="49"/>
+    <w:lsdException w:name="Grid Table 5 Dark Accent 6" w:uiPriority="50"/>
+    <w:lsdException w:name="Grid Table 6 Colorful Accent 6" w:uiPriority="51"/>
+    <w:lsdException w:name="Grid Table 7 Colorful Accent 6" w:uiPriority="52"/>
+    <w:lsdException w:name="List Table 1 Light" w:uiPriority="46"/>
+    <w:lsdException w:name="List Table 2" w:uiPriority="47"/>
+    <w:lsdException w:name="List Table 3" w:uiPriority="48"/>
+    <w:lsdException w:name="List Table 4" w:uiPriority="49"/>
+    <w:lsdException w:name="List Table 5 Dark" w:uiPriority="50"/>
+    <w:lsdException w:name="List Table 6 Colorful" w:uiPriority="51"/>
+    <w:lsdException w:name="List Table 7 Colorful" w:uiPriority="52"/>
+    <w:lsdException w:name="List Table 1 Light Accent 1" w:uiPriority="46"/>
+    <w:lsdException w:name="List Table 2 Accent 1" w:uiPriority="47"/>
+    <w:lsdException w:name="List Table 3 Accent 1" w:uiPriority="48"/>
+    <w:lsdException w:name="List Table 4 Accent 1" w:uiPriority="49"/>
+    <w:lsdException w:name="List Table 5 Dark Accent 1" w:uiPriority="50"/>
+    <w:lsdException w:name="List Table 6 Colorful Accent 1" w:uiPriority="51"/>
+    <w:lsdException w:name="List Table 7 Colorful Accent 1" w:uiPriority="52"/>
+    <w:lsdException w:name="List Table 1 Light Accent 2" w:uiPriority="46"/>
+    <w:lsdException w:name="List Table 2 Accent 2" w:uiPriority="47"/>
+    <w:lsdException w:name="List Table 3 Accent 2" w:uiPriority="48"/>
+    <w:lsdException w:name="List Table 4 Accent 2" w:uiPriority="49"/>
+    <w:lsdException w:name="List Table 5 Dark Accent 2" w:uiPriority="50"/>
+    <w:lsdException w:name="List Table 6 Colorful Accent 2" w:uiPriority="51"/>
+    <w:lsdException w:name="List Table 7 Colorful Accent 2" w:uiPriority="52"/>
+    <w:lsdException w:name="List Table 1 Light Accent 3" w:uiPriority="46"/>
+    <w:lsdException w:name="List Table 2 Accent 3" w:uiPriority="47"/>
+    <w:lsdException w:name="List Table 3 Accent 3" w:uiPriority="48"/>
+    <w:lsdException w:name="List Table 4 Accent 3" w:uiPriority="49"/>
+    <w:lsdException w:name="List Table 5 Dark Accent 3" w:uiPriority="50"/>
+    <w:lsdException w:name="List Table 6 Colorful Accent 3" w:uiPriority="51"/>
+    <w:lsdException w:name="List Table 7 Colorful Accent 3" w:uiPriority="52"/>
+    <w:lsdException w:name="List Table 1 Light Accent 4" w:uiPriority="46"/>
+    <w:lsdException w:name="List Table 2 Accent 4" w:uiPriority="47"/>
+    <w:lsdException w:name="List Table 3 Accent 4" w:uiPriority="48"/>
+    <w:lsdException w:name="List Table 4 Accent 4" w:uiPriority="49"/>
+    <w:lsdException w:name="List Table 5 Dark Accent 4" w:uiPriority="50"/>
+    <w:lsdException w:name="List Table 6 Colorful Accent 4" w:uiPriority="51"/>
+    <w:lsdException w:name="List Table 7 Colorful Accent 4" w:uiPriority="52"/>
+    <w:lsdException w:name="List Table 1 Light Accent 5" w:uiPriority="46"/>
+    <w:lsdException w:name="List Table 2 Accent 5" w:uiPriority="47"/>
+    <w:lsdException w:name="List Table 3 Accent 5" w:uiPriority="48"/>
+    <w:lsdException w:name="List Table 4 Accent 5" w:uiPriority="49"/>
+    <w:lsdException w:name="List Table 5 Dark Accent 5" w:uiPriority="50"/>
+    <w:lsdException w:name="List Table 6 Colorful Accent 5" w:uiPriority="51"/>
+    <w:lsdException w:name="List Table 7 Colorful Accent 5" w:uiPriority="52"/>
+    <w:lsdException w:name="List Table 1 Light Accent 6" w:uiPriority="46"/>
+    <w:lsdException w:name="List Table 2 Accent 6" w:uiPriority="47"/>
+    <w:lsdException w:name="List Table 3 Accent 6" w:uiPriority="48"/>
+    <w:lsdException w:name="List Table 4 Accent 6" w:uiPriority="49"/>
+    <w:lsdException w:name="List Table 5 Dark Accent 6" w:uiPriority="50"/>
+    <w:lsdException w:name="List Table 6 Colorful Accent 6" w:uiPriority="51"/>
+    <w:lsdException w:name="List Table 7 Colorful Accent 6" w:uiPriority="52"/>
+    <w:lsdException w:name="Mention" w:semiHidden="1" w:unhideWhenUsed="1"/>
+    <w:lsdException w:name="Smart Hyperlink" w:semiHidden="1" w:unhideWhenUsed="1"/>
+    <w:lsdException w:name="Hashtag" w:semiHidden="1" w:unhideWhenUsed="1"/>
+    <w:lsdException w:name="Unresolved Mention" w:semiHidden="1" w:unhideWhenUsed="1"/>
+    <w:lsdException w:name="Smart Link" w:semiHidden="1" w:unhideWhenUsed="1"/>
   </w:latentStyles>
   <w:style w:type="paragraph" w:default="1" w:styleId="Normal">
     <w:name w:val="Normal"/>

</xml_diff>